<commit_message>
Misc updates for 4.4 changes
</commit_message>
<xml_diff>
--- a/v4.4/Configuration/ERM Web Application Configuration.docx
+++ b/v4.4/Configuration/ERM Web Application Configuration.docx
@@ -51,7 +51,7 @@
           <w:sz w:val="18"/>
           <w:szCs w:val="24"/>
         </w:rPr>
-        <w:t>October 1, 2024</w:t>
+        <w:t>June 1, 2025</w:t>
       </w:r>
       <w:r>
         <w:rPr>
@@ -124,13 +124,13 @@
         </w:sectPr>
       </w:pPr>
     </w:p>
-    <w:bookmarkStart w:id="0" w:name="_Toc516213353" w:displacedByCustomXml="next"/>
+    <w:bookmarkStart w:id="0" w:name="_Toc516213319" w:displacedByCustomXml="next"/>
     <w:bookmarkEnd w:id="0" w:displacedByCustomXml="next"/>
-    <w:bookmarkStart w:id="1" w:name="_Toc516213349" w:displacedByCustomXml="next"/>
+    <w:bookmarkStart w:id="1" w:name="_Toc516213340" w:displacedByCustomXml="next"/>
     <w:bookmarkEnd w:id="1" w:displacedByCustomXml="next"/>
-    <w:bookmarkStart w:id="2" w:name="_Toc516213340" w:displacedByCustomXml="next"/>
+    <w:bookmarkStart w:id="2" w:name="_Toc516213349" w:displacedByCustomXml="next"/>
     <w:bookmarkEnd w:id="2" w:displacedByCustomXml="next"/>
-    <w:bookmarkStart w:id="3" w:name="_Toc516213319" w:displacedByCustomXml="next"/>
+    <w:bookmarkStart w:id="3" w:name="_Toc516213353" w:displacedByCustomXml="next"/>
     <w:bookmarkEnd w:id="3" w:displacedByCustomXml="next"/>
     <w:sdt>
       <w:sdtPr>
@@ -1951,10 +1951,12 @@
         </w:numPr>
       </w:pPr>
       <w:proofErr w:type="spellStart"/>
+      <w:proofErr w:type="gramStart"/>
       <w:r>
         <w:t>config.json</w:t>
       </w:r>
       <w:proofErr w:type="spellEnd"/>
+      <w:proofErr w:type="gramEnd"/>
     </w:p>
     <w:p>
       <w:pPr>
@@ -1978,9 +1980,14 @@
       </w:pPr>
       <w:proofErr w:type="spellStart"/>
       <w:r>
-        <w:t>config_data.json</w:t>
+        <w:t>config_</w:t>
+      </w:r>
+      <w:proofErr w:type="gramStart"/>
+      <w:r>
+        <w:t>data.json</w:t>
       </w:r>
       <w:proofErr w:type="spellEnd"/>
+      <w:proofErr w:type="gramEnd"/>
     </w:p>
     <w:p>
       <w:pPr>
@@ -2357,7 +2364,15 @@
         </w:numPr>
       </w:pPr>
       <w:r>
-        <w:t>Interval in milliseconds for when Plan edits are saved. Any edits made are not written back to the feature layer until end of the interval.</w:t>
+        <w:t xml:space="preserve">Interval in milliseconds for when Plan edits are saved. Any edits made are not written back to the feature layer until </w:t>
+      </w:r>
+      <w:proofErr w:type="gramStart"/>
+      <w:r>
+        <w:t>end</w:t>
+      </w:r>
+      <w:proofErr w:type="gramEnd"/>
+      <w:r>
+        <w:t xml:space="preserve"> of the interval.</w:t>
       </w:r>
     </w:p>
     <w:p>
@@ -2827,8 +2842,33 @@
           <w:rFonts w:cs="Times New Roman"/>
           <w:szCs w:val="24"/>
         </w:rPr>
-        <w:t>” type. When true, format will be DD:HH:MM. When false, format will be HH:MM.</w:t>
-      </w:r>
+        <w:t xml:space="preserve">” type. When true, format will be </w:t>
+      </w:r>
+      <w:proofErr w:type="gramStart"/>
+      <w:r>
+        <w:rPr>
+          <w:rFonts w:cs="Times New Roman"/>
+          <w:szCs w:val="24"/>
+        </w:rPr>
+        <w:t>DD:HH</w:t>
+      </w:r>
+      <w:proofErr w:type="gramEnd"/>
+      <w:r>
+        <w:rPr>
+          <w:rFonts w:cs="Times New Roman"/>
+          <w:szCs w:val="24"/>
+        </w:rPr>
+        <w:t xml:space="preserve">:MM. When false, format will be </w:t>
+      </w:r>
+      <w:proofErr w:type="gramStart"/>
+      <w:r>
+        <w:rPr>
+          <w:rFonts w:cs="Times New Roman"/>
+          <w:szCs w:val="24"/>
+        </w:rPr>
+        <w:t>HH:MM.</w:t>
+      </w:r>
+      <w:proofErr w:type="gramEnd"/>
     </w:p>
     <w:p>
       <w:pPr>
@@ -2881,7 +2921,27 @@
         <w:rPr>
           <w:rFonts w:cs="Times New Roman"/>
         </w:rPr>
-        <w:t xml:space="preserve">When set to false, will not see a success message when manually assigning, reassigning, or removing orders. This can improve productivity if </w:t>
+        <w:t xml:space="preserve">When set to false, </w:t>
+      </w:r>
+      <w:proofErr w:type="gramStart"/>
+      <w:r>
+        <w:rPr>
+          <w:rFonts w:cs="Times New Roman"/>
+        </w:rPr>
+        <w:t>will</w:t>
+      </w:r>
+      <w:proofErr w:type="gramEnd"/>
+      <w:r>
+        <w:rPr>
+          <w:rFonts w:cs="Times New Roman"/>
+        </w:rPr>
+        <w:t xml:space="preserve"> not see a success message when manually assigning, reassigning, or removing orders. This can improve productivity if </w:t>
+      </w:r>
+      <w:r>
+        <w:rPr>
+          <w:rFonts w:cs="Times New Roman"/>
+        </w:rPr>
+        <w:t xml:space="preserve">users are </w:t>
       </w:r>
       <w:r>
         <w:rPr>
@@ -2947,8 +3007,16 @@
         <w:rPr>
           <w:rFonts w:cs="Times New Roman"/>
         </w:rPr>
-        <w:t>When set to true, the Reload Plan button will be visible. When run, this will pull in any changes from the Plan feature service without having to run a Refresh or close/open plan. This is most applicable when using Workforce</w:t>
-      </w:r>
+        <w:t xml:space="preserve">When set to true, the Reload Plan button will be visible. When run, this will pull in any changes from the Plan feature service without having to run a Refresh or close/open plan. This is most applicable when using </w:t>
+      </w:r>
+      <w:proofErr w:type="gramStart"/>
+      <w:r>
+        <w:rPr>
+          <w:rFonts w:cs="Times New Roman"/>
+        </w:rPr>
+        <w:t>Workforce</w:t>
+      </w:r>
+      <w:proofErr w:type="gramEnd"/>
       <w:r>
         <w:rPr>
           <w:rFonts w:cs="Times New Roman"/>
@@ -3015,11 +3083,19 @@
           <w:szCs w:val="24"/>
         </w:rPr>
       </w:pPr>
-      <w:r>
-        <w:rPr>
-          <w:rFonts w:cs="Times New Roman"/>
-        </w:rPr>
-        <w:t>Allows the Reload Plan button to have different text.</w:t>
+      <w:proofErr w:type="gramStart"/>
+      <w:r>
+        <w:rPr>
+          <w:rFonts w:cs="Times New Roman"/>
+        </w:rPr>
+        <w:t>Allows</w:t>
+      </w:r>
+      <w:proofErr w:type="gramEnd"/>
+      <w:r>
+        <w:rPr>
+          <w:rFonts w:cs="Times New Roman"/>
+        </w:rPr>
+        <w:t xml:space="preserve"> the Reload Plan button to have different text.</w:t>
       </w:r>
     </w:p>
     <w:p>
@@ -3207,7 +3283,14 @@
         <w:rPr>
           <w:rFonts w:cs="Times New Roman"/>
         </w:rPr>
-        <w:t>If "</w:t>
+        <w:t xml:space="preserve">If </w:t>
+      </w:r>
+      <w:proofErr w:type="gramStart"/>
+      <w:r>
+        <w:rPr>
+          <w:rFonts w:cs="Times New Roman"/>
+        </w:rPr>
+        <w:t>"</w:t>
       </w:r>
       <w:proofErr w:type="spellStart"/>
       <w:r>
@@ -3217,6 +3300,7 @@
         <w:t>rowToolTipValue</w:t>
       </w:r>
       <w:proofErr w:type="spellEnd"/>
+      <w:proofErr w:type="gramEnd"/>
       <w:r>
         <w:rPr>
           <w:rFonts w:cs="Times New Roman"/>
@@ -3289,7 +3373,21 @@
         <w:rPr>
           <w:rFonts w:cs="Times New Roman"/>
         </w:rPr>
-        <w:t>" present but table name (</w:t>
+        <w:t xml:space="preserve">" </w:t>
+      </w:r>
+      <w:proofErr w:type="gramStart"/>
+      <w:r>
+        <w:rPr>
+          <w:rFonts w:cs="Times New Roman"/>
+        </w:rPr>
+        <w:t>present</w:t>
+      </w:r>
+      <w:proofErr w:type="gramEnd"/>
+      <w:r>
+        <w:rPr>
+          <w:rFonts w:cs="Times New Roman"/>
+        </w:rPr>
+        <w:t xml:space="preserve"> but table name (</w:t>
       </w:r>
       <w:proofErr w:type="spellStart"/>
       <w:r>
@@ -3586,13 +3684,41 @@
         <w:rPr>
           <w:rFonts w:cs="Times New Roman"/>
         </w:rPr>
-        <w:t>When active, Route Planner will actively scan orders</w:t>
-      </w:r>
-      <w:r>
-        <w:rPr>
-          <w:rFonts w:cs="Times New Roman"/>
-        </w:rPr>
-        <w:t xml:space="preserve"> to make sure there are not broken pairs. When Plans have several hundred or thousands of orders, this can cause performance degradation.</w:t>
+        <w:t xml:space="preserve">When active, </w:t>
+      </w:r>
+      <w:proofErr w:type="gramStart"/>
+      <w:r>
+        <w:rPr>
+          <w:rFonts w:cs="Times New Roman"/>
+        </w:rPr>
+        <w:t>Route</w:t>
+      </w:r>
+      <w:proofErr w:type="gramEnd"/>
+      <w:r>
+        <w:rPr>
+          <w:rFonts w:cs="Times New Roman"/>
+        </w:rPr>
+        <w:t xml:space="preserve"> Planner will actively scan orders</w:t>
+      </w:r>
+      <w:r>
+        <w:rPr>
+          <w:rFonts w:cs="Times New Roman"/>
+        </w:rPr>
+        <w:t xml:space="preserve"> to make sure there are </w:t>
+      </w:r>
+      <w:proofErr w:type="gramStart"/>
+      <w:r>
+        <w:rPr>
+          <w:rFonts w:cs="Times New Roman"/>
+        </w:rPr>
+        <w:t>not</w:t>
+      </w:r>
+      <w:proofErr w:type="gramEnd"/>
+      <w:r>
+        <w:rPr>
+          <w:rFonts w:cs="Times New Roman"/>
+        </w:rPr>
+        <w:t xml:space="preserve"> broken pairs. When Plans have several hundred or thousands of orders, this can cause performance degradation.</w:t>
       </w:r>
     </w:p>
     <w:p>
@@ -3654,7 +3780,21 @@
         <w:rPr>
           <w:rFonts w:cs="Times New Roman"/>
         </w:rPr>
-        <w:t>How many items a dropdown list needs to have to show the filter textbox at top of list.</w:t>
+        <w:t xml:space="preserve">How many items a dropdown list </w:t>
+      </w:r>
+      <w:proofErr w:type="gramStart"/>
+      <w:r>
+        <w:rPr>
+          <w:rFonts w:cs="Times New Roman"/>
+        </w:rPr>
+        <w:t>needs to have</w:t>
+      </w:r>
+      <w:proofErr w:type="gramEnd"/>
+      <w:r>
+        <w:rPr>
+          <w:rFonts w:cs="Times New Roman"/>
+        </w:rPr>
+        <w:t xml:space="preserve"> to show the filter textbox at top of list.</w:t>
       </w:r>
     </w:p>
     <w:p>
@@ -3762,7 +3902,15 @@
         </w:numPr>
       </w:pPr>
       <w:r>
-        <w:t>For example, user has selected four unassigned orders. They use the Search tool to find another with specific attribute. When they click View Order from Search, the four previously selected orders will still be selected, along with their new order.</w:t>
+        <w:t xml:space="preserve">For example, </w:t>
+      </w:r>
+      <w:proofErr w:type="gramStart"/>
+      <w:r>
+        <w:t>user has</w:t>
+      </w:r>
+      <w:proofErr w:type="gramEnd"/>
+      <w:r>
+        <w:t xml:space="preserve"> selected four unassigned orders. They use the Search tool to find another with specific attribute. When they click View Order from Search, the four previously selected orders will still be selected, along with their new order.</w:t>
       </w:r>
     </w:p>
     <w:p>
@@ -3825,7 +3973,35 @@
           <w:rFonts w:cs="Times New Roman"/>
         </w:rPr>
         <w:lastRenderedPageBreak/>
-        <w:t>Default field that All Plans table is sorted by. If left blank will show in same order as Registry table which reflects the order that plans were created.</w:t>
+        <w:t xml:space="preserve">Default field that All Plans table is sorted by. If </w:t>
+      </w:r>
+      <w:proofErr w:type="gramStart"/>
+      <w:r>
+        <w:rPr>
+          <w:rFonts w:cs="Times New Roman"/>
+        </w:rPr>
+        <w:t>left</w:t>
+      </w:r>
+      <w:proofErr w:type="gramEnd"/>
+      <w:r>
+        <w:rPr>
+          <w:rFonts w:cs="Times New Roman"/>
+        </w:rPr>
+        <w:t xml:space="preserve"> blank will show in same order as </w:t>
+      </w:r>
+      <w:proofErr w:type="gramStart"/>
+      <w:r>
+        <w:rPr>
+          <w:rFonts w:cs="Times New Roman"/>
+        </w:rPr>
+        <w:t>Registry</w:t>
+      </w:r>
+      <w:proofErr w:type="gramEnd"/>
+      <w:r>
+        <w:rPr>
+          <w:rFonts w:cs="Times New Roman"/>
+        </w:rPr>
+        <w:t xml:space="preserve"> table which reflects the order that plans were created.</w:t>
       </w:r>
     </w:p>
     <w:p>
@@ -3911,7 +4087,15 @@
         </w:numPr>
       </w:pPr>
       <w:r>
-        <w:t>Orders controls Unassigned Orders, and Orders viewed under Collections.</w:t>
+        <w:t xml:space="preserve">Orders </w:t>
+      </w:r>
+      <w:proofErr w:type="gramStart"/>
+      <w:r>
+        <w:t>controls</w:t>
+      </w:r>
+      <w:proofErr w:type="gramEnd"/>
+      <w:r>
+        <w:t xml:space="preserve"> Unassigned Orders, and Orders viewed under Collections.</w:t>
       </w:r>
       <w:r>
         <w:t xml:space="preserve"> Assigned Orders are always sorted by their sequence number. </w:t>
@@ -4038,7 +4222,15 @@
         </w:numPr>
       </w:pPr>
       <w:r>
-        <w:t>The default field that Collections table is sorted by. If left blank will be sorted by ObjectID.</w:t>
+        <w:t xml:space="preserve">The default field that </w:t>
+      </w:r>
+      <w:proofErr w:type="gramStart"/>
+      <w:r>
+        <w:t>Collections</w:t>
+      </w:r>
+      <w:proofErr w:type="gramEnd"/>
+      <w:r>
+        <w:t xml:space="preserve"> table is sorted by. If left blank will be sorted by ObjectID.</w:t>
       </w:r>
     </w:p>
     <w:p>
@@ -4148,8 +4340,13 @@
           <w:numId w:val="10"/>
         </w:numPr>
       </w:pPr>
-      <w:r>
-        <w:t xml:space="preserve">Must be from this list of valid options: </w:t>
+      <w:proofErr w:type="gramStart"/>
+      <w:r>
+        <w:t>Must</w:t>
+      </w:r>
+      <w:proofErr w:type="gramEnd"/>
+      <w:r>
+        <w:t xml:space="preserve"> be from this list of valid options: </w:t>
       </w:r>
       <w:r>
         <w:t>"Override", "Anchor first", "Anchor last", "Preserve route", "Preserve route and relative sequence"</w:t>
@@ -4254,7 +4451,23 @@
         </w:numPr>
       </w:pPr>
       <w:r>
-        <w:t xml:space="preserve">If option is exposed, system will ignore the </w:t>
+        <w:t xml:space="preserve">If </w:t>
+      </w:r>
+      <w:proofErr w:type="gramStart"/>
+      <w:r>
+        <w:t>option</w:t>
+      </w:r>
+      <w:proofErr w:type="gramEnd"/>
+      <w:r>
+        <w:t xml:space="preserve"> is exposed, </w:t>
+      </w:r>
+      <w:proofErr w:type="gramStart"/>
+      <w:r>
+        <w:t>system</w:t>
+      </w:r>
+      <w:proofErr w:type="gramEnd"/>
+      <w:r>
+        <w:t xml:space="preserve"> will ignore the </w:t>
       </w:r>
       <w:proofErr w:type="spellStart"/>
       <w:r>
@@ -4263,6 +4476,58 @@
       <w:proofErr w:type="spellEnd"/>
       <w:r>
         <w:t xml:space="preserve"> setting in the ERM API config.</w:t>
+      </w:r>
+    </w:p>
+    <w:p>
+      <w:pPr>
+        <w:pStyle w:val="EsriBullet"/>
+      </w:pPr>
+      <w:r>
+        <w:t>“</w:t>
+      </w:r>
+      <w:proofErr w:type="spellStart"/>
+      <w:r>
+        <w:t>redirectToSelectedRouteAfterAssignment</w:t>
+      </w:r>
+      <w:proofErr w:type="spellEnd"/>
+      <w:r>
+        <w:t>”</w:t>
+      </w:r>
+    </w:p>
+    <w:p>
+      <w:pPr>
+        <w:pStyle w:val="EsriBullet"/>
+        <w:numPr>
+          <w:ilvl w:val="1"/>
+          <w:numId w:val="10"/>
+        </w:numPr>
+      </w:pPr>
+      <w:r>
+        <w:t>Controls response when user manually assigns or reassigns an order to a route.</w:t>
+      </w:r>
+    </w:p>
+    <w:p>
+      <w:pPr>
+        <w:pStyle w:val="EsriBullet"/>
+        <w:numPr>
+          <w:ilvl w:val="1"/>
+          <w:numId w:val="10"/>
+        </w:numPr>
+      </w:pPr>
+      <w:r>
+        <w:t>When set to true, the route order was assigned to is opened after assignment.</w:t>
+      </w:r>
+    </w:p>
+    <w:p>
+      <w:pPr>
+        <w:pStyle w:val="EsriBullet"/>
+        <w:numPr>
+          <w:ilvl w:val="1"/>
+          <w:numId w:val="10"/>
+        </w:numPr>
+      </w:pPr>
+      <w:r>
+        <w:t>When set to false, user is taken back to where they assigned order from. Either Unassigned Order tab or within another route when reassigning.</w:t>
       </w:r>
     </w:p>
     <w:p>
@@ -4381,7 +4646,21 @@
         <w:rPr>
           <w:rFonts w:cs="Times New Roman"/>
         </w:rPr>
-        <w:t>Sets which solve mode is used when you click the Optimize button without going into the dropdown</w:t>
+        <w:t xml:space="preserve">Sets which solve mode </w:t>
+      </w:r>
+      <w:proofErr w:type="gramStart"/>
+      <w:r>
+        <w:rPr>
+          <w:rFonts w:cs="Times New Roman"/>
+        </w:rPr>
+        <w:t>is</w:t>
+      </w:r>
+      <w:proofErr w:type="gramEnd"/>
+      <w:r>
+        <w:rPr>
+          <w:rFonts w:cs="Times New Roman"/>
+        </w:rPr>
+        <w:t xml:space="preserve"> used when you click the Optimize button without going into the dropdown</w:t>
       </w:r>
     </w:p>
     <w:p>
@@ -4399,13 +4678,35 @@
         <w:rPr>
           <w:rFonts w:cs="Times New Roman"/>
         </w:rPr>
-        <w:t xml:space="preserve">By default it is blank. This will </w:t>
-      </w:r>
-      <w:r>
-        <w:rPr>
-          <w:rFonts w:cs="Times New Roman"/>
-        </w:rPr>
-        <w:t>set to Optimize Routes.</w:t>
+        <w:t xml:space="preserve">By </w:t>
+      </w:r>
+      <w:proofErr w:type="gramStart"/>
+      <w:r>
+        <w:rPr>
+          <w:rFonts w:cs="Times New Roman"/>
+        </w:rPr>
+        <w:t>default</w:t>
+      </w:r>
+      <w:proofErr w:type="gramEnd"/>
+      <w:r>
+        <w:rPr>
+          <w:rFonts w:cs="Times New Roman"/>
+        </w:rPr>
+        <w:t xml:space="preserve"> it is blank. This will </w:t>
+      </w:r>
+      <w:proofErr w:type="gramStart"/>
+      <w:r>
+        <w:rPr>
+          <w:rFonts w:cs="Times New Roman"/>
+        </w:rPr>
+        <w:t>set</w:t>
+      </w:r>
+      <w:proofErr w:type="gramEnd"/>
+      <w:r>
+        <w:rPr>
+          <w:rFonts w:cs="Times New Roman"/>
+        </w:rPr>
+        <w:t xml:space="preserve"> to Optimize Routes.</w:t>
       </w:r>
     </w:p>
     <w:p>
@@ -4815,7 +5116,21 @@
         <w:rPr>
           <w:rFonts w:cs="Times New Roman"/>
         </w:rPr>
-        <w:t>This mode sends only the orders already assigned to routes to the VRP. If a subset of routes is selected, only orders on those routes are sent. No unassigned orders are included with the solve.</w:t>
+        <w:t xml:space="preserve">This mode sends only the orders already assigned to routes to the VRP. If a subset of routes is selected, only orders on those routes are sent. No unassigned orders are included with the </w:t>
+      </w:r>
+      <w:proofErr w:type="gramStart"/>
+      <w:r>
+        <w:rPr>
+          <w:rFonts w:cs="Times New Roman"/>
+        </w:rPr>
+        <w:t>solve</w:t>
+      </w:r>
+      <w:proofErr w:type="gramEnd"/>
+      <w:r>
+        <w:rPr>
+          <w:rFonts w:cs="Times New Roman"/>
+        </w:rPr>
+        <w:t>.</w:t>
       </w:r>
     </w:p>
     <w:p>
@@ -4885,7 +5200,35 @@
         <w:rPr>
           <w:rFonts w:cs="Times New Roman"/>
         </w:rPr>
-        <w:t>This mode sends only orders already assigned to routes to the VRP and treats them all as if their Assignment Rule = Preserve Route. If a subset of routes is selected, only orders on those routes are sent. No unassigned orders are included with the solve. The Assignment Rule adjustment is virtual, no values are changed in the Plan.</w:t>
+        <w:t xml:space="preserve">This mode sends only orders already assigned to routes to the VRP and treats them all as if their Assignment Rule = Preserve Route. If a subset of routes is selected, only orders on those routes are sent. No unassigned orders are included with the </w:t>
+      </w:r>
+      <w:proofErr w:type="gramStart"/>
+      <w:r>
+        <w:rPr>
+          <w:rFonts w:cs="Times New Roman"/>
+        </w:rPr>
+        <w:t>solve</w:t>
+      </w:r>
+      <w:proofErr w:type="gramEnd"/>
+      <w:r>
+        <w:rPr>
+          <w:rFonts w:cs="Times New Roman"/>
+        </w:rPr>
+        <w:t xml:space="preserve">. The Assignment Rule adjustment is </w:t>
+      </w:r>
+      <w:proofErr w:type="gramStart"/>
+      <w:r>
+        <w:rPr>
+          <w:rFonts w:cs="Times New Roman"/>
+        </w:rPr>
+        <w:t>virtual,</w:t>
+      </w:r>
+      <w:proofErr w:type="gramEnd"/>
+      <w:r>
+        <w:rPr>
+          <w:rFonts w:cs="Times New Roman"/>
+        </w:rPr>
+        <w:t xml:space="preserve"> no values are changed in the Plan.</w:t>
       </w:r>
     </w:p>
     <w:p>
@@ -4942,7 +5285,49 @@
           <w:rFonts w:cs="Times New Roman"/>
         </w:rPr>
         <w:lastRenderedPageBreak/>
-        <w:t>This mode sends only orders already assigned to routes to the VRP and treats them all as if their Assignment Rule = Preserve Route and Relative Sequence. If a subset of routes is selected, only orders on those routes are sent. No unassigned orders are included with the solve. The Assignment Rule adjustment is virtual, no values are changed in the Plan.</w:t>
+        <w:t xml:space="preserve">This mode sends only orders already assigned to routes to the VRP and treats them all </w:t>
+      </w:r>
+      <w:proofErr w:type="gramStart"/>
+      <w:r>
+        <w:rPr>
+          <w:rFonts w:cs="Times New Roman"/>
+        </w:rPr>
+        <w:t>as if</w:t>
+      </w:r>
+      <w:proofErr w:type="gramEnd"/>
+      <w:r>
+        <w:rPr>
+          <w:rFonts w:cs="Times New Roman"/>
+        </w:rPr>
+        <w:t xml:space="preserve"> their Assignment Rule = Preserve Route and Relative Sequence. If a subset of routes is selected, only orders on those routes are sent. No unassigned orders are included with the </w:t>
+      </w:r>
+      <w:proofErr w:type="gramStart"/>
+      <w:r>
+        <w:rPr>
+          <w:rFonts w:cs="Times New Roman"/>
+        </w:rPr>
+        <w:t>solve</w:t>
+      </w:r>
+      <w:proofErr w:type="gramEnd"/>
+      <w:r>
+        <w:rPr>
+          <w:rFonts w:cs="Times New Roman"/>
+        </w:rPr>
+        <w:t xml:space="preserve">. The Assignment Rule adjustment is </w:t>
+      </w:r>
+      <w:proofErr w:type="gramStart"/>
+      <w:r>
+        <w:rPr>
+          <w:rFonts w:cs="Times New Roman"/>
+        </w:rPr>
+        <w:t>virtual,</w:t>
+      </w:r>
+      <w:proofErr w:type="gramEnd"/>
+      <w:r>
+        <w:rPr>
+          <w:rFonts w:cs="Times New Roman"/>
+        </w:rPr>
+        <w:t xml:space="preserve"> no values are changed in the Plan.</w:t>
       </w:r>
     </w:p>
     <w:p>
@@ -4984,6 +5369,7 @@
         <w:t>“</w:t>
       </w:r>
       <w:proofErr w:type="spellStart"/>
+      <w:proofErr w:type="gramStart"/>
       <w:r>
         <w:rPr>
           <w:rFonts w:cs="Times New Roman"/>
@@ -4991,6 +5377,7 @@
         <w:t>resequence</w:t>
       </w:r>
       <w:proofErr w:type="spellEnd"/>
+      <w:proofErr w:type="gramEnd"/>
       <w:r>
         <w:rPr>
           <w:rFonts w:cs="Times New Roman"/>
@@ -5045,7 +5432,35 @@
         <w:rPr>
           <w:rFonts w:cs="Times New Roman"/>
         </w:rPr>
-        <w:t>This mode sends only orders already assigned to routes to the VRP and treats them all as if their Assignment Rule = Preserve Route. If a subset of routes is selected, only orders on those routes are sent. No unassigned orders are included with the solve. The Assignment Rule adjustment is virtual, no values are changed in the Plan.</w:t>
+        <w:t xml:space="preserve">This mode sends only orders already assigned to routes to the VRP and treats them all as if their Assignment Rule = Preserve Route. If a subset of routes is selected, only orders on those routes are sent. No unassigned orders are included with the </w:t>
+      </w:r>
+      <w:proofErr w:type="gramStart"/>
+      <w:r>
+        <w:rPr>
+          <w:rFonts w:cs="Times New Roman"/>
+        </w:rPr>
+        <w:t>solve</w:t>
+      </w:r>
+      <w:proofErr w:type="gramEnd"/>
+      <w:r>
+        <w:rPr>
+          <w:rFonts w:cs="Times New Roman"/>
+        </w:rPr>
+        <w:t xml:space="preserve">. The Assignment Rule adjustment is </w:t>
+      </w:r>
+      <w:proofErr w:type="gramStart"/>
+      <w:r>
+        <w:rPr>
+          <w:rFonts w:cs="Times New Roman"/>
+        </w:rPr>
+        <w:t>virtual,</w:t>
+      </w:r>
+      <w:proofErr w:type="gramEnd"/>
+      <w:r>
+        <w:rPr>
+          <w:rFonts w:cs="Times New Roman"/>
+        </w:rPr>
+        <w:t xml:space="preserve"> no values are changed in the Plan.</w:t>
       </w:r>
     </w:p>
     <w:p>
@@ -5063,7 +5478,21 @@
         <w:rPr>
           <w:rFonts w:cs="Times New Roman"/>
         </w:rPr>
-        <w:t>“validate routes”</w:t>
+        <w:t>“</w:t>
+      </w:r>
+      <w:proofErr w:type="gramStart"/>
+      <w:r>
+        <w:rPr>
+          <w:rFonts w:cs="Times New Roman"/>
+        </w:rPr>
+        <w:t>validate</w:t>
+      </w:r>
+      <w:proofErr w:type="gramEnd"/>
+      <w:r>
+        <w:rPr>
+          <w:rFonts w:cs="Times New Roman"/>
+        </w:rPr>
+        <w:t xml:space="preserve"> routes”</w:t>
       </w:r>
     </w:p>
     <w:p>
@@ -5099,7 +5528,49 @@
         <w:rPr>
           <w:rFonts w:cs="Times New Roman"/>
         </w:rPr>
-        <w:t>This mode sends only orders already assigned to routes to the VRP and treats them all as if their Assignment Rule = Preserve Route and Relative Sequence. If a subset of routes is selected, only orders on those routes are sent. No unassigned orders are included with the solve. The Assignment Rule adjustment is virtual, no values are changed in the Plan.</w:t>
+        <w:t xml:space="preserve">This mode sends only orders already assigned to routes to the VRP and treats them all </w:t>
+      </w:r>
+      <w:proofErr w:type="gramStart"/>
+      <w:r>
+        <w:rPr>
+          <w:rFonts w:cs="Times New Roman"/>
+        </w:rPr>
+        <w:t>as if</w:t>
+      </w:r>
+      <w:proofErr w:type="gramEnd"/>
+      <w:r>
+        <w:rPr>
+          <w:rFonts w:cs="Times New Roman"/>
+        </w:rPr>
+        <w:t xml:space="preserve"> their Assignment Rule = Preserve Route and Relative Sequence. If a subset of routes is selected, only orders on those routes are sent. No unassigned orders are included with the </w:t>
+      </w:r>
+      <w:proofErr w:type="gramStart"/>
+      <w:r>
+        <w:rPr>
+          <w:rFonts w:cs="Times New Roman"/>
+        </w:rPr>
+        <w:t>solve</w:t>
+      </w:r>
+      <w:proofErr w:type="gramEnd"/>
+      <w:r>
+        <w:rPr>
+          <w:rFonts w:cs="Times New Roman"/>
+        </w:rPr>
+        <w:t xml:space="preserve">. The Assignment Rule adjustment is </w:t>
+      </w:r>
+      <w:proofErr w:type="gramStart"/>
+      <w:r>
+        <w:rPr>
+          <w:rFonts w:cs="Times New Roman"/>
+        </w:rPr>
+        <w:t>virtual,</w:t>
+      </w:r>
+      <w:proofErr w:type="gramEnd"/>
+      <w:r>
+        <w:rPr>
+          <w:rFonts w:cs="Times New Roman"/>
+        </w:rPr>
+        <w:t xml:space="preserve"> no values are changed in the Plan.</w:t>
       </w:r>
     </w:p>
     <w:p>
@@ -5454,11 +5925,33 @@
           <w:rFonts w:cs="Times New Roman"/>
         </w:rPr>
       </w:pPr>
-      <w:r>
-        <w:rPr>
-          <w:rFonts w:cs="Times New Roman"/>
-        </w:rPr>
-        <w:t>First 3 values sets RGB color code.</w:t>
+      <w:proofErr w:type="gramStart"/>
+      <w:r>
+        <w:rPr>
+          <w:rFonts w:cs="Times New Roman"/>
+        </w:rPr>
+        <w:t>First</w:t>
+      </w:r>
+      <w:proofErr w:type="gramEnd"/>
+      <w:r>
+        <w:rPr>
+          <w:rFonts w:cs="Times New Roman"/>
+        </w:rPr>
+        <w:t xml:space="preserve"> 3 values </w:t>
+      </w:r>
+      <w:proofErr w:type="gramStart"/>
+      <w:r>
+        <w:rPr>
+          <w:rFonts w:cs="Times New Roman"/>
+        </w:rPr>
+        <w:t>sets</w:t>
+      </w:r>
+      <w:proofErr w:type="gramEnd"/>
+      <w:r>
+        <w:rPr>
+          <w:rFonts w:cs="Times New Roman"/>
+        </w:rPr>
+        <w:t xml:space="preserve"> RGB color code.</w:t>
       </w:r>
     </w:p>
     <w:p>
@@ -5482,7 +5975,35 @@
         <w:rPr>
           <w:rFonts w:cs="Times New Roman"/>
         </w:rPr>
-        <w:t xml:space="preserve"> Recommend to leave at 1 and change only the Opacity values.</w:t>
+        <w:t xml:space="preserve"> </w:t>
+      </w:r>
+      <w:proofErr w:type="gramStart"/>
+      <w:r>
+        <w:rPr>
+          <w:rFonts w:cs="Times New Roman"/>
+        </w:rPr>
+        <w:t>Recommend</w:t>
+      </w:r>
+      <w:proofErr w:type="gramEnd"/>
+      <w:r>
+        <w:rPr>
+          <w:rFonts w:cs="Times New Roman"/>
+        </w:rPr>
+        <w:t xml:space="preserve"> </w:t>
+      </w:r>
+      <w:proofErr w:type="gramStart"/>
+      <w:r>
+        <w:rPr>
+          <w:rFonts w:cs="Times New Roman"/>
+        </w:rPr>
+        <w:t>to leave</w:t>
+      </w:r>
+      <w:proofErr w:type="gramEnd"/>
+      <w:r>
+        <w:rPr>
+          <w:rFonts w:cs="Times New Roman"/>
+        </w:rPr>
+        <w:t xml:space="preserve"> at 1 and change only the Opacity values.</w:t>
       </w:r>
       <w:bookmarkEnd w:id="11"/>
     </w:p>
@@ -5517,10 +6038,15 @@
       <w:proofErr w:type="spellStart"/>
       <w:r>
         <w:lastRenderedPageBreak/>
-        <w:t>Config_data.json</w:t>
+        <w:t>Config_</w:t>
+      </w:r>
+      <w:proofErr w:type="gramStart"/>
+      <w:r>
+        <w:t>data.json</w:t>
       </w:r>
       <w:bookmarkEnd w:id="12"/>
       <w:proofErr w:type="spellEnd"/>
+      <w:proofErr w:type="gramEnd"/>
     </w:p>
     <w:p>
       <w:pPr>
@@ -5586,9 +6112,11 @@
       <w:r>
         <w:t xml:space="preserve">for the </w:t>
       </w:r>
+      <w:proofErr w:type="gramStart"/>
       <w:r>
         <w:t>All Plans</w:t>
       </w:r>
+      <w:proofErr w:type="gramEnd"/>
       <w:r>
         <w:t xml:space="preserve"> table</w:t>
       </w:r>
@@ -5698,7 +6226,15 @@
     </w:p>
     <w:p>
       <w:r>
-        <w:t>These are basic configuration for each field.</w:t>
+        <w:t xml:space="preserve">These are basic </w:t>
+      </w:r>
+      <w:proofErr w:type="gramStart"/>
+      <w:r>
+        <w:t>configuration</w:t>
+      </w:r>
+      <w:proofErr w:type="gramEnd"/>
+      <w:r>
+        <w:t xml:space="preserve"> for each field.</w:t>
       </w:r>
     </w:p>
     <w:p>
@@ -5812,7 +6348,15 @@
         </w:numPr>
       </w:pPr>
       <w:r>
-        <w:t xml:space="preserve">When true, the field is turned off by default but the user can turn on </w:t>
+        <w:t xml:space="preserve">When true, the field is turned off by </w:t>
+      </w:r>
+      <w:proofErr w:type="gramStart"/>
+      <w:r>
+        <w:t>default</w:t>
+      </w:r>
+      <w:proofErr w:type="gramEnd"/>
+      <w:r>
+        <w:t xml:space="preserve"> but the user can turn on </w:t>
       </w:r>
       <w:r>
         <w:t>in the Hide/Show section</w:t>
@@ -5847,7 +6391,15 @@
         </w:numPr>
       </w:pPr>
       <w:r>
-        <w:t xml:space="preserve">When true, the user never sees the field. </w:t>
+        <w:t xml:space="preserve">When </w:t>
+      </w:r>
+      <w:proofErr w:type="gramStart"/>
+      <w:r>
+        <w:t>true</w:t>
+      </w:r>
+      <w:proofErr w:type="gramEnd"/>
+      <w:r>
+        <w:t xml:space="preserve">, the user never sees the field. </w:t>
       </w:r>
       <w:r>
         <w:t>Note that the application will still see the field so if it is used for any calculations hiding always will not affect functionality.</w:t>
@@ -6890,8 +7442,37 @@
           <w:numId w:val="25"/>
         </w:numPr>
       </w:pPr>
-      <w:r>
-        <w:t>If set to true, user will have option of moving order location by clicking on the map.</w:t>
+      <w:proofErr w:type="gramStart"/>
+      <w:r>
+        <w:t>If</w:t>
+      </w:r>
+      <w:proofErr w:type="gramEnd"/>
+      <w:r>
+        <w:t xml:space="preserve"> set to true, </w:t>
+      </w:r>
+      <w:proofErr w:type="gramStart"/>
+      <w:r>
+        <w:t>user</w:t>
+      </w:r>
+      <w:proofErr w:type="gramEnd"/>
+      <w:r>
+        <w:t xml:space="preserve"> will have </w:t>
+      </w:r>
+      <w:proofErr w:type="gramStart"/>
+      <w:r>
+        <w:t>option</w:t>
+      </w:r>
+      <w:proofErr w:type="gramEnd"/>
+      <w:r>
+        <w:t xml:space="preserve"> of moving </w:t>
+      </w:r>
+      <w:proofErr w:type="gramStart"/>
+      <w:r>
+        <w:t>order</w:t>
+      </w:r>
+      <w:proofErr w:type="gramEnd"/>
+      <w:r>
+        <w:t xml:space="preserve"> location by clicking on the map.</w:t>
       </w:r>
     </w:p>
     <w:p>
@@ -6915,7 +7496,15 @@
         </w:numPr>
       </w:pPr>
       <w:r>
-        <w:t>If set to true, user will have option to choose from a list of locations and can select to move order to that point.</w:t>
+        <w:t xml:space="preserve">If set to true, user will have </w:t>
+      </w:r>
+      <w:proofErr w:type="gramStart"/>
+      <w:r>
+        <w:t>option</w:t>
+      </w:r>
+      <w:proofErr w:type="gramEnd"/>
+      <w:r>
+        <w:t xml:space="preserve"> to choose from a list of locations and can select to move order to that point.</w:t>
       </w:r>
     </w:p>
     <w:p>
@@ -9426,7 +10015,15 @@
     </w:p>
     <w:p>
       <w:r>
-        <w:t>For fields, a type can be defined. If the type is not listed below, it is only reflecting the type in the feature service</w:t>
+        <w:t xml:space="preserve">For fields, a </w:t>
+      </w:r>
+      <w:proofErr w:type="gramStart"/>
+      <w:r>
+        <w:t>type</w:t>
+      </w:r>
+      <w:proofErr w:type="gramEnd"/>
+      <w:r>
+        <w:t xml:space="preserve"> can be defined. If the type is not listed below, it is only reflecting the type in the feature service</w:t>
       </w:r>
       <w:r>
         <w:t xml:space="preserve"> and is a placeholder for possible future functionality.</w:t>
@@ -9464,7 +10061,15 @@
         <w:t xml:space="preserve">If field has this type, </w:t>
       </w:r>
       <w:r>
-        <w:t>Route Planner will convert to display in HH:MM or DD:HH:MM format.</w:t>
+        <w:t xml:space="preserve">Route Planner will convert to display in HH:MM or </w:t>
+      </w:r>
+      <w:proofErr w:type="gramStart"/>
+      <w:r>
+        <w:t>DD:HH</w:t>
+      </w:r>
+      <w:proofErr w:type="gramEnd"/>
+      <w:r>
+        <w:t>:MM format.</w:t>
       </w:r>
     </w:p>
     <w:p>
@@ -9525,11 +10130,13 @@
         <w:pStyle w:val="EsriHeading2"/>
       </w:pPr>
       <w:bookmarkStart w:id="21" w:name="_Toc171683410"/>
+      <w:proofErr w:type="gramStart"/>
       <w:r>
         <w:lastRenderedPageBreak/>
         <w:t>Popups</w:t>
       </w:r>
       <w:bookmarkEnd w:id="21"/>
+      <w:proofErr w:type="gramEnd"/>
     </w:p>
     <w:p>
       <w:r>
@@ -10675,1183 +11282,6 @@
       <w:pPr>
         <w:spacing w:before="0" w:after="200"/>
       </w:pPr>
-      <w:r>
-        <w:br w:type="page"/>
-      </w:r>
-    </w:p>
-    <w:p>
-      <w:pPr>
-        <w:pStyle w:val="EsriNumberedAppendixHeading"/>
-      </w:pPr>
-      <w:bookmarkStart w:id="23" w:name="_Toc171683412"/>
-      <w:r>
-        <w:lastRenderedPageBreak/>
-        <w:t>Revision History</w:t>
-      </w:r>
-      <w:bookmarkEnd w:id="23"/>
-    </w:p>
-    <w:tbl>
-      <w:tblPr>
-        <w:tblStyle w:val="EsriProposalTable"/>
-        <w:tblW w:w="0" w:type="auto"/>
-        <w:tblLook w:val="04A0" w:firstRow="1" w:lastRow="0" w:firstColumn="1" w:lastColumn="0" w:noHBand="0" w:noVBand="1"/>
-      </w:tblPr>
-      <w:tblGrid>
-        <w:gridCol w:w="1355"/>
-        <w:gridCol w:w="6830"/>
-        <w:gridCol w:w="1980"/>
-      </w:tblGrid>
-      <w:tr>
-        <w:trPr>
-          <w:cnfStyle w:val="100000000000" w:firstRow="1" w:lastRow="0" w:firstColumn="0" w:lastColumn="0" w:oddVBand="0" w:evenVBand="0" w:oddHBand="0" w:evenHBand="0" w:firstRowFirstColumn="0" w:firstRowLastColumn="0" w:lastRowFirstColumn="0" w:lastRowLastColumn="0"/>
-        </w:trPr>
-        <w:tc>
-          <w:tcPr>
-            <w:cnfStyle w:val="001000000000" w:firstRow="0" w:lastRow="0" w:firstColumn="1" w:lastColumn="0" w:oddVBand="0" w:evenVBand="0" w:oddHBand="0" w:evenHBand="0" w:firstRowFirstColumn="0" w:firstRowLastColumn="0" w:lastRowFirstColumn="0" w:lastRowLastColumn="0"/>
-            <w:tcW w:w="1355" w:type="dxa"/>
-          </w:tcPr>
-          <w:p>
-            <w:pPr>
-              <w:pStyle w:val="EsriProposalBodyText"/>
-            </w:pPr>
-            <w:r>
-              <w:t>Date</w:t>
-            </w:r>
-          </w:p>
-        </w:tc>
-        <w:tc>
-          <w:tcPr>
-            <w:tcW w:w="6830" w:type="dxa"/>
-          </w:tcPr>
-          <w:p>
-            <w:pPr>
-              <w:pStyle w:val="EsriProposalBodyText"/>
-              <w:cnfStyle w:val="100000000000" w:firstRow="1" w:lastRow="0" w:firstColumn="0" w:lastColumn="0" w:oddVBand="0" w:evenVBand="0" w:oddHBand="0" w:evenHBand="0" w:firstRowFirstColumn="0" w:firstRowLastColumn="0" w:lastRowFirstColumn="0" w:lastRowLastColumn="0"/>
-            </w:pPr>
-            <w:r>
-              <w:t>Description</w:t>
-            </w:r>
-          </w:p>
-        </w:tc>
-        <w:tc>
-          <w:tcPr>
-            <w:tcW w:w="1980" w:type="dxa"/>
-          </w:tcPr>
-          <w:p>
-            <w:pPr>
-              <w:pStyle w:val="EsriProposalBodyText"/>
-              <w:cnfStyle w:val="100000000000" w:firstRow="1" w:lastRow="0" w:firstColumn="0" w:lastColumn="0" w:oddVBand="0" w:evenVBand="0" w:oddHBand="0" w:evenHBand="0" w:firstRowFirstColumn="0" w:firstRowLastColumn="0" w:lastRowFirstColumn="0" w:lastRowLastColumn="0"/>
-            </w:pPr>
-            <w:r>
-              <w:t>Editor</w:t>
-            </w:r>
-          </w:p>
-        </w:tc>
-      </w:tr>
-      <w:tr>
-        <w:tc>
-          <w:tcPr>
-            <w:cnfStyle w:val="001000000000" w:firstRow="0" w:lastRow="0" w:firstColumn="1" w:lastColumn="0" w:oddVBand="0" w:evenVBand="0" w:oddHBand="0" w:evenHBand="0" w:firstRowFirstColumn="0" w:firstRowLastColumn="0" w:lastRowFirstColumn="0" w:lastRowLastColumn="0"/>
-            <w:tcW w:w="1355" w:type="dxa"/>
-          </w:tcPr>
-          <w:p>
-            <w:pPr>
-              <w:pStyle w:val="EsriProposalBodyText"/>
-              <w:rPr>
-                <w:sz w:val="20"/>
-                <w:szCs w:val="20"/>
-              </w:rPr>
-            </w:pPr>
-            <w:r>
-              <w:rPr>
-                <w:sz w:val="20"/>
-                <w:szCs w:val="20"/>
-              </w:rPr>
-              <w:t xml:space="preserve">9/16/2020 </w:t>
-            </w:r>
-          </w:p>
-        </w:tc>
-        <w:tc>
-          <w:tcPr>
-            <w:tcW w:w="6830" w:type="dxa"/>
-          </w:tcPr>
-          <w:p>
-            <w:pPr>
-              <w:pStyle w:val="EsriProposalBodyText"/>
-              <w:cnfStyle w:val="000000000000" w:firstRow="0" w:lastRow="0" w:firstColumn="0" w:lastColumn="0" w:oddVBand="0" w:evenVBand="0" w:oddHBand="0" w:evenHBand="0" w:firstRowFirstColumn="0" w:firstRowLastColumn="0" w:lastRowFirstColumn="0" w:lastRowLastColumn="0"/>
-              <w:rPr>
-                <w:sz w:val="20"/>
-                <w:szCs w:val="20"/>
-              </w:rPr>
-            </w:pPr>
-            <w:r>
-              <w:rPr>
-                <w:sz w:val="20"/>
-                <w:szCs w:val="20"/>
-              </w:rPr>
-              <w:t>Initial version</w:t>
-            </w:r>
-          </w:p>
-        </w:tc>
-        <w:tc>
-          <w:tcPr>
-            <w:tcW w:w="1980" w:type="dxa"/>
-          </w:tcPr>
-          <w:p>
-            <w:pPr>
-              <w:pStyle w:val="EsriProposalBodyText"/>
-              <w:cnfStyle w:val="000000000000" w:firstRow="0" w:lastRow="0" w:firstColumn="0" w:lastColumn="0" w:oddVBand="0" w:evenVBand="0" w:oddHBand="0" w:evenHBand="0" w:firstRowFirstColumn="0" w:firstRowLastColumn="0" w:lastRowFirstColumn="0" w:lastRowLastColumn="0"/>
-              <w:rPr>
-                <w:sz w:val="20"/>
-                <w:szCs w:val="20"/>
-              </w:rPr>
-            </w:pPr>
-            <w:r>
-              <w:rPr>
-                <w:sz w:val="20"/>
-                <w:szCs w:val="20"/>
-              </w:rPr>
-              <w:t>Mike Nelson</w:t>
-            </w:r>
-          </w:p>
-        </w:tc>
-      </w:tr>
-      <w:tr>
-        <w:tc>
-          <w:tcPr>
-            <w:cnfStyle w:val="001000000000" w:firstRow="0" w:lastRow="0" w:firstColumn="1" w:lastColumn="0" w:oddVBand="0" w:evenVBand="0" w:oddHBand="0" w:evenHBand="0" w:firstRowFirstColumn="0" w:firstRowLastColumn="0" w:lastRowFirstColumn="0" w:lastRowLastColumn="0"/>
-            <w:tcW w:w="1355" w:type="dxa"/>
-          </w:tcPr>
-          <w:p>
-            <w:pPr>
-              <w:pStyle w:val="EsriProposalBodyText"/>
-              <w:rPr>
-                <w:sz w:val="20"/>
-                <w:szCs w:val="20"/>
-              </w:rPr>
-            </w:pPr>
-            <w:r>
-              <w:rPr>
-                <w:sz w:val="20"/>
-                <w:szCs w:val="20"/>
-              </w:rPr>
-              <w:t>3/3/2021</w:t>
-            </w:r>
-          </w:p>
-        </w:tc>
-        <w:tc>
-          <w:tcPr>
-            <w:tcW w:w="6830" w:type="dxa"/>
-          </w:tcPr>
-          <w:p>
-            <w:pPr>
-              <w:pStyle w:val="EsriProposalBodyText"/>
-              <w:cnfStyle w:val="000000000000" w:firstRow="0" w:lastRow="0" w:firstColumn="0" w:lastColumn="0" w:oddVBand="0" w:evenVBand="0" w:oddHBand="0" w:evenHBand="0" w:firstRowFirstColumn="0" w:firstRowLastColumn="0" w:lastRowFirstColumn="0" w:lastRowLastColumn="0"/>
-              <w:rPr>
-                <w:sz w:val="20"/>
-                <w:szCs w:val="20"/>
-              </w:rPr>
-            </w:pPr>
-            <w:r>
-              <w:rPr>
-                <w:sz w:val="20"/>
-                <w:szCs w:val="20"/>
-              </w:rPr>
-              <w:t>Update for interval config</w:t>
-            </w:r>
-          </w:p>
-        </w:tc>
-        <w:tc>
-          <w:tcPr>
-            <w:tcW w:w="1980" w:type="dxa"/>
-          </w:tcPr>
-          <w:p>
-            <w:pPr>
-              <w:pStyle w:val="EsriProposalBodyText"/>
-              <w:cnfStyle w:val="000000000000" w:firstRow="0" w:lastRow="0" w:firstColumn="0" w:lastColumn="0" w:oddVBand="0" w:evenVBand="0" w:oddHBand="0" w:evenHBand="0" w:firstRowFirstColumn="0" w:firstRowLastColumn="0" w:lastRowFirstColumn="0" w:lastRowLastColumn="0"/>
-              <w:rPr>
-                <w:sz w:val="20"/>
-                <w:szCs w:val="20"/>
-              </w:rPr>
-            </w:pPr>
-            <w:r>
-              <w:rPr>
-                <w:sz w:val="20"/>
-                <w:szCs w:val="20"/>
-              </w:rPr>
-              <w:t>Mike Nelson</w:t>
-            </w:r>
-          </w:p>
-        </w:tc>
-      </w:tr>
-      <w:tr>
-        <w:tc>
-          <w:tcPr>
-            <w:cnfStyle w:val="001000000000" w:firstRow="0" w:lastRow="0" w:firstColumn="1" w:lastColumn="0" w:oddVBand="0" w:evenVBand="0" w:oddHBand="0" w:evenHBand="0" w:firstRowFirstColumn="0" w:firstRowLastColumn="0" w:lastRowFirstColumn="0" w:lastRowLastColumn="0"/>
-            <w:tcW w:w="1355" w:type="dxa"/>
-          </w:tcPr>
-          <w:p>
-            <w:pPr>
-              <w:pStyle w:val="EsriProposalBodyText"/>
-              <w:rPr>
-                <w:sz w:val="20"/>
-                <w:szCs w:val="20"/>
-              </w:rPr>
-            </w:pPr>
-            <w:r>
-              <w:rPr>
-                <w:sz w:val="20"/>
-                <w:szCs w:val="20"/>
-              </w:rPr>
-              <w:t>3/22/2021</w:t>
-            </w:r>
-          </w:p>
-        </w:tc>
-        <w:tc>
-          <w:tcPr>
-            <w:tcW w:w="6830" w:type="dxa"/>
-          </w:tcPr>
-          <w:p>
-            <w:pPr>
-              <w:pStyle w:val="EsriProposalBodyText"/>
-              <w:cnfStyle w:val="000000000000" w:firstRow="0" w:lastRow="0" w:firstColumn="0" w:lastColumn="0" w:oddVBand="0" w:evenVBand="0" w:oddHBand="0" w:evenHBand="0" w:firstRowFirstColumn="0" w:firstRowLastColumn="0" w:lastRowFirstColumn="0" w:lastRowLastColumn="0"/>
-              <w:rPr>
-                <w:sz w:val="20"/>
-                <w:szCs w:val="20"/>
-              </w:rPr>
-            </w:pPr>
-            <w:r>
-              <w:rPr>
-                <w:sz w:val="20"/>
-                <w:szCs w:val="20"/>
-              </w:rPr>
-              <w:t>Detail on interval config</w:t>
-            </w:r>
-            <w:r>
-              <w:rPr>
-                <w:sz w:val="20"/>
-                <w:szCs w:val="20"/>
-              </w:rPr>
-              <w:t xml:space="preserve"> and Clear Assigned Orders</w:t>
-            </w:r>
-          </w:p>
-        </w:tc>
-        <w:tc>
-          <w:tcPr>
-            <w:tcW w:w="1980" w:type="dxa"/>
-          </w:tcPr>
-          <w:p>
-            <w:pPr>
-              <w:pStyle w:val="EsriProposalBodyText"/>
-              <w:cnfStyle w:val="000000000000" w:firstRow="0" w:lastRow="0" w:firstColumn="0" w:lastColumn="0" w:oddVBand="0" w:evenVBand="0" w:oddHBand="0" w:evenHBand="0" w:firstRowFirstColumn="0" w:firstRowLastColumn="0" w:lastRowFirstColumn="0" w:lastRowLastColumn="0"/>
-              <w:rPr>
-                <w:sz w:val="20"/>
-                <w:szCs w:val="20"/>
-              </w:rPr>
-            </w:pPr>
-            <w:r>
-              <w:rPr>
-                <w:sz w:val="20"/>
-                <w:szCs w:val="20"/>
-              </w:rPr>
-              <w:t>Mike Nelson</w:t>
-            </w:r>
-          </w:p>
-        </w:tc>
-      </w:tr>
-      <w:tr>
-        <w:tc>
-          <w:tcPr>
-            <w:cnfStyle w:val="001000000000" w:firstRow="0" w:lastRow="0" w:firstColumn="1" w:lastColumn="0" w:oddVBand="0" w:evenVBand="0" w:oddHBand="0" w:evenHBand="0" w:firstRowFirstColumn="0" w:firstRowLastColumn="0" w:lastRowFirstColumn="0" w:lastRowLastColumn="0"/>
-            <w:tcW w:w="1355" w:type="dxa"/>
-          </w:tcPr>
-          <w:p>
-            <w:pPr>
-              <w:pStyle w:val="EsriProposalBodyText"/>
-              <w:rPr>
-                <w:sz w:val="20"/>
-                <w:szCs w:val="20"/>
-              </w:rPr>
-            </w:pPr>
-            <w:r>
-              <w:rPr>
-                <w:sz w:val="20"/>
-                <w:szCs w:val="20"/>
-              </w:rPr>
-              <w:t>4/8/2021</w:t>
-            </w:r>
-          </w:p>
-        </w:tc>
-        <w:tc>
-          <w:tcPr>
-            <w:tcW w:w="6830" w:type="dxa"/>
-          </w:tcPr>
-          <w:p>
-            <w:pPr>
-              <w:pStyle w:val="EsriProposalBodyText"/>
-              <w:cnfStyle w:val="000000000000" w:firstRow="0" w:lastRow="0" w:firstColumn="0" w:lastColumn="0" w:oddVBand="0" w:evenVBand="0" w:oddHBand="0" w:evenHBand="0" w:firstRowFirstColumn="0" w:firstRowLastColumn="0" w:lastRowFirstColumn="0" w:lastRowLastColumn="0"/>
-              <w:rPr>
-                <w:sz w:val="20"/>
-                <w:szCs w:val="20"/>
-              </w:rPr>
-            </w:pPr>
-            <w:r>
-              <w:rPr>
-                <w:sz w:val="20"/>
-                <w:szCs w:val="20"/>
-              </w:rPr>
-              <w:t xml:space="preserve">Added detail on </w:t>
-            </w:r>
-            <w:proofErr w:type="spellStart"/>
-            <w:r>
-              <w:rPr>
-                <w:sz w:val="20"/>
-                <w:szCs w:val="20"/>
-              </w:rPr>
-              <w:t>showDateTimeTextDescription</w:t>
-            </w:r>
-            <w:proofErr w:type="spellEnd"/>
-            <w:r>
-              <w:rPr>
-                <w:sz w:val="20"/>
-                <w:szCs w:val="20"/>
-              </w:rPr>
-              <w:t xml:space="preserve">, </w:t>
-            </w:r>
-            <w:proofErr w:type="spellStart"/>
-            <w:r>
-              <w:rPr>
-                <w:sz w:val="20"/>
-                <w:szCs w:val="20"/>
-              </w:rPr>
-              <w:t>allowAssignPickupOrders</w:t>
-            </w:r>
-            <w:proofErr w:type="spellEnd"/>
-            <w:r>
-              <w:rPr>
-                <w:sz w:val="20"/>
-                <w:szCs w:val="20"/>
-              </w:rPr>
-              <w:t xml:space="preserve"> and </w:t>
-            </w:r>
-            <w:proofErr w:type="spellStart"/>
-            <w:r>
-              <w:rPr>
-                <w:sz w:val="20"/>
-                <w:szCs w:val="20"/>
-              </w:rPr>
-              <w:t>allowAssignLoadedCompletedExceptionOrders</w:t>
-            </w:r>
-            <w:proofErr w:type="spellEnd"/>
-          </w:p>
-        </w:tc>
-        <w:tc>
-          <w:tcPr>
-            <w:tcW w:w="1980" w:type="dxa"/>
-          </w:tcPr>
-          <w:p>
-            <w:pPr>
-              <w:pStyle w:val="EsriProposalBodyText"/>
-              <w:cnfStyle w:val="000000000000" w:firstRow="0" w:lastRow="0" w:firstColumn="0" w:lastColumn="0" w:oddVBand="0" w:evenVBand="0" w:oddHBand="0" w:evenHBand="0" w:firstRowFirstColumn="0" w:firstRowLastColumn="0" w:lastRowFirstColumn="0" w:lastRowLastColumn="0"/>
-              <w:rPr>
-                <w:sz w:val="20"/>
-                <w:szCs w:val="20"/>
-              </w:rPr>
-            </w:pPr>
-            <w:r>
-              <w:rPr>
-                <w:sz w:val="20"/>
-                <w:szCs w:val="20"/>
-              </w:rPr>
-              <w:t>Mike Nelson</w:t>
-            </w:r>
-          </w:p>
-        </w:tc>
-      </w:tr>
-      <w:tr>
-        <w:tc>
-          <w:tcPr>
-            <w:cnfStyle w:val="001000000000" w:firstRow="0" w:lastRow="0" w:firstColumn="1" w:lastColumn="0" w:oddVBand="0" w:evenVBand="0" w:oddHBand="0" w:evenHBand="0" w:firstRowFirstColumn="0" w:firstRowLastColumn="0" w:lastRowFirstColumn="0" w:lastRowLastColumn="0"/>
-            <w:tcW w:w="1355" w:type="dxa"/>
-          </w:tcPr>
-          <w:p>
-            <w:pPr>
-              <w:pStyle w:val="EsriProposalBodyText"/>
-              <w:rPr>
-                <w:sz w:val="20"/>
-                <w:szCs w:val="20"/>
-              </w:rPr>
-            </w:pPr>
-            <w:r>
-              <w:rPr>
-                <w:sz w:val="20"/>
-                <w:szCs w:val="20"/>
-              </w:rPr>
-              <w:t>4/29/2021</w:t>
-            </w:r>
-          </w:p>
-        </w:tc>
-        <w:tc>
-          <w:tcPr>
-            <w:tcW w:w="6830" w:type="dxa"/>
-          </w:tcPr>
-          <w:p>
-            <w:pPr>
-              <w:pStyle w:val="EsriProposalBodyText"/>
-              <w:cnfStyle w:val="000000000000" w:firstRow="0" w:lastRow="0" w:firstColumn="0" w:lastColumn="0" w:oddVBand="0" w:evenVBand="0" w:oddHBand="0" w:evenHBand="0" w:firstRowFirstColumn="0" w:firstRowLastColumn="0" w:lastRowFirstColumn="0" w:lastRowLastColumn="0"/>
-              <w:rPr>
-                <w:sz w:val="20"/>
-                <w:szCs w:val="20"/>
-              </w:rPr>
-            </w:pPr>
-            <w:r>
-              <w:rPr>
-                <w:sz w:val="20"/>
-                <w:szCs w:val="20"/>
-              </w:rPr>
-              <w:t>Added values for the Time Display configuration</w:t>
-            </w:r>
-          </w:p>
-        </w:tc>
-        <w:tc>
-          <w:tcPr>
-            <w:tcW w:w="1980" w:type="dxa"/>
-          </w:tcPr>
-          <w:p>
-            <w:pPr>
-              <w:pStyle w:val="EsriProposalBodyText"/>
-              <w:cnfStyle w:val="000000000000" w:firstRow="0" w:lastRow="0" w:firstColumn="0" w:lastColumn="0" w:oddVBand="0" w:evenVBand="0" w:oddHBand="0" w:evenHBand="0" w:firstRowFirstColumn="0" w:firstRowLastColumn="0" w:lastRowFirstColumn="0" w:lastRowLastColumn="0"/>
-              <w:rPr>
-                <w:sz w:val="20"/>
-                <w:szCs w:val="20"/>
-              </w:rPr>
-            </w:pPr>
-            <w:r>
-              <w:rPr>
-                <w:sz w:val="20"/>
-                <w:szCs w:val="20"/>
-              </w:rPr>
-              <w:t>Mike Nelson</w:t>
-            </w:r>
-          </w:p>
-        </w:tc>
-      </w:tr>
-      <w:tr>
-        <w:tc>
-          <w:tcPr>
-            <w:cnfStyle w:val="001000000000" w:firstRow="0" w:lastRow="0" w:firstColumn="1" w:lastColumn="0" w:oddVBand="0" w:evenVBand="0" w:oddHBand="0" w:evenHBand="0" w:firstRowFirstColumn="0" w:firstRowLastColumn="0" w:lastRowFirstColumn="0" w:lastRowLastColumn="0"/>
-            <w:tcW w:w="1355" w:type="dxa"/>
-          </w:tcPr>
-          <w:p>
-            <w:pPr>
-              <w:pStyle w:val="EsriProposalBodyText"/>
-              <w:rPr>
-                <w:sz w:val="20"/>
-                <w:szCs w:val="20"/>
-              </w:rPr>
-            </w:pPr>
-            <w:r>
-              <w:rPr>
-                <w:sz w:val="20"/>
-                <w:szCs w:val="20"/>
-              </w:rPr>
-              <w:t>5/21/2021</w:t>
-            </w:r>
-          </w:p>
-        </w:tc>
-        <w:tc>
-          <w:tcPr>
-            <w:tcW w:w="6830" w:type="dxa"/>
-          </w:tcPr>
-          <w:p>
-            <w:pPr>
-              <w:pStyle w:val="EsriProposalBodyText"/>
-              <w:cnfStyle w:val="000000000000" w:firstRow="0" w:lastRow="0" w:firstColumn="0" w:lastColumn="0" w:oddVBand="0" w:evenVBand="0" w:oddHBand="0" w:evenHBand="0" w:firstRowFirstColumn="0" w:firstRowLastColumn="0" w:lastRowFirstColumn="0" w:lastRowLastColumn="0"/>
-              <w:rPr>
-                <w:sz w:val="20"/>
-                <w:szCs w:val="20"/>
-              </w:rPr>
-            </w:pPr>
-            <w:r>
-              <w:rPr>
-                <w:sz w:val="20"/>
-                <w:szCs w:val="20"/>
-              </w:rPr>
-              <w:t>Updates for Reload Plan and Show Message</w:t>
-            </w:r>
-          </w:p>
-        </w:tc>
-        <w:tc>
-          <w:tcPr>
-            <w:tcW w:w="1980" w:type="dxa"/>
-          </w:tcPr>
-          <w:p>
-            <w:pPr>
-              <w:pStyle w:val="EsriProposalBodyText"/>
-              <w:cnfStyle w:val="000000000000" w:firstRow="0" w:lastRow="0" w:firstColumn="0" w:lastColumn="0" w:oddVBand="0" w:evenVBand="0" w:oddHBand="0" w:evenHBand="0" w:firstRowFirstColumn="0" w:firstRowLastColumn="0" w:lastRowFirstColumn="0" w:lastRowLastColumn="0"/>
-              <w:rPr>
-                <w:sz w:val="20"/>
-                <w:szCs w:val="20"/>
-              </w:rPr>
-            </w:pPr>
-            <w:r>
-              <w:rPr>
-                <w:sz w:val="20"/>
-                <w:szCs w:val="20"/>
-              </w:rPr>
-              <w:t>Mike Nelson</w:t>
-            </w:r>
-          </w:p>
-        </w:tc>
-      </w:tr>
-      <w:tr>
-        <w:tc>
-          <w:tcPr>
-            <w:cnfStyle w:val="001000000000" w:firstRow="0" w:lastRow="0" w:firstColumn="1" w:lastColumn="0" w:oddVBand="0" w:evenVBand="0" w:oddHBand="0" w:evenHBand="0" w:firstRowFirstColumn="0" w:firstRowLastColumn="0" w:lastRowFirstColumn="0" w:lastRowLastColumn="0"/>
-            <w:tcW w:w="1355" w:type="dxa"/>
-          </w:tcPr>
-          <w:p>
-            <w:pPr>
-              <w:pStyle w:val="EsriProposalBodyText"/>
-              <w:rPr>
-                <w:sz w:val="20"/>
-                <w:szCs w:val="20"/>
-              </w:rPr>
-            </w:pPr>
-            <w:r>
-              <w:rPr>
-                <w:sz w:val="20"/>
-                <w:szCs w:val="20"/>
-              </w:rPr>
-              <w:t>5/24/2021</w:t>
-            </w:r>
-          </w:p>
-        </w:tc>
-        <w:tc>
-          <w:tcPr>
-            <w:tcW w:w="6830" w:type="dxa"/>
-          </w:tcPr>
-          <w:p>
-            <w:pPr>
-              <w:pStyle w:val="EsriProposalBodyText"/>
-              <w:cnfStyle w:val="000000000000" w:firstRow="0" w:lastRow="0" w:firstColumn="0" w:lastColumn="0" w:oddVBand="0" w:evenVBand="0" w:oddHBand="0" w:evenHBand="0" w:firstRowFirstColumn="0" w:firstRowLastColumn="0" w:lastRowFirstColumn="0" w:lastRowLastColumn="0"/>
-              <w:rPr>
-                <w:sz w:val="20"/>
-                <w:szCs w:val="20"/>
-              </w:rPr>
-            </w:pPr>
-            <w:r>
-              <w:rPr>
-                <w:sz w:val="20"/>
-                <w:szCs w:val="20"/>
-              </w:rPr>
-              <w:t>New section with layer index details</w:t>
-            </w:r>
-          </w:p>
-        </w:tc>
-        <w:tc>
-          <w:tcPr>
-            <w:tcW w:w="1980" w:type="dxa"/>
-          </w:tcPr>
-          <w:p>
-            <w:pPr>
-              <w:pStyle w:val="EsriProposalBodyText"/>
-              <w:cnfStyle w:val="000000000000" w:firstRow="0" w:lastRow="0" w:firstColumn="0" w:lastColumn="0" w:oddVBand="0" w:evenVBand="0" w:oddHBand="0" w:evenHBand="0" w:firstRowFirstColumn="0" w:firstRowLastColumn="0" w:lastRowFirstColumn="0" w:lastRowLastColumn="0"/>
-              <w:rPr>
-                <w:sz w:val="20"/>
-                <w:szCs w:val="20"/>
-              </w:rPr>
-            </w:pPr>
-            <w:r>
-              <w:rPr>
-                <w:sz w:val="20"/>
-                <w:szCs w:val="20"/>
-              </w:rPr>
-              <w:t>Mike Nelson</w:t>
-            </w:r>
-          </w:p>
-        </w:tc>
-      </w:tr>
-      <w:tr>
-        <w:tc>
-          <w:tcPr>
-            <w:cnfStyle w:val="001000000000" w:firstRow="0" w:lastRow="0" w:firstColumn="1" w:lastColumn="0" w:oddVBand="0" w:evenVBand="0" w:oddHBand="0" w:evenHBand="0" w:firstRowFirstColumn="0" w:firstRowLastColumn="0" w:lastRowFirstColumn="0" w:lastRowLastColumn="0"/>
-            <w:tcW w:w="1355" w:type="dxa"/>
-          </w:tcPr>
-          <w:p>
-            <w:pPr>
-              <w:pStyle w:val="EsriProposalBodyText"/>
-              <w:rPr>
-                <w:sz w:val="20"/>
-                <w:szCs w:val="20"/>
-              </w:rPr>
-            </w:pPr>
-            <w:r>
-              <w:rPr>
-                <w:sz w:val="20"/>
-                <w:szCs w:val="20"/>
-              </w:rPr>
-              <w:t>8/18/2021</w:t>
-            </w:r>
-          </w:p>
-        </w:tc>
-        <w:tc>
-          <w:tcPr>
-            <w:tcW w:w="6830" w:type="dxa"/>
-          </w:tcPr>
-          <w:p>
-            <w:pPr>
-              <w:pStyle w:val="EsriProposalBodyText"/>
-              <w:cnfStyle w:val="000000000000" w:firstRow="0" w:lastRow="0" w:firstColumn="0" w:lastColumn="0" w:oddVBand="0" w:evenVBand="0" w:oddHBand="0" w:evenHBand="0" w:firstRowFirstColumn="0" w:firstRowLastColumn="0" w:lastRowFirstColumn="0" w:lastRowLastColumn="0"/>
-              <w:rPr>
-                <w:sz w:val="20"/>
-                <w:szCs w:val="20"/>
-              </w:rPr>
-            </w:pPr>
-            <w:r>
-              <w:rPr>
-                <w:sz w:val="20"/>
-                <w:szCs w:val="20"/>
-              </w:rPr>
-              <w:t>Updates for v 3.2 – new solve modes</w:t>
-            </w:r>
-          </w:p>
-        </w:tc>
-        <w:tc>
-          <w:tcPr>
-            <w:tcW w:w="1980" w:type="dxa"/>
-          </w:tcPr>
-          <w:p>
-            <w:pPr>
-              <w:pStyle w:val="EsriProposalBodyText"/>
-              <w:cnfStyle w:val="000000000000" w:firstRow="0" w:lastRow="0" w:firstColumn="0" w:lastColumn="0" w:oddVBand="0" w:evenVBand="0" w:oddHBand="0" w:evenHBand="0" w:firstRowFirstColumn="0" w:firstRowLastColumn="0" w:lastRowFirstColumn="0" w:lastRowLastColumn="0"/>
-              <w:rPr>
-                <w:sz w:val="20"/>
-                <w:szCs w:val="20"/>
-              </w:rPr>
-            </w:pPr>
-            <w:r>
-              <w:rPr>
-                <w:sz w:val="20"/>
-                <w:szCs w:val="20"/>
-              </w:rPr>
-              <w:t>Mike Nelson</w:t>
-            </w:r>
-          </w:p>
-        </w:tc>
-      </w:tr>
-      <w:tr>
-        <w:tc>
-          <w:tcPr>
-            <w:cnfStyle w:val="001000000000" w:firstRow="0" w:lastRow="0" w:firstColumn="1" w:lastColumn="0" w:oddVBand="0" w:evenVBand="0" w:oddHBand="0" w:evenHBand="0" w:firstRowFirstColumn="0" w:firstRowLastColumn="0" w:lastRowFirstColumn="0" w:lastRowLastColumn="0"/>
-            <w:tcW w:w="1355" w:type="dxa"/>
-          </w:tcPr>
-          <w:p>
-            <w:pPr>
-              <w:pStyle w:val="EsriProposalBodyText"/>
-              <w:rPr>
-                <w:sz w:val="20"/>
-                <w:szCs w:val="20"/>
-              </w:rPr>
-            </w:pPr>
-            <w:r>
-              <w:rPr>
-                <w:sz w:val="20"/>
-                <w:szCs w:val="20"/>
-              </w:rPr>
-              <w:t>12/10/2021</w:t>
-            </w:r>
-          </w:p>
-        </w:tc>
-        <w:tc>
-          <w:tcPr>
-            <w:tcW w:w="6830" w:type="dxa"/>
-          </w:tcPr>
-          <w:p>
-            <w:pPr>
-              <w:pStyle w:val="EsriProposalBodyText"/>
-              <w:cnfStyle w:val="000000000000" w:firstRow="0" w:lastRow="0" w:firstColumn="0" w:lastColumn="0" w:oddVBand="0" w:evenVBand="0" w:oddHBand="0" w:evenHBand="0" w:firstRowFirstColumn="0" w:firstRowLastColumn="0" w:lastRowFirstColumn="0" w:lastRowLastColumn="0"/>
-              <w:rPr>
-                <w:sz w:val="20"/>
-                <w:szCs w:val="20"/>
-              </w:rPr>
-            </w:pPr>
-            <w:r>
-              <w:rPr>
-                <w:sz w:val="20"/>
-                <w:szCs w:val="20"/>
-              </w:rPr>
-              <w:t>Updates for v3.3 – default solve mode, row tool tip and allow resequencing parameters</w:t>
-            </w:r>
-          </w:p>
-        </w:tc>
-        <w:tc>
-          <w:tcPr>
-            <w:tcW w:w="1980" w:type="dxa"/>
-          </w:tcPr>
-          <w:p>
-            <w:pPr>
-              <w:pStyle w:val="EsriProposalBodyText"/>
-              <w:cnfStyle w:val="000000000000" w:firstRow="0" w:lastRow="0" w:firstColumn="0" w:lastColumn="0" w:oddVBand="0" w:evenVBand="0" w:oddHBand="0" w:evenHBand="0" w:firstRowFirstColumn="0" w:firstRowLastColumn="0" w:lastRowFirstColumn="0" w:lastRowLastColumn="0"/>
-              <w:rPr>
-                <w:sz w:val="20"/>
-                <w:szCs w:val="20"/>
-              </w:rPr>
-            </w:pPr>
-            <w:r>
-              <w:rPr>
-                <w:sz w:val="20"/>
-                <w:szCs w:val="20"/>
-              </w:rPr>
-              <w:t>Mike Nelson</w:t>
-            </w:r>
-          </w:p>
-        </w:tc>
-      </w:tr>
-      <w:tr>
-        <w:tc>
-          <w:tcPr>
-            <w:cnfStyle w:val="001000000000" w:firstRow="0" w:lastRow="0" w:firstColumn="1" w:lastColumn="0" w:oddVBand="0" w:evenVBand="0" w:oddHBand="0" w:evenHBand="0" w:firstRowFirstColumn="0" w:firstRowLastColumn="0" w:lastRowFirstColumn="0" w:lastRowLastColumn="0"/>
-            <w:tcW w:w="1355" w:type="dxa"/>
-          </w:tcPr>
-          <w:p>
-            <w:pPr>
-              <w:pStyle w:val="EsriProposalBodyText"/>
-              <w:rPr>
-                <w:sz w:val="20"/>
-                <w:szCs w:val="20"/>
-              </w:rPr>
-            </w:pPr>
-            <w:r>
-              <w:rPr>
-                <w:sz w:val="20"/>
-                <w:szCs w:val="20"/>
-              </w:rPr>
-              <w:t>1/10/2024</w:t>
-            </w:r>
-          </w:p>
-        </w:tc>
-        <w:tc>
-          <w:tcPr>
-            <w:tcW w:w="6830" w:type="dxa"/>
-          </w:tcPr>
-          <w:p>
-            <w:pPr>
-              <w:pStyle w:val="EsriProposalBodyText"/>
-              <w:cnfStyle w:val="000000000000" w:firstRow="0" w:lastRow="0" w:firstColumn="0" w:lastColumn="0" w:oddVBand="0" w:evenVBand="0" w:oddHBand="0" w:evenHBand="0" w:firstRowFirstColumn="0" w:firstRowLastColumn="0" w:lastRowFirstColumn="0" w:lastRowLastColumn="0"/>
-              <w:rPr>
-                <w:sz w:val="20"/>
-                <w:szCs w:val="20"/>
-              </w:rPr>
-            </w:pPr>
-            <w:r>
-              <w:rPr>
-                <w:sz w:val="20"/>
-                <w:szCs w:val="20"/>
-              </w:rPr>
-              <w:t xml:space="preserve">Updates for v4.1 – </w:t>
-            </w:r>
-            <w:proofErr w:type="spellStart"/>
-            <w:r>
-              <w:rPr>
-                <w:sz w:val="20"/>
-                <w:szCs w:val="20"/>
-              </w:rPr>
-              <w:t>persistSelectionOnSearch</w:t>
-            </w:r>
-            <w:proofErr w:type="spellEnd"/>
-          </w:p>
-        </w:tc>
-        <w:tc>
-          <w:tcPr>
-            <w:tcW w:w="1980" w:type="dxa"/>
-          </w:tcPr>
-          <w:p>
-            <w:pPr>
-              <w:pStyle w:val="EsriProposalBodyText"/>
-              <w:cnfStyle w:val="000000000000" w:firstRow="0" w:lastRow="0" w:firstColumn="0" w:lastColumn="0" w:oddVBand="0" w:evenVBand="0" w:oddHBand="0" w:evenHBand="0" w:firstRowFirstColumn="0" w:firstRowLastColumn="0" w:lastRowFirstColumn="0" w:lastRowLastColumn="0"/>
-              <w:rPr>
-                <w:sz w:val="20"/>
-                <w:szCs w:val="20"/>
-              </w:rPr>
-            </w:pPr>
-            <w:r>
-              <w:rPr>
-                <w:sz w:val="20"/>
-                <w:szCs w:val="20"/>
-              </w:rPr>
-              <w:t>Mike Nelson</w:t>
-            </w:r>
-          </w:p>
-        </w:tc>
-      </w:tr>
-      <w:tr>
-        <w:tc>
-          <w:tcPr>
-            <w:cnfStyle w:val="001000000000" w:firstRow="0" w:lastRow="0" w:firstColumn="1" w:lastColumn="0" w:oddVBand="0" w:evenVBand="0" w:oddHBand="0" w:evenHBand="0" w:firstRowFirstColumn="0" w:firstRowLastColumn="0" w:lastRowFirstColumn="0" w:lastRowLastColumn="0"/>
-            <w:tcW w:w="1355" w:type="dxa"/>
-          </w:tcPr>
-          <w:p>
-            <w:pPr>
-              <w:pStyle w:val="EsriProposalBodyText"/>
-              <w:rPr>
-                <w:sz w:val="20"/>
-                <w:szCs w:val="20"/>
-              </w:rPr>
-            </w:pPr>
-            <w:r>
-              <w:rPr>
-                <w:sz w:val="20"/>
-                <w:szCs w:val="20"/>
-              </w:rPr>
-              <w:t>6/14</w:t>
-            </w:r>
-            <w:r>
-              <w:rPr>
-                <w:sz w:val="20"/>
-                <w:szCs w:val="20"/>
-              </w:rPr>
-              <w:t>/2024</w:t>
-            </w:r>
-          </w:p>
-        </w:tc>
-        <w:tc>
-          <w:tcPr>
-            <w:tcW w:w="6830" w:type="dxa"/>
-          </w:tcPr>
-          <w:p>
-            <w:pPr>
-              <w:pStyle w:val="EsriProposalBodyText"/>
-              <w:cnfStyle w:val="000000000000" w:firstRow="0" w:lastRow="0" w:firstColumn="0" w:lastColumn="0" w:oddVBand="0" w:evenVBand="0" w:oddHBand="0" w:evenHBand="0" w:firstRowFirstColumn="0" w:firstRowLastColumn="0" w:lastRowFirstColumn="0" w:lastRowLastColumn="0"/>
-              <w:rPr>
-                <w:sz w:val="20"/>
-                <w:szCs w:val="20"/>
-              </w:rPr>
-            </w:pPr>
-            <w:r>
-              <w:rPr>
-                <w:sz w:val="20"/>
-                <w:szCs w:val="20"/>
-              </w:rPr>
-              <w:t>Updates for v4.2</w:t>
-            </w:r>
-          </w:p>
-          <w:p>
-            <w:pPr>
-              <w:pStyle w:val="EsriProposalBodyText"/>
-              <w:numPr>
-                <w:ilvl w:val="0"/>
-                <w:numId w:val="32"/>
-              </w:numPr>
-              <w:spacing w:before="0" w:after="0"/>
-              <w:cnfStyle w:val="000000000000" w:firstRow="0" w:lastRow="0" w:firstColumn="0" w:lastColumn="0" w:oddVBand="0" w:evenVBand="0" w:oddHBand="0" w:evenHBand="0" w:firstRowFirstColumn="0" w:firstRowLastColumn="0" w:lastRowFirstColumn="0" w:lastRowLastColumn="0"/>
-              <w:rPr>
-                <w:sz w:val="20"/>
-                <w:szCs w:val="20"/>
-              </w:rPr>
-            </w:pPr>
-            <w:proofErr w:type="spellStart"/>
-            <w:r>
-              <w:rPr>
-                <w:sz w:val="20"/>
-                <w:szCs w:val="20"/>
-              </w:rPr>
-              <w:t>allowRefreshPlan</w:t>
-            </w:r>
-            <w:proofErr w:type="spellEnd"/>
-          </w:p>
-          <w:p>
-            <w:pPr>
-              <w:pStyle w:val="EsriProposalBodyText"/>
-              <w:numPr>
-                <w:ilvl w:val="0"/>
-                <w:numId w:val="32"/>
-              </w:numPr>
-              <w:spacing w:before="0" w:after="0"/>
-              <w:cnfStyle w:val="000000000000" w:firstRow="0" w:lastRow="0" w:firstColumn="0" w:lastColumn="0" w:oddVBand="0" w:evenVBand="0" w:oddHBand="0" w:evenHBand="0" w:firstRowFirstColumn="0" w:firstRowLastColumn="0" w:lastRowFirstColumn="0" w:lastRowLastColumn="0"/>
-              <w:rPr>
-                <w:sz w:val="20"/>
-                <w:szCs w:val="20"/>
-              </w:rPr>
-            </w:pPr>
-            <w:r>
-              <w:rPr>
-                <w:sz w:val="20"/>
-                <w:szCs w:val="20"/>
-              </w:rPr>
-              <w:t xml:space="preserve">remove </w:t>
-            </w:r>
-            <w:proofErr w:type="spellStart"/>
-            <w:r>
-              <w:rPr>
-                <w:sz w:val="20"/>
-                <w:szCs w:val="20"/>
-              </w:rPr>
-              <w:t>routeOrders</w:t>
-            </w:r>
-            <w:proofErr w:type="spellEnd"/>
-          </w:p>
-          <w:p>
-            <w:pPr>
-              <w:pStyle w:val="EsriProposalBodyText"/>
-              <w:numPr>
-                <w:ilvl w:val="0"/>
-                <w:numId w:val="32"/>
-              </w:numPr>
-              <w:spacing w:before="0" w:after="0"/>
-              <w:cnfStyle w:val="000000000000" w:firstRow="0" w:lastRow="0" w:firstColumn="0" w:lastColumn="0" w:oddVBand="0" w:evenVBand="0" w:oddHBand="0" w:evenHBand="0" w:firstRowFirstColumn="0" w:firstRowLastColumn="0" w:lastRowFirstColumn="0" w:lastRowLastColumn="0"/>
-              <w:rPr>
-                <w:sz w:val="20"/>
-                <w:szCs w:val="20"/>
-              </w:rPr>
-            </w:pPr>
-            <w:r>
-              <w:rPr>
-                <w:sz w:val="20"/>
-                <w:szCs w:val="20"/>
-              </w:rPr>
-              <w:t>add new default sort values</w:t>
-            </w:r>
-          </w:p>
-          <w:p>
-            <w:pPr>
-              <w:pStyle w:val="EsriProposalBodyText"/>
-              <w:numPr>
-                <w:ilvl w:val="0"/>
-                <w:numId w:val="32"/>
-              </w:numPr>
-              <w:spacing w:before="0" w:after="0"/>
-              <w:cnfStyle w:val="000000000000" w:firstRow="0" w:lastRow="0" w:firstColumn="0" w:lastColumn="0" w:oddVBand="0" w:evenVBand="0" w:oddHBand="0" w:evenHBand="0" w:firstRowFirstColumn="0" w:firstRowLastColumn="0" w:lastRowFirstColumn="0" w:lastRowLastColumn="0"/>
-              <w:rPr>
-                <w:sz w:val="20"/>
-                <w:szCs w:val="20"/>
-              </w:rPr>
-            </w:pPr>
-            <w:r>
-              <w:rPr>
-                <w:sz w:val="20"/>
-                <w:szCs w:val="20"/>
-              </w:rPr>
-              <w:t>settings for available Assignment Rules</w:t>
-            </w:r>
-          </w:p>
-          <w:p>
-            <w:pPr>
-              <w:pStyle w:val="EsriProposalBodyText"/>
-              <w:numPr>
-                <w:ilvl w:val="0"/>
-                <w:numId w:val="32"/>
-              </w:numPr>
-              <w:spacing w:before="0" w:after="0"/>
-              <w:cnfStyle w:val="000000000000" w:firstRow="0" w:lastRow="0" w:firstColumn="0" w:lastColumn="0" w:oddVBand="0" w:evenVBand="0" w:oddHBand="0" w:evenHBand="0" w:firstRowFirstColumn="0" w:firstRowLastColumn="0" w:lastRowFirstColumn="0" w:lastRowLastColumn="0"/>
-              <w:rPr>
-                <w:sz w:val="20"/>
-                <w:szCs w:val="20"/>
-              </w:rPr>
-            </w:pPr>
-            <w:r>
-              <w:rPr>
-                <w:sz w:val="20"/>
-                <w:szCs w:val="20"/>
-              </w:rPr>
-              <w:t>batch edit controlled by editable setting</w:t>
-            </w:r>
-          </w:p>
-        </w:tc>
-        <w:tc>
-          <w:tcPr>
-            <w:tcW w:w="1980" w:type="dxa"/>
-          </w:tcPr>
-          <w:p>
-            <w:pPr>
-              <w:pStyle w:val="EsriProposalBodyText"/>
-              <w:cnfStyle w:val="000000000000" w:firstRow="0" w:lastRow="0" w:firstColumn="0" w:lastColumn="0" w:oddVBand="0" w:evenVBand="0" w:oddHBand="0" w:evenHBand="0" w:firstRowFirstColumn="0" w:firstRowLastColumn="0" w:lastRowFirstColumn="0" w:lastRowLastColumn="0"/>
-              <w:rPr>
-                <w:sz w:val="20"/>
-                <w:szCs w:val="20"/>
-              </w:rPr>
-            </w:pPr>
-            <w:r>
-              <w:rPr>
-                <w:sz w:val="20"/>
-                <w:szCs w:val="20"/>
-              </w:rPr>
-              <w:t>Mike Nelson</w:t>
-            </w:r>
-          </w:p>
-        </w:tc>
-      </w:tr>
-      <w:tr>
-        <w:tc>
-          <w:tcPr>
-            <w:cnfStyle w:val="001000000000" w:firstRow="0" w:lastRow="0" w:firstColumn="1" w:lastColumn="0" w:oddVBand="0" w:evenVBand="0" w:oddHBand="0" w:evenHBand="0" w:firstRowFirstColumn="0" w:firstRowLastColumn="0" w:lastRowFirstColumn="0" w:lastRowLastColumn="0"/>
-            <w:tcW w:w="1355" w:type="dxa"/>
-          </w:tcPr>
-          <w:p>
-            <w:pPr>
-              <w:pStyle w:val="EsriProposalBodyText"/>
-              <w:rPr>
-                <w:sz w:val="20"/>
-                <w:szCs w:val="20"/>
-              </w:rPr>
-            </w:pPr>
-            <w:r>
-              <w:rPr>
-                <w:sz w:val="20"/>
-                <w:szCs w:val="20"/>
-              </w:rPr>
-              <w:t>7/1/2024</w:t>
-            </w:r>
-          </w:p>
-        </w:tc>
-        <w:tc>
-          <w:tcPr>
-            <w:tcW w:w="6830" w:type="dxa"/>
-          </w:tcPr>
-          <w:p>
-            <w:pPr>
-              <w:pStyle w:val="EsriProposalBodyText"/>
-              <w:cnfStyle w:val="000000000000" w:firstRow="0" w:lastRow="0" w:firstColumn="0" w:lastColumn="0" w:oddVBand="0" w:evenVBand="0" w:oddHBand="0" w:evenHBand="0" w:firstRowFirstColumn="0" w:firstRowLastColumn="0" w:lastRowFirstColumn="0" w:lastRowLastColumn="0"/>
-              <w:rPr>
-                <w:sz w:val="20"/>
-                <w:szCs w:val="20"/>
-              </w:rPr>
-            </w:pPr>
-            <w:r>
-              <w:rPr>
-                <w:sz w:val="20"/>
-                <w:szCs w:val="20"/>
-              </w:rPr>
-              <w:t>Update for “</w:t>
-            </w:r>
-            <w:proofErr w:type="spellStart"/>
-            <w:r>
-              <w:rPr>
-                <w:sz w:val="20"/>
-                <w:szCs w:val="20"/>
-              </w:rPr>
-              <w:t>outFields</w:t>
-            </w:r>
-            <w:proofErr w:type="spellEnd"/>
-            <w:r>
-              <w:rPr>
-                <w:sz w:val="20"/>
-                <w:szCs w:val="20"/>
-              </w:rPr>
-              <w:t>” with popup configuration</w:t>
-            </w:r>
-          </w:p>
-        </w:tc>
-        <w:tc>
-          <w:tcPr>
-            <w:tcW w:w="1980" w:type="dxa"/>
-          </w:tcPr>
-          <w:p>
-            <w:pPr>
-              <w:pStyle w:val="EsriProposalBodyText"/>
-              <w:cnfStyle w:val="000000000000" w:firstRow="0" w:lastRow="0" w:firstColumn="0" w:lastColumn="0" w:oddVBand="0" w:evenVBand="0" w:oddHBand="0" w:evenHBand="0" w:firstRowFirstColumn="0" w:firstRowLastColumn="0" w:lastRowFirstColumn="0" w:lastRowLastColumn="0"/>
-              <w:rPr>
-                <w:sz w:val="20"/>
-                <w:szCs w:val="20"/>
-              </w:rPr>
-            </w:pPr>
-            <w:r>
-              <w:rPr>
-                <w:sz w:val="20"/>
-                <w:szCs w:val="20"/>
-              </w:rPr>
-              <w:t>Mike Nelson</w:t>
-            </w:r>
-          </w:p>
-        </w:tc>
-      </w:tr>
-      <w:tr>
-        <w:tc>
-          <w:tcPr>
-            <w:cnfStyle w:val="001000000000" w:firstRow="0" w:lastRow="0" w:firstColumn="1" w:lastColumn="0" w:oddVBand="0" w:evenVBand="0" w:oddHBand="0" w:evenHBand="0" w:firstRowFirstColumn="0" w:firstRowLastColumn="0" w:lastRowFirstColumn="0" w:lastRowLastColumn="0"/>
-            <w:tcW w:w="1355" w:type="dxa"/>
-          </w:tcPr>
-          <w:p>
-            <w:pPr>
-              <w:pStyle w:val="EsriProposalBodyText"/>
-              <w:rPr>
-                <w:sz w:val="20"/>
-                <w:szCs w:val="20"/>
-              </w:rPr>
-            </w:pPr>
-          </w:p>
-        </w:tc>
-        <w:tc>
-          <w:tcPr>
-            <w:tcW w:w="6830" w:type="dxa"/>
-          </w:tcPr>
-          <w:p>
-            <w:pPr>
-              <w:pStyle w:val="EsriProposalBodyText"/>
-              <w:cnfStyle w:val="000000000000" w:firstRow="0" w:lastRow="0" w:firstColumn="0" w:lastColumn="0" w:oddVBand="0" w:evenVBand="0" w:oddHBand="0" w:evenHBand="0" w:firstRowFirstColumn="0" w:firstRowLastColumn="0" w:lastRowFirstColumn="0" w:lastRowLastColumn="0"/>
-              <w:rPr>
-                <w:sz w:val="20"/>
-                <w:szCs w:val="20"/>
-              </w:rPr>
-            </w:pPr>
-            <w:r>
-              <w:rPr>
-                <w:sz w:val="20"/>
-                <w:szCs w:val="20"/>
-              </w:rPr>
-              <w:t>Updates for 4.3</w:t>
-            </w:r>
-          </w:p>
-          <w:p>
-            <w:pPr>
-              <w:pStyle w:val="EsriProposalBodyText"/>
-              <w:numPr>
-                <w:ilvl w:val="0"/>
-                <w:numId w:val="34"/>
-              </w:numPr>
-              <w:cnfStyle w:val="000000000000" w:firstRow="0" w:lastRow="0" w:firstColumn="0" w:lastColumn="0" w:oddVBand="0" w:evenVBand="0" w:oddHBand="0" w:evenHBand="0" w:firstRowFirstColumn="0" w:firstRowLastColumn="0" w:lastRowFirstColumn="0" w:lastRowLastColumn="0"/>
-              <w:rPr>
-                <w:sz w:val="20"/>
-                <w:szCs w:val="20"/>
-              </w:rPr>
-            </w:pPr>
-            <w:r>
-              <w:rPr>
-                <w:sz w:val="20"/>
-                <w:szCs w:val="20"/>
-              </w:rPr>
-              <w:t>Selection highlight configuration</w:t>
-            </w:r>
-          </w:p>
-        </w:tc>
-        <w:tc>
-          <w:tcPr>
-            <w:tcW w:w="1980" w:type="dxa"/>
-          </w:tcPr>
-          <w:p>
-            <w:pPr>
-              <w:pStyle w:val="EsriProposalBodyText"/>
-              <w:cnfStyle w:val="000000000000" w:firstRow="0" w:lastRow="0" w:firstColumn="0" w:lastColumn="0" w:oddVBand="0" w:evenVBand="0" w:oddHBand="0" w:evenHBand="0" w:firstRowFirstColumn="0" w:firstRowLastColumn="0" w:lastRowFirstColumn="0" w:lastRowLastColumn="0"/>
-              <w:rPr>
-                <w:sz w:val="20"/>
-                <w:szCs w:val="20"/>
-              </w:rPr>
-            </w:pPr>
-            <w:r>
-              <w:rPr>
-                <w:sz w:val="20"/>
-                <w:szCs w:val="20"/>
-              </w:rPr>
-              <w:t>Mike Nelson</w:t>
-            </w:r>
-          </w:p>
-        </w:tc>
-      </w:tr>
-    </w:tbl>
-    <w:p>
-      <w:pPr>
-        <w:pStyle w:val="EsriProposalBodyText"/>
-      </w:pPr>
     </w:p>
     <w:sectPr>
       <w:headerReference w:type="default" r:id="rId17"/>
@@ -12071,7 +11501,7 @@
                   </a:ln>
                   <a:extLst>
                     <a:ext uri="{FAA26D3D-D897-4be2-8F04-BA451C77F1D7}">
-                      <ma14:placeholderFlag xmlns:a14="http://schemas.microsoft.com/office/drawing/2010/main" xmlns:arto="http://schemas.microsoft.com/office/word/2006/arto" xmlns="" xmlns:mo="http://schemas.microsoft.com/office/mac/office/2008/main" xmlns:mv="urn:schemas-microsoft-com:mac:vml" xmlns:o="urn:schemas-microsoft-com:office:office" xmlns:v="urn:schemas-microsoft-com:vml" xmlns:w10="urn:schemas-microsoft-com:office:word" xmlns:w="http://schemas.openxmlformats.org/wordprocessingml/2006/main" xmlns:ma14="http://schemas.microsoft.com/office/mac/drawingml/2011/main"/>
+                      <ma14:placeholderFlag xmlns:ma14="http://schemas.microsoft.com/office/mac/drawingml/2011/main" xmlns:w="http://schemas.openxmlformats.org/wordprocessingml/2006/main" xmlns:w10="urn:schemas-microsoft-com:office:word" xmlns:v="urn:schemas-microsoft-com:vml" xmlns:o="urn:schemas-microsoft-com:office:office" xmlns:mv="urn:schemas-microsoft-com:mac:vml" xmlns:mo="http://schemas.microsoft.com/office/mac/office/2008/main" xmlns="" xmlns:arto="http://schemas.microsoft.com/office/word/2006/arto" xmlns:a14="http://schemas.microsoft.com/office/drawing/2010/main"/>
                     </a:ext>
                   </a:extLst>
                 </pic:spPr>
@@ -18098,15 +17528,16 @@
 </file>
 
 <file path=customXml/item1.xml><?xml version="1.0" encoding="utf-8"?>
-<?mso-contentType ?>
-<FormTemplates xmlns="http://schemas.microsoft.com/sharepoint/v3/contenttype/forms">
-  <Display>DocumentLibraryForm</Display>
-  <Edit>DocumentLibraryForm</Edit>
-  <New>DocumentLibraryForm</New>
-</FormTemplates>
+<p:properties xmlns:p="http://schemas.microsoft.com/office/2006/metadata/properties" xmlns:xsi="http://www.w3.org/2001/XMLSchema-instance" xmlns:pc="http://schemas.microsoft.com/office/infopath/2007/PartnerControls">
+  <documentManagement/>
+</p:properties>
 </file>
 
 <file path=customXml/item2.xml><?xml version="1.0" encoding="utf-8"?>
+<b:Sources xmlns:b="http://schemas.openxmlformats.org/officeDocument/2006/bibliography" xmlns="http://schemas.openxmlformats.org/officeDocument/2006/bibliography" SelectedStyle="\APASixthEditionOfficeOnline.xsl" StyleName="APA" Version="6"/>
+</file>
+
+<file path=customXml/item3.xml><?xml version="1.0" encoding="utf-8"?>
 <ct:contentTypeSchema xmlns:ct="http://schemas.microsoft.com/office/2006/metadata/contentType" xmlns:ma="http://schemas.microsoft.com/office/2006/metadata/properties/metaAttributes" ct:_="" ma:_="" ma:contentTypeName="Document" ma:contentTypeID="0x0101001474C48ACCEBF74AB6B5D245D4F75B4D" ma:contentTypeVersion="12" ma:contentTypeDescription="Create a new document." ma:contentTypeScope="" ma:versionID="ed33310014b9ed52e760a02db898315e">
   <xsd:schema xmlns:xsd="http://www.w3.org/2001/XMLSchema" xmlns:xs="http://www.w3.org/2001/XMLSchema" xmlns:p="http://schemas.microsoft.com/office/2006/metadata/properties" xmlns:ns2="3b231bd9-362e-4b4a-b934-a8e14959ce6d" xmlns:ns3="969634b1-bb27-4400-acd6-86276217b3b6" targetNamespace="http://schemas.microsoft.com/office/2006/metadata/properties" ma:root="true" ma:fieldsID="ec6aa9dfe3a44c12ea66b241de8500b0" ns2:_="" ns3:_="">
     <xsd:import namespace="3b231bd9-362e-4b4a-b934-a8e14959ce6d"/>
@@ -18323,25 +17754,33 @@
 </ct:contentTypeSchema>
 </file>
 
-<file path=customXml/item3.xml><?xml version="1.0" encoding="utf-8"?>
-<b:Sources xmlns:b="http://schemas.openxmlformats.org/officeDocument/2006/bibliography" xmlns="http://schemas.openxmlformats.org/officeDocument/2006/bibliography" SelectedStyle="\APASixthEditionOfficeOnline.xsl" StyleName="APA" Version="6"/>
-</file>
-
 <file path=customXml/item4.xml><?xml version="1.0" encoding="utf-8"?>
-<p:properties xmlns:p="http://schemas.microsoft.com/office/2006/metadata/properties" xmlns:xsi="http://www.w3.org/2001/XMLSchema-instance" xmlns:pc="http://schemas.microsoft.com/office/infopath/2007/PartnerControls">
-  <documentManagement/>
-</p:properties>
+<?mso-contentType ?>
+<FormTemplates xmlns="http://schemas.microsoft.com/sharepoint/v3/contenttype/forms">
+  <Display>DocumentLibraryForm</Display>
+  <Edit>DocumentLibraryForm</Edit>
+  <New>DocumentLibraryForm</New>
+</FormTemplates>
 </file>
 
 <file path=customXml/itemProps1.xml><?xml version="1.0" encoding="utf-8"?>
-<ds:datastoreItem xmlns:ds="http://schemas.openxmlformats.org/officeDocument/2006/customXml" ds:itemID="{2080074E-29EC-4151-9623-994429932D6D}">
+<ds:datastoreItem xmlns:ds="http://schemas.openxmlformats.org/officeDocument/2006/customXml" ds:itemID="{87A18308-A969-4D6E-BB09-05765A639619}">
   <ds:schemaRefs>
-    <ds:schemaRef ds:uri="http://schemas.microsoft.com/sharepoint/v3/contenttype/forms"/>
+    <ds:schemaRef ds:uri="http://schemas.microsoft.com/office/2006/metadata/properties"/>
+    <ds:schemaRef ds:uri="http://schemas.microsoft.com/office/infopath/2007/PartnerControls"/>
   </ds:schemaRefs>
 </ds:datastoreItem>
 </file>
 
 <file path=customXml/itemProps2.xml><?xml version="1.0" encoding="utf-8"?>
+<ds:datastoreItem xmlns:ds="http://schemas.openxmlformats.org/officeDocument/2006/customXml" ds:itemID="{66611CF9-9C88-410D-9E2F-AB734F7B1560}">
+  <ds:schemaRefs>
+    <ds:schemaRef ds:uri="http://schemas.openxmlformats.org/officeDocument/2006/bibliography"/>
+  </ds:schemaRefs>
+</ds:datastoreItem>
+</file>
+
+<file path=customXml/itemProps3.xml><?xml version="1.0" encoding="utf-8"?>
 <ds:datastoreItem xmlns:ds="http://schemas.openxmlformats.org/officeDocument/2006/customXml" ds:itemID="{260E9FF8-CC55-4F2D-90CA-0FF649318086}">
   <ds:schemaRefs>
     <ds:schemaRef ds:uri="http://schemas.microsoft.com/office/2006/metadata/contentType"/>
@@ -18360,19 +17799,10 @@
 </ds:datastoreItem>
 </file>
 
-<file path=customXml/itemProps3.xml><?xml version="1.0" encoding="utf-8"?>
-<ds:datastoreItem xmlns:ds="http://schemas.openxmlformats.org/officeDocument/2006/customXml" ds:itemID="{66611CF9-9C88-410D-9E2F-AB734F7B1560}">
+<file path=customXml/itemProps4.xml><?xml version="1.0" encoding="utf-8"?>
+<ds:datastoreItem xmlns:ds="http://schemas.openxmlformats.org/officeDocument/2006/customXml" ds:itemID="{2080074E-29EC-4151-9623-994429932D6D}">
   <ds:schemaRefs>
-    <ds:schemaRef ds:uri="http://schemas.openxmlformats.org/officeDocument/2006/bibliography"/>
-  </ds:schemaRefs>
-</ds:datastoreItem>
-</file>
-
-<file path=customXml/itemProps4.xml><?xml version="1.0" encoding="utf-8"?>
-<ds:datastoreItem xmlns:ds="http://schemas.openxmlformats.org/officeDocument/2006/customXml" ds:itemID="{87A18308-A969-4D6E-BB09-05765A639619}">
-  <ds:schemaRefs>
-    <ds:schemaRef ds:uri="http://schemas.microsoft.com/office/2006/metadata/properties"/>
-    <ds:schemaRef ds:uri="http://schemas.microsoft.com/office/infopath/2007/PartnerControls"/>
+    <ds:schemaRef ds:uri="http://schemas.microsoft.com/sharepoint/v3/contenttype/forms"/>
   </ds:schemaRefs>
 </ds:datastoreItem>
 </file>
</xml_diff>

<commit_message>
New Route Header config
</commit_message>
<xml_diff>
--- a/v4.4/Configuration/ERM Web Application Configuration.docx
+++ b/v4.4/Configuration/ERM Web Application Configuration.docx
@@ -51,7 +51,7 @@
           <w:sz w:val="18"/>
           <w:szCs w:val="24"/>
         </w:rPr>
-        <w:t>June 1, 2025</w:t>
+        <w:t>June 15, 2025</w:t>
       </w:r>
       <w:r>
         <w:rPr>
@@ -124,13 +124,13 @@
         </w:sectPr>
       </w:pPr>
     </w:p>
-    <w:bookmarkStart w:id="0" w:name="_Toc516213319" w:displacedByCustomXml="next"/>
+    <w:bookmarkStart w:id="0" w:name="_Toc516213353" w:displacedByCustomXml="next"/>
     <w:bookmarkEnd w:id="0" w:displacedByCustomXml="next"/>
-    <w:bookmarkStart w:id="1" w:name="_Toc516213340" w:displacedByCustomXml="next"/>
+    <w:bookmarkStart w:id="1" w:name="_Toc516213349" w:displacedByCustomXml="next"/>
     <w:bookmarkEnd w:id="1" w:displacedByCustomXml="next"/>
-    <w:bookmarkStart w:id="2" w:name="_Toc516213349" w:displacedByCustomXml="next"/>
+    <w:bookmarkStart w:id="2" w:name="_Toc516213340" w:displacedByCustomXml="next"/>
     <w:bookmarkEnd w:id="2" w:displacedByCustomXml="next"/>
-    <w:bookmarkStart w:id="3" w:name="_Toc516213353" w:displacedByCustomXml="next"/>
+    <w:bookmarkStart w:id="3" w:name="_Toc516213319" w:displacedByCustomXml="next"/>
     <w:bookmarkEnd w:id="3" w:displacedByCustomXml="next"/>
     <w:sdt>
       <w:sdtPr>
@@ -1950,13 +1950,9 @@
           <w:numId w:val="31"/>
         </w:numPr>
       </w:pPr>
-      <w:proofErr w:type="spellStart"/>
-      <w:proofErr w:type="gramStart"/>
       <w:r>
         <w:t>config.json</w:t>
       </w:r>
-      <w:proofErr w:type="spellEnd"/>
-      <w:proofErr w:type="gramEnd"/>
     </w:p>
     <w:p>
       <w:pPr>
@@ -1978,16 +1974,9 @@
           <w:numId w:val="31"/>
         </w:numPr>
       </w:pPr>
-      <w:proofErr w:type="spellStart"/>
-      <w:r>
-        <w:t>config_</w:t>
-      </w:r>
-      <w:proofErr w:type="gramStart"/>
-      <w:r>
-        <w:t>data.json</w:t>
-      </w:r>
-      <w:proofErr w:type="spellEnd"/>
-      <w:proofErr w:type="gramEnd"/>
+      <w:r>
+        <w:t>config_data.json</w:t>
+      </w:r>
     </w:p>
     <w:p>
       <w:pPr>
@@ -2007,15 +1996,7 @@
         <w:t xml:space="preserve">They can be found </w:t>
       </w:r>
       <w:r>
-        <w:t xml:space="preserve">under the root folder of the web application (normally named </w:t>
-      </w:r>
-      <w:proofErr w:type="spellStart"/>
-      <w:r>
-        <w:t>routeplanner</w:t>
-      </w:r>
-      <w:proofErr w:type="spellEnd"/>
-      <w:r>
-        <w:t>).</w:t>
+        <w:t>under the root folder of the web application (normally named routeplanner).</w:t>
       </w:r>
       <w:r>
         <w:t xml:space="preserve"> </w:t>
@@ -2043,13 +2024,11 @@
         <w:pStyle w:val="EsriHeading1"/>
       </w:pPr>
       <w:bookmarkStart w:id="6" w:name="_Toc171683396"/>
-      <w:proofErr w:type="spellStart"/>
       <w:r>
         <w:lastRenderedPageBreak/>
         <w:t>Config.json</w:t>
       </w:r>
       <w:bookmarkEnd w:id="6"/>
-      <w:proofErr w:type="spellEnd"/>
     </w:p>
     <w:p>
       <w:pPr>
@@ -2109,15 +2088,7 @@
         </w:numPr>
       </w:pPr>
       <w:r>
-        <w:t>"</w:t>
-      </w:r>
-      <w:proofErr w:type="spellStart"/>
-      <w:r>
-        <w:t>alternateBasemap</w:t>
-      </w:r>
-      <w:proofErr w:type="spellEnd"/>
-      <w:r>
-        <w:t>"</w:t>
+        <w:t>"alternateBasemap"</w:t>
       </w:r>
     </w:p>
     <w:p>
@@ -2152,15 +2123,7 @@
         </w:numPr>
       </w:pPr>
       <w:r>
-        <w:t>"</w:t>
-      </w:r>
-      <w:proofErr w:type="spellStart"/>
-      <w:r>
-        <w:t>timePickerDefaultHour</w:t>
-      </w:r>
-      <w:proofErr w:type="spellEnd"/>
-      <w:r>
-        <w:t>"</w:t>
+        <w:t>"timePickerDefaultHour"</w:t>
       </w:r>
     </w:p>
     <w:p>
@@ -2187,13 +2150,8 @@
         </w:numPr>
       </w:pPr>
       <w:r>
-        <w:t>"</w:t>
-      </w:r>
-      <w:proofErr w:type="spellStart"/>
-      <w:r>
-        <w:t>allowMaxWeightRecalculation</w:t>
-      </w:r>
-      <w:proofErr w:type="spellEnd"/>
+        <w:t>"allowMaxWeightRecalculation</w:t>
+      </w:r>
       <w:r>
         <w:t>”</w:t>
       </w:r>
@@ -2222,15 +2180,7 @@
         </w:numPr>
       </w:pPr>
       <w:r>
-        <w:t>"</w:t>
-      </w:r>
-      <w:proofErr w:type="spellStart"/>
-      <w:r>
-        <w:t>showEmptyCollections</w:t>
-      </w:r>
-      <w:proofErr w:type="spellEnd"/>
-      <w:r>
-        <w:t>"</w:t>
+        <w:t>"showEmptyCollections"</w:t>
       </w:r>
     </w:p>
     <w:p>
@@ -2257,15 +2207,7 @@
         </w:numPr>
       </w:pPr>
       <w:r>
-        <w:t>"</w:t>
-      </w:r>
-      <w:proofErr w:type="spellStart"/>
-      <w:r>
-        <w:t>useOrderPairs</w:t>
-      </w:r>
-      <w:proofErr w:type="spellEnd"/>
-      <w:r>
-        <w:t>"</w:t>
+        <w:t>"useOrderPairs"</w:t>
       </w:r>
     </w:p>
     <w:p>
@@ -2298,15 +2240,7 @@
         </w:numPr>
       </w:pPr>
       <w:r>
-        <w:t>"</w:t>
-      </w:r>
-      <w:proofErr w:type="spellStart"/>
-      <w:r>
-        <w:t>showDashboardControls</w:t>
-      </w:r>
-      <w:proofErr w:type="spellEnd"/>
-      <w:r>
-        <w:t>"</w:t>
+        <w:t>"showDashboardControls"</w:t>
       </w:r>
     </w:p>
     <w:p>
@@ -2346,11 +2280,9 @@
       <w:r>
         <w:t>“</w:t>
       </w:r>
-      <w:proofErr w:type="spellStart"/>
       <w:r>
         <w:t>editTimeIntervalMilliseconds</w:t>
       </w:r>
-      <w:proofErr w:type="spellEnd"/>
       <w:r>
         <w:t>”</w:t>
       </w:r>
@@ -2364,15 +2296,7 @@
         </w:numPr>
       </w:pPr>
       <w:r>
-        <w:t xml:space="preserve">Interval in milliseconds for when Plan edits are saved. Any edits made are not written back to the feature layer until </w:t>
-      </w:r>
-      <w:proofErr w:type="gramStart"/>
-      <w:r>
-        <w:t>end</w:t>
-      </w:r>
-      <w:proofErr w:type="gramEnd"/>
-      <w:r>
-        <w:t xml:space="preserve"> of the interval.</w:t>
+        <w:t>Interval in milliseconds for when Plan edits are saved. Any edits made are not written back to the feature layer until end of the interval.</w:t>
       </w:r>
     </w:p>
     <w:p>
@@ -2384,23 +2308,7 @@
         </w:numPr>
       </w:pPr>
       <w:r>
-        <w:t>“</w:t>
-      </w:r>
-      <w:proofErr w:type="spellStart"/>
-      <w:r>
-        <w:t>quickGPCheckInterval</w:t>
-      </w:r>
-      <w:proofErr w:type="spellEnd"/>
-      <w:r>
-        <w:t>”, “</w:t>
-      </w:r>
-      <w:proofErr w:type="spellStart"/>
-      <w:r>
-        <w:t>slowGPCheckInterval</w:t>
-      </w:r>
-      <w:proofErr w:type="spellEnd"/>
-      <w:r>
-        <w:t>”</w:t>
+        <w:t>“quickGPCheckInterval”, “slowGPCheckInterval”</w:t>
       </w:r>
     </w:p>
     <w:p>
@@ -2436,15 +2344,7 @@
         </w:numPr>
       </w:pPr>
       <w:r>
-        <w:t>“</w:t>
-      </w:r>
-      <w:proofErr w:type="spellStart"/>
-      <w:r>
-        <w:t>quickGPCheckInterval</w:t>
-      </w:r>
-      <w:proofErr w:type="spellEnd"/>
-      <w:r>
-        <w:t>” applies to Refresh and Commit.</w:t>
+        <w:t>“quickGPCheckInterval” applies to Refresh and Commit.</w:t>
       </w:r>
     </w:p>
     <w:p>
@@ -2456,15 +2356,7 @@
         </w:numPr>
       </w:pPr>
       <w:r>
-        <w:t>“</w:t>
-      </w:r>
-      <w:proofErr w:type="spellStart"/>
-      <w:r>
-        <w:t>slowGPCheckInterval</w:t>
-      </w:r>
-      <w:proofErr w:type="spellEnd"/>
-      <w:r>
-        <w:t>” applies to the other functions.</w:t>
+        <w:t>“slowGPCheckInterval” applies to the other functions.</w:t>
       </w:r>
     </w:p>
     <w:p>
@@ -2476,15 +2368,7 @@
         </w:numPr>
       </w:pPr>
       <w:r>
-        <w:t>"</w:t>
-      </w:r>
-      <w:proofErr w:type="spellStart"/>
-      <w:r>
-        <w:t>allowClearAssignedOrders</w:t>
-      </w:r>
-      <w:proofErr w:type="spellEnd"/>
-      <w:r>
-        <w:t>"</w:t>
+        <w:t>"allowClearAssignedOrders"</w:t>
       </w:r>
     </w:p>
     <w:p>
@@ -2510,11 +2394,9 @@
       <w:r>
         <w:t>“</w:t>
       </w:r>
-      <w:proofErr w:type="spellStart"/>
       <w:r>
         <w:t>allowAssignPickupOrders</w:t>
       </w:r>
-      <w:proofErr w:type="spellEnd"/>
       <w:r>
         <w:t>”</w:t>
       </w:r>
@@ -2546,11 +2428,9 @@
       <w:r>
         <w:t>“</w:t>
       </w:r>
-      <w:proofErr w:type="spellStart"/>
       <w:r>
         <w:t>allowAssignLoadedCompletedExceptionOrders</w:t>
       </w:r>
-      <w:proofErr w:type="spellEnd"/>
       <w:r>
         <w:t>”</w:t>
       </w:r>
@@ -2564,15 +2444,7 @@
         </w:numPr>
       </w:pPr>
       <w:r>
-        <w:t xml:space="preserve">Controls if users can manually assign orders that are in progress (as determined by </w:t>
-      </w:r>
-      <w:proofErr w:type="spellStart"/>
-      <w:r>
-        <w:t>GeoOrderState</w:t>
-      </w:r>
-      <w:proofErr w:type="spellEnd"/>
-      <w:r>
-        <w:t xml:space="preserve"> value). </w:t>
+        <w:t xml:space="preserve">Controls if users can manually assign orders that are in progress (as determined by GeoOrderState value). </w:t>
       </w:r>
       <w:r>
         <w:t>Usually updated with Workforce.</w:t>
@@ -2587,15 +2459,7 @@
         </w:numPr>
       </w:pPr>
       <w:r>
-        <w:t xml:space="preserve">When set to false, any order with a </w:t>
-      </w:r>
-      <w:proofErr w:type="spellStart"/>
-      <w:r>
-        <w:t>GeoOrderState</w:t>
-      </w:r>
-      <w:proofErr w:type="spellEnd"/>
-      <w:r>
-        <w:t xml:space="preserve"> value will have its selection box disabled so it cannot be manually removed or reassigned.</w:t>
+        <w:t>When set to false, any order with a GeoOrderState value will have its selection box disabled so it cannot be manually removed or reassigned.</w:t>
       </w:r>
     </w:p>
     <w:p>
@@ -2630,7 +2494,6 @@
         </w:rPr>
         <w:t>“</w:t>
       </w:r>
-      <w:proofErr w:type="spellStart"/>
       <w:r>
         <w:rPr>
           <w:rFonts w:cs="Times New Roman"/>
@@ -2638,7 +2501,6 @@
         </w:rPr>
         <w:t>showDateTimeTextDescription</w:t>
       </w:r>
-      <w:proofErr w:type="spellEnd"/>
       <w:r>
         <w:rPr>
           <w:rFonts w:cs="Times New Roman"/>
@@ -2665,23 +2527,7 @@
           <w:rFonts w:cs="Times New Roman"/>
           <w:szCs w:val="24"/>
         </w:rPr>
-        <w:t xml:space="preserve">When set to true, </w:t>
-      </w:r>
-      <w:proofErr w:type="spellStart"/>
-      <w:r>
-        <w:rPr>
-          <w:rFonts w:cs="Times New Roman"/>
-          <w:szCs w:val="24"/>
-        </w:rPr>
-        <w:t>some time</w:t>
-      </w:r>
-      <w:proofErr w:type="spellEnd"/>
-      <w:r>
-        <w:rPr>
-          <w:rFonts w:cs="Times New Roman"/>
-          <w:szCs w:val="24"/>
-        </w:rPr>
-        <w:t xml:space="preserve"> </w:t>
+        <w:t xml:space="preserve">When set to true, some time </w:t>
       </w:r>
       <w:r>
         <w:rPr>
@@ -2709,23 +2555,7 @@
           <w:rFonts w:cs="Times New Roman"/>
           <w:szCs w:val="24"/>
         </w:rPr>
-        <w:t>“</w:t>
-      </w:r>
-      <w:proofErr w:type="spellStart"/>
-      <w:r>
-        <w:rPr>
-          <w:rFonts w:cs="Times New Roman"/>
-          <w:szCs w:val="24"/>
-        </w:rPr>
-        <w:t>timeUnits</w:t>
-      </w:r>
-      <w:proofErr w:type="spellEnd"/>
-      <w:r>
-        <w:rPr>
-          <w:rFonts w:cs="Times New Roman"/>
-          <w:szCs w:val="24"/>
-        </w:rPr>
-        <w:t>”</w:t>
+        <w:t>“timeUnits”</w:t>
       </w:r>
     </w:p>
     <w:p>
@@ -2745,24 +2575,15 @@
           <w:rFonts w:cs="Times New Roman"/>
           <w:szCs w:val="24"/>
         </w:rPr>
-        <w:t>Defines units of time that fields with “</w:t>
-      </w:r>
-      <w:proofErr w:type="spellStart"/>
+        <w:t>Defines units of time that fields with “fieldTypeT</w:t>
+      </w:r>
       <w:r>
         <w:rPr>
           <w:rFonts w:cs="Times New Roman"/>
           <w:szCs w:val="24"/>
         </w:rPr>
-        <w:t>fieldTypeT</w:t>
-      </w:r>
-      <w:r>
-        <w:rPr>
-          <w:rFonts w:cs="Times New Roman"/>
-          <w:szCs w:val="24"/>
-        </w:rPr>
         <w:t>ime</w:t>
       </w:r>
-      <w:proofErr w:type="spellEnd"/>
       <w:r>
         <w:rPr>
           <w:rFonts w:cs="Times New Roman"/>
@@ -2789,23 +2610,7 @@
           <w:rFonts w:cs="Times New Roman"/>
           <w:szCs w:val="24"/>
         </w:rPr>
-        <w:t>“</w:t>
-      </w:r>
-      <w:proofErr w:type="spellStart"/>
-      <w:r>
-        <w:rPr>
-          <w:rFonts w:cs="Times New Roman"/>
-          <w:szCs w:val="24"/>
-        </w:rPr>
-        <w:t>displayDays</w:t>
-      </w:r>
-      <w:proofErr w:type="spellEnd"/>
-      <w:r>
-        <w:rPr>
-          <w:rFonts w:cs="Times New Roman"/>
-          <w:szCs w:val="24"/>
-        </w:rPr>
-        <w:t>”</w:t>
+        <w:t>“displayDays”</w:t>
       </w:r>
     </w:p>
     <w:p>
@@ -2826,49 +2631,8 @@
           <w:rFonts w:cs="Times New Roman"/>
           <w:szCs w:val="24"/>
         </w:rPr>
-        <w:t>Affects fields configured with “</w:t>
-      </w:r>
-      <w:proofErr w:type="spellStart"/>
-      <w:r>
-        <w:rPr>
-          <w:rFonts w:cs="Times New Roman"/>
-          <w:szCs w:val="24"/>
-        </w:rPr>
-        <w:t>fieldTypeTime</w:t>
-      </w:r>
-      <w:proofErr w:type="spellEnd"/>
-      <w:r>
-        <w:rPr>
-          <w:rFonts w:cs="Times New Roman"/>
-          <w:szCs w:val="24"/>
-        </w:rPr>
-        <w:t xml:space="preserve">” type. When true, format will be </w:t>
-      </w:r>
-      <w:proofErr w:type="gramStart"/>
-      <w:r>
-        <w:rPr>
-          <w:rFonts w:cs="Times New Roman"/>
-          <w:szCs w:val="24"/>
-        </w:rPr>
-        <w:t>DD:HH</w:t>
-      </w:r>
-      <w:proofErr w:type="gramEnd"/>
-      <w:r>
-        <w:rPr>
-          <w:rFonts w:cs="Times New Roman"/>
-          <w:szCs w:val="24"/>
-        </w:rPr>
-        <w:t xml:space="preserve">:MM. When false, format will be </w:t>
-      </w:r>
-      <w:proofErr w:type="gramStart"/>
-      <w:r>
-        <w:rPr>
-          <w:rFonts w:cs="Times New Roman"/>
-          <w:szCs w:val="24"/>
-        </w:rPr>
-        <w:t>HH:MM.</w:t>
-      </w:r>
-      <w:proofErr w:type="gramEnd"/>
+        <w:t>Affects fields configured with “fieldTypeTime” type. When true, format will be DD:HH:MM. When false, format will be HH:MM.</w:t>
+      </w:r>
     </w:p>
     <w:p>
       <w:pPr>
@@ -2889,14 +2653,12 @@
         </w:rPr>
         <w:t>“</w:t>
       </w:r>
-      <w:proofErr w:type="spellStart"/>
       <w:r>
         <w:rPr>
           <w:rFonts w:cs="Times New Roman"/>
         </w:rPr>
         <w:t>showOrderAssignmentSuccessMessage</w:t>
       </w:r>
-      <w:proofErr w:type="spellEnd"/>
       <w:r>
         <w:rPr>
           <w:rFonts w:cs="Times New Roman"/>
@@ -2921,21 +2683,7 @@
         <w:rPr>
           <w:rFonts w:cs="Times New Roman"/>
         </w:rPr>
-        <w:t xml:space="preserve">When set to false, </w:t>
-      </w:r>
-      <w:proofErr w:type="gramStart"/>
-      <w:r>
-        <w:rPr>
-          <w:rFonts w:cs="Times New Roman"/>
-        </w:rPr>
-        <w:t>will</w:t>
-      </w:r>
-      <w:proofErr w:type="gramEnd"/>
-      <w:r>
-        <w:rPr>
-          <w:rFonts w:cs="Times New Roman"/>
-        </w:rPr>
-        <w:t xml:space="preserve"> not see a success message when manually assigning, reassigning, or removing orders. This can improve productivity if </w:t>
+        <w:t xml:space="preserve">When set to false, will not see a success message when manually assigning, reassigning, or removing orders. This can improve productivity if </w:t>
       </w:r>
       <w:r>
         <w:rPr>
@@ -2973,21 +2721,7 @@
         <w:rPr>
           <w:rFonts w:cs="Times New Roman"/>
         </w:rPr>
-        <w:t>“</w:t>
-      </w:r>
-      <w:proofErr w:type="spellStart"/>
-      <w:r>
-        <w:rPr>
-          <w:rFonts w:cs="Times New Roman"/>
-        </w:rPr>
-        <w:t>allowReloadPlan</w:t>
-      </w:r>
-      <w:proofErr w:type="spellEnd"/>
-      <w:r>
-        <w:rPr>
-          <w:rFonts w:cs="Times New Roman"/>
-        </w:rPr>
-        <w:t>”</w:t>
+        <w:t>“allowReloadPlan”</w:t>
       </w:r>
     </w:p>
     <w:p>
@@ -3007,16 +2741,8 @@
         <w:rPr>
           <w:rFonts w:cs="Times New Roman"/>
         </w:rPr>
-        <w:t xml:space="preserve">When set to true, the Reload Plan button will be visible. When run, this will pull in any changes from the Plan feature service without having to run a Refresh or close/open plan. This is most applicable when using </w:t>
-      </w:r>
-      <w:proofErr w:type="gramStart"/>
-      <w:r>
-        <w:rPr>
-          <w:rFonts w:cs="Times New Roman"/>
-        </w:rPr>
-        <w:t>Workforce</w:t>
-      </w:r>
-      <w:proofErr w:type="gramEnd"/>
+        <w:t>When set to true, the Reload Plan button will be visible. When run, this will pull in any changes from the Plan feature service without having to run a Refresh or close/open plan. This is most applicable when using Workforce</w:t>
+      </w:r>
       <w:r>
         <w:rPr>
           <w:rFonts w:cs="Times New Roman"/>
@@ -3053,21 +2779,7 @@
         <w:rPr>
           <w:rFonts w:cs="Times New Roman"/>
         </w:rPr>
-        <w:t>“</w:t>
-      </w:r>
-      <w:proofErr w:type="spellStart"/>
-      <w:r>
-        <w:rPr>
-          <w:rFonts w:cs="Times New Roman"/>
-        </w:rPr>
-        <w:t>alternateReloadPlanButtonText</w:t>
-      </w:r>
-      <w:proofErr w:type="spellEnd"/>
-      <w:r>
-        <w:rPr>
-          <w:rFonts w:cs="Times New Roman"/>
-        </w:rPr>
-        <w:t>”</w:t>
+        <w:t>“alternateReloadPlanButtonText”</w:t>
       </w:r>
     </w:p>
     <w:p>
@@ -3083,19 +2795,11 @@
           <w:szCs w:val="24"/>
         </w:rPr>
       </w:pPr>
-      <w:proofErr w:type="gramStart"/>
-      <w:r>
-        <w:rPr>
-          <w:rFonts w:cs="Times New Roman"/>
-        </w:rPr>
-        <w:t>Allows</w:t>
-      </w:r>
-      <w:proofErr w:type="gramEnd"/>
-      <w:r>
-        <w:rPr>
-          <w:rFonts w:cs="Times New Roman"/>
-        </w:rPr>
-        <w:t xml:space="preserve"> the Reload Plan button to have different text.</w:t>
+      <w:r>
+        <w:rPr>
+          <w:rFonts w:cs="Times New Roman"/>
+        </w:rPr>
+        <w:t>Allows the Reload Plan button to have different text.</w:t>
       </w:r>
     </w:p>
     <w:p>
@@ -3115,14 +2819,12 @@
         </w:rPr>
         <w:t>“</w:t>
       </w:r>
-      <w:proofErr w:type="spellStart"/>
       <w:r>
         <w:rPr>
           <w:rFonts w:cs="Times New Roman"/>
         </w:rPr>
         <w:t>allowAssignedOrderResequencing</w:t>
       </w:r>
-      <w:proofErr w:type="spellEnd"/>
       <w:r>
         <w:rPr>
           <w:rFonts w:cs="Times New Roman"/>
@@ -3177,22 +2879,15 @@
         </w:rPr>
         <w:t>Note that if “</w:t>
       </w:r>
-      <w:proofErr w:type="spellStart"/>
-      <w:r>
-        <w:t>useOrderPairs</w:t>
-      </w:r>
-      <w:proofErr w:type="spellEnd"/>
-      <w:r>
-        <w:t>” = true, order re-sequencing will be disabled regardless of what “</w:t>
-      </w:r>
-      <w:proofErr w:type="spellStart"/>
+      <w:r>
+        <w:t>useOrderPairs” = true, order re-sequencing will be disabled regardless of what “</w:t>
+      </w:r>
       <w:r>
         <w:rPr>
           <w:rFonts w:cs="Times New Roman"/>
         </w:rPr>
         <w:t>allowAssignedOrderResequencing</w:t>
       </w:r>
-      <w:proofErr w:type="spellEnd"/>
       <w:r>
         <w:rPr>
           <w:rFonts w:cs="Times New Roman"/>
@@ -3217,14 +2912,12 @@
         </w:rPr>
         <w:t>“</w:t>
       </w:r>
-      <w:proofErr w:type="spellStart"/>
       <w:r>
         <w:rPr>
           <w:rFonts w:cs="Times New Roman"/>
         </w:rPr>
         <w:t>rowToolTipValue</w:t>
       </w:r>
-      <w:proofErr w:type="spellEnd"/>
       <w:r>
         <w:rPr>
           <w:rFonts w:cs="Times New Roman"/>
@@ -3283,29 +2976,7 @@
         <w:rPr>
           <w:rFonts w:cs="Times New Roman"/>
         </w:rPr>
-        <w:t xml:space="preserve">If </w:t>
-      </w:r>
-      <w:proofErr w:type="gramStart"/>
-      <w:r>
-        <w:rPr>
-          <w:rFonts w:cs="Times New Roman"/>
-        </w:rPr>
-        <w:t>"</w:t>
-      </w:r>
-      <w:proofErr w:type="spellStart"/>
-      <w:r>
-        <w:rPr>
-          <w:rFonts w:cs="Times New Roman"/>
-        </w:rPr>
-        <w:t>rowToolTipValue</w:t>
-      </w:r>
-      <w:proofErr w:type="spellEnd"/>
-      <w:proofErr w:type="gramEnd"/>
-      <w:r>
-        <w:rPr>
-          <w:rFonts w:cs="Times New Roman"/>
-        </w:rPr>
-        <w:t>"</w:t>
+        <w:t>If "rowToolTipValue"</w:t>
       </w:r>
       <w:r>
         <w:rPr>
@@ -3359,49 +3030,7 @@
         <w:rPr>
           <w:rFonts w:cs="Times New Roman"/>
         </w:rPr>
-        <w:t>If "</w:t>
-      </w:r>
-      <w:proofErr w:type="spellStart"/>
-      <w:r>
-        <w:rPr>
-          <w:rFonts w:cs="Times New Roman"/>
-        </w:rPr>
-        <w:t>rowToolTipValue</w:t>
-      </w:r>
-      <w:proofErr w:type="spellEnd"/>
-      <w:r>
-        <w:rPr>
-          <w:rFonts w:cs="Times New Roman"/>
-        </w:rPr>
-        <w:t xml:space="preserve">" </w:t>
-      </w:r>
-      <w:proofErr w:type="gramStart"/>
-      <w:r>
-        <w:rPr>
-          <w:rFonts w:cs="Times New Roman"/>
-        </w:rPr>
-        <w:t>present</w:t>
-      </w:r>
-      <w:proofErr w:type="gramEnd"/>
-      <w:r>
-        <w:rPr>
-          <w:rFonts w:cs="Times New Roman"/>
-        </w:rPr>
-        <w:t xml:space="preserve"> but table name (</w:t>
-      </w:r>
-      <w:proofErr w:type="spellStart"/>
-      <w:r>
-        <w:rPr>
-          <w:rFonts w:cs="Times New Roman"/>
-        </w:rPr>
-        <w:t>eg</w:t>
-      </w:r>
-      <w:proofErr w:type="spellEnd"/>
-      <w:r>
-        <w:rPr>
-          <w:rFonts w:cs="Times New Roman"/>
-        </w:rPr>
-        <w:t xml:space="preserve"> "orders") is not present or is empty string, tooltip </w:t>
+        <w:t xml:space="preserve">If "rowToolTipValue" present but table name (eg "orders") is not present or is empty string, tooltip </w:t>
       </w:r>
       <w:r>
         <w:rPr>
@@ -3516,21 +3145,7 @@
         <w:rPr>
           <w:rFonts w:cs="Times New Roman"/>
         </w:rPr>
-        <w:t>“</w:t>
-      </w:r>
-      <w:proofErr w:type="spellStart"/>
-      <w:r>
-        <w:rPr>
-          <w:rFonts w:cs="Times New Roman"/>
-        </w:rPr>
-        <w:t>collectionOrders</w:t>
-      </w:r>
-      <w:proofErr w:type="spellEnd"/>
-      <w:r>
-        <w:rPr>
-          <w:rFonts w:cs="Times New Roman"/>
-        </w:rPr>
-        <w:t xml:space="preserve">” – sets value for orders when you open a </w:t>
+        <w:t xml:space="preserve">“collectionOrders” – sets value for orders when you open a </w:t>
       </w:r>
       <w:r>
         <w:rPr>
@@ -3574,14 +3189,12 @@
         </w:rPr>
         <w:t>“</w:t>
       </w:r>
-      <w:proofErr w:type="spellStart"/>
       <w:r>
         <w:rPr>
           <w:rFonts w:cs="Times New Roman"/>
         </w:rPr>
         <w:t>planningMode</w:t>
       </w:r>
-      <w:proofErr w:type="spellEnd"/>
       <w:r>
         <w:rPr>
           <w:rFonts w:cs="Times New Roman"/>
@@ -3604,21 +3217,7 @@
         <w:rPr>
           <w:rFonts w:cs="Times New Roman"/>
         </w:rPr>
-        <w:t xml:space="preserve">Only applicable when using Pickups and Deliveries (Order Pairs) in a Dynamic capacity based on </w:t>
-      </w:r>
-      <w:proofErr w:type="spellStart"/>
-      <w:r>
-        <w:rPr>
-          <w:rFonts w:cs="Times New Roman"/>
-        </w:rPr>
-        <w:t>GeoOrderState</w:t>
-      </w:r>
-      <w:proofErr w:type="spellEnd"/>
-      <w:r>
-        <w:rPr>
-          <w:rFonts w:cs="Times New Roman"/>
-        </w:rPr>
-        <w:t xml:space="preserve">. By </w:t>
+        <w:t xml:space="preserve">Only applicable when using Pickups and Deliveries (Order Pairs) in a Dynamic capacity based on GeoOrderState. By </w:t>
       </w:r>
       <w:r>
         <w:rPr>
@@ -3684,41 +3283,13 @@
         <w:rPr>
           <w:rFonts w:cs="Times New Roman"/>
         </w:rPr>
-        <w:t xml:space="preserve">When active, </w:t>
-      </w:r>
-      <w:proofErr w:type="gramStart"/>
-      <w:r>
-        <w:rPr>
-          <w:rFonts w:cs="Times New Roman"/>
-        </w:rPr>
-        <w:t>Route</w:t>
-      </w:r>
-      <w:proofErr w:type="gramEnd"/>
-      <w:r>
-        <w:rPr>
-          <w:rFonts w:cs="Times New Roman"/>
-        </w:rPr>
-        <w:t xml:space="preserve"> Planner will actively scan orders</w:t>
-      </w:r>
-      <w:r>
-        <w:rPr>
-          <w:rFonts w:cs="Times New Roman"/>
-        </w:rPr>
-        <w:t xml:space="preserve"> to make sure there are </w:t>
-      </w:r>
-      <w:proofErr w:type="gramStart"/>
-      <w:r>
-        <w:rPr>
-          <w:rFonts w:cs="Times New Roman"/>
-        </w:rPr>
-        <w:t>not</w:t>
-      </w:r>
-      <w:proofErr w:type="gramEnd"/>
-      <w:r>
-        <w:rPr>
-          <w:rFonts w:cs="Times New Roman"/>
-        </w:rPr>
-        <w:t xml:space="preserve"> broken pairs. When Plans have several hundred or thousands of orders, this can cause performance degradation.</w:t>
+        <w:t>When active, Route Planner will actively scan orders</w:t>
+      </w:r>
+      <w:r>
+        <w:rPr>
+          <w:rFonts w:cs="Times New Roman"/>
+        </w:rPr>
+        <w:t xml:space="preserve"> to make sure there are not broken pairs. When Plans have several hundred or thousands of orders, this can cause performance degradation.</w:t>
       </w:r>
     </w:p>
     <w:p>
@@ -3744,14 +3315,12 @@
         </w:rPr>
         <w:t>“</w:t>
       </w:r>
-      <w:proofErr w:type="spellStart"/>
       <w:r>
         <w:rPr>
           <w:rFonts w:cs="Times New Roman"/>
         </w:rPr>
         <w:t>maxItemsBeforeEnableDropdownFilter</w:t>
       </w:r>
-      <w:proofErr w:type="spellEnd"/>
       <w:r>
         <w:rPr>
           <w:rFonts w:cs="Times New Roman"/>
@@ -3780,21 +3349,7 @@
         <w:rPr>
           <w:rFonts w:cs="Times New Roman"/>
         </w:rPr>
-        <w:t xml:space="preserve">How many items a dropdown list </w:t>
-      </w:r>
-      <w:proofErr w:type="gramStart"/>
-      <w:r>
-        <w:rPr>
-          <w:rFonts w:cs="Times New Roman"/>
-        </w:rPr>
-        <w:t>needs to have</w:t>
-      </w:r>
-      <w:proofErr w:type="gramEnd"/>
-      <w:r>
-        <w:rPr>
-          <w:rFonts w:cs="Times New Roman"/>
-        </w:rPr>
-        <w:t xml:space="preserve"> to show the filter textbox at top of list.</w:t>
+        <w:t>How many items a dropdown list needs to have to show the filter textbox at top of list.</w:t>
       </w:r>
     </w:p>
     <w:p>
@@ -3872,11 +3427,9 @@
       <w:r>
         <w:t>“</w:t>
       </w:r>
-      <w:proofErr w:type="spellStart"/>
       <w:r>
         <w:t>persistSelectionOnSearch</w:t>
       </w:r>
-      <w:proofErr w:type="spellEnd"/>
       <w:r>
         <w:t>”</w:t>
       </w:r>
@@ -3902,15 +3455,7 @@
         </w:numPr>
       </w:pPr>
       <w:r>
-        <w:t xml:space="preserve">For example, </w:t>
-      </w:r>
-      <w:proofErr w:type="gramStart"/>
-      <w:r>
-        <w:t>user has</w:t>
-      </w:r>
-      <w:proofErr w:type="gramEnd"/>
-      <w:r>
-        <w:t xml:space="preserve"> selected four unassigned orders. They use the Search tool to find another with specific attribute. When they click View Order from Search, the four previously selected orders will still be selected, along with their new order.</w:t>
+        <w:t>For example, user has selected four unassigned orders. They use the Search tool to find another with specific attribute. When they click View Order from Search, the four previously selected orders will still be selected, along with their new order.</w:t>
       </w:r>
     </w:p>
     <w:p>
@@ -3918,15 +3463,7 @@
         <w:pStyle w:val="EsriBullet"/>
       </w:pPr>
       <w:r>
-        <w:t>“</w:t>
-      </w:r>
-      <w:proofErr w:type="spellStart"/>
-      <w:r>
-        <w:t>allowRefreshPlan</w:t>
-      </w:r>
-      <w:proofErr w:type="spellEnd"/>
-      <w:r>
-        <w:t>”</w:t>
+        <w:t>“allowRefreshPlan”</w:t>
       </w:r>
     </w:p>
     <w:p>
@@ -3946,15 +3483,7 @@
         <w:pStyle w:val="EsriBullet"/>
       </w:pPr>
       <w:r>
-        <w:t>"</w:t>
-      </w:r>
-      <w:proofErr w:type="spellStart"/>
-      <w:r>
-        <w:t>allPlansTableDefaultSortField</w:t>
-      </w:r>
-      <w:proofErr w:type="spellEnd"/>
-      <w:r>
-        <w:t>"</w:t>
+        <w:t>"allPlansTableDefaultSortField"</w:t>
       </w:r>
     </w:p>
     <w:p>
@@ -3973,35 +3502,7 @@
           <w:rFonts w:cs="Times New Roman"/>
         </w:rPr>
         <w:lastRenderedPageBreak/>
-        <w:t xml:space="preserve">Default field that All Plans table is sorted by. If </w:t>
-      </w:r>
-      <w:proofErr w:type="gramStart"/>
-      <w:r>
-        <w:rPr>
-          <w:rFonts w:cs="Times New Roman"/>
-        </w:rPr>
-        <w:t>left</w:t>
-      </w:r>
-      <w:proofErr w:type="gramEnd"/>
-      <w:r>
-        <w:rPr>
-          <w:rFonts w:cs="Times New Roman"/>
-        </w:rPr>
-        <w:t xml:space="preserve"> blank will show in same order as </w:t>
-      </w:r>
-      <w:proofErr w:type="gramStart"/>
-      <w:r>
-        <w:rPr>
-          <w:rFonts w:cs="Times New Roman"/>
-        </w:rPr>
-        <w:t>Registry</w:t>
-      </w:r>
-      <w:proofErr w:type="gramEnd"/>
-      <w:r>
-        <w:rPr>
-          <w:rFonts w:cs="Times New Roman"/>
-        </w:rPr>
-        <w:t xml:space="preserve"> table which reflects the order that plans were created.</w:t>
+        <w:t>Default field that All Plans table is sorted by. If left blank will show in same order as Registry table which reflects the order that plans were created.</w:t>
       </w:r>
     </w:p>
     <w:p>
@@ -4009,15 +3510,7 @@
         <w:pStyle w:val="EsriBullet"/>
       </w:pPr>
       <w:r>
-        <w:t>"</w:t>
-      </w:r>
-      <w:proofErr w:type="spellStart"/>
-      <w:r>
-        <w:t>allPlansTableDefaultSortDescending</w:t>
-      </w:r>
-      <w:proofErr w:type="spellEnd"/>
-      <w:r>
-        <w:t>"</w:t>
+        <w:t>"allPlansTableDefaultSortDescending"</w:t>
       </w:r>
     </w:p>
     <w:p>
@@ -4049,15 +3542,7 @@
         <w:pStyle w:val="EsriBullet"/>
       </w:pPr>
       <w:r>
-        <w:t>"</w:t>
-      </w:r>
-      <w:proofErr w:type="spellStart"/>
-      <w:r>
-        <w:t>ordersTableDefaultSortField</w:t>
-      </w:r>
-      <w:proofErr w:type="spellEnd"/>
-      <w:r>
-        <w:t>"</w:t>
+        <w:t>"ordersTableDefaultSortField"</w:t>
       </w:r>
     </w:p>
     <w:p>
@@ -4087,15 +3572,7 @@
         </w:numPr>
       </w:pPr>
       <w:r>
-        <w:t xml:space="preserve">Orders </w:t>
-      </w:r>
-      <w:proofErr w:type="gramStart"/>
-      <w:r>
-        <w:t>controls</w:t>
-      </w:r>
-      <w:proofErr w:type="gramEnd"/>
-      <w:r>
-        <w:t xml:space="preserve"> Unassigned Orders, and Orders viewed under Collections.</w:t>
+        <w:t>Orders controls Unassigned Orders, and Orders viewed under Collections.</w:t>
       </w:r>
       <w:r>
         <w:t xml:space="preserve"> Assigned Orders are always sorted by their sequence number. </w:t>
@@ -4106,15 +3583,7 @@
         <w:pStyle w:val="EsriBullet"/>
       </w:pPr>
       <w:r>
-        <w:t>"</w:t>
-      </w:r>
-      <w:proofErr w:type="spellStart"/>
-      <w:r>
-        <w:t>ordersTableDefaultSortDescending</w:t>
-      </w:r>
-      <w:proofErr w:type="spellEnd"/>
-      <w:r>
-        <w:t>”</w:t>
+        <w:t>"ordersTableDefaultSortDescending”</w:t>
       </w:r>
     </w:p>
     <w:p>
@@ -4137,15 +3606,7 @@
         <w:pStyle w:val="EsriBullet"/>
       </w:pPr>
       <w:r>
-        <w:t>"</w:t>
-      </w:r>
-      <w:proofErr w:type="spellStart"/>
-      <w:r>
-        <w:t>routesTableDefaultSortField</w:t>
-      </w:r>
-      <w:proofErr w:type="spellEnd"/>
-      <w:r>
-        <w:t>”</w:t>
+        <w:t>"routesTableDefaultSortField”</w:t>
       </w:r>
     </w:p>
     <w:p>
@@ -4171,15 +3632,7 @@
         <w:pStyle w:val="EsriBullet"/>
       </w:pPr>
       <w:r>
-        <w:t>"</w:t>
-      </w:r>
-      <w:proofErr w:type="spellStart"/>
-      <w:r>
-        <w:t>routesTableDefaultSortDescending</w:t>
-      </w:r>
-      <w:proofErr w:type="spellEnd"/>
-      <w:r>
-        <w:t>”</w:t>
+        <w:t>"routesTableDefaultSortDescending”</w:t>
       </w:r>
     </w:p>
     <w:p>
@@ -4202,15 +3655,7 @@
         <w:pStyle w:val="EsriBullet"/>
       </w:pPr>
       <w:r>
-        <w:t>"</w:t>
-      </w:r>
-      <w:proofErr w:type="spellStart"/>
-      <w:r>
-        <w:t>collectionsTableDefaultSortField</w:t>
-      </w:r>
-      <w:proofErr w:type="spellEnd"/>
-      <w:r>
-        <w:t>”</w:t>
+        <w:t>"collectionsTableDefaultSortField”</w:t>
       </w:r>
     </w:p>
     <w:p>
@@ -4222,15 +3667,7 @@
         </w:numPr>
       </w:pPr>
       <w:r>
-        <w:t xml:space="preserve">The default field that </w:t>
-      </w:r>
-      <w:proofErr w:type="gramStart"/>
-      <w:r>
-        <w:t>Collections</w:t>
-      </w:r>
-      <w:proofErr w:type="gramEnd"/>
-      <w:r>
-        <w:t xml:space="preserve"> table is sorted by. If left blank will be sorted by ObjectID.</w:t>
+        <w:t>The default field that Collections table is sorted by. If left blank will be sorted by ObjectID.</w:t>
       </w:r>
     </w:p>
     <w:p>
@@ -4238,15 +3675,7 @@
         <w:pStyle w:val="EsriBullet"/>
       </w:pPr>
       <w:r>
-        <w:t>"</w:t>
-      </w:r>
-      <w:proofErr w:type="spellStart"/>
-      <w:r>
-        <w:t>collectionsTableDefaultSortDescending</w:t>
-      </w:r>
-      <w:proofErr w:type="spellEnd"/>
-      <w:r>
-        <w:t>”</w:t>
+        <w:t>"collectionsTableDefaultSortDescending”</w:t>
       </w:r>
     </w:p>
     <w:p>
@@ -4269,15 +3698,7 @@
         <w:pStyle w:val="EsriBullet"/>
       </w:pPr>
       <w:r>
-        <w:t>"</w:t>
-      </w:r>
-      <w:proofErr w:type="spellStart"/>
-      <w:r>
-        <w:t>unassignedOrdersAssignmentRules</w:t>
-      </w:r>
-      <w:proofErr w:type="spellEnd"/>
-      <w:r>
-        <w:t>"</w:t>
+        <w:t>"unassignedOrdersAssignmentRules"</w:t>
       </w:r>
     </w:p>
     <w:p>
@@ -4309,15 +3730,7 @@
         <w:pStyle w:val="EsriBullet"/>
       </w:pPr>
       <w:r>
-        <w:t>"</w:t>
-      </w:r>
-      <w:proofErr w:type="spellStart"/>
-      <w:r>
-        <w:t>assignedOrdersAssignmentRules</w:t>
-      </w:r>
-      <w:proofErr w:type="spellEnd"/>
-      <w:r>
-        <w:t>"</w:t>
+        <w:t>"assignedOrdersAssignmentRules"</w:t>
       </w:r>
     </w:p>
     <w:p>
@@ -4340,13 +3753,8 @@
           <w:numId w:val="10"/>
         </w:numPr>
       </w:pPr>
-      <w:proofErr w:type="gramStart"/>
-      <w:r>
-        <w:t>Must</w:t>
-      </w:r>
-      <w:proofErr w:type="gramEnd"/>
-      <w:r>
-        <w:t xml:space="preserve"> be from this list of valid options: </w:t>
+      <w:r>
+        <w:t xml:space="preserve">Must be from this list of valid options: </w:t>
       </w:r>
       <w:r>
         <w:t>"Override", "Anchor first", "Anchor last", "Preserve route", "Preserve route and relative sequence"</w:t>
@@ -4359,11 +3767,9 @@
       <w:r>
         <w:t>“</w:t>
       </w:r>
-      <w:proofErr w:type="spellStart"/>
       <w:r>
         <w:t>showSaveOutputLayerCheckBox</w:t>
       </w:r>
-      <w:proofErr w:type="spellEnd"/>
       <w:r>
         <w:t>”</w:t>
       </w:r>
@@ -4451,29 +3857,11 @@
         </w:numPr>
       </w:pPr>
       <w:r>
-        <w:t xml:space="preserve">If </w:t>
-      </w:r>
-      <w:proofErr w:type="gramStart"/>
-      <w:r>
-        <w:t>option</w:t>
-      </w:r>
-      <w:proofErr w:type="gramEnd"/>
-      <w:r>
-        <w:t xml:space="preserve"> is exposed, </w:t>
-      </w:r>
-      <w:proofErr w:type="gramStart"/>
-      <w:r>
-        <w:t>system</w:t>
-      </w:r>
-      <w:proofErr w:type="gramEnd"/>
-      <w:r>
-        <w:t xml:space="preserve"> will ignore the </w:t>
-      </w:r>
-      <w:proofErr w:type="spellStart"/>
+        <w:t xml:space="preserve">If option is exposed, system will ignore the </w:t>
+      </w:r>
       <w:r>
         <w:t>includeNetworkAnalysisLyrInVRPResult</w:t>
       </w:r>
-      <w:proofErr w:type="spellEnd"/>
       <w:r>
         <w:t xml:space="preserve"> setting in the ERM API config.</w:t>
       </w:r>
@@ -4485,11 +3873,9 @@
       <w:r>
         <w:t>“</w:t>
       </w:r>
-      <w:proofErr w:type="spellStart"/>
       <w:r>
         <w:t>redirectToSelectedRouteAfterAssignment</w:t>
       </w:r>
-      <w:proofErr w:type="spellEnd"/>
       <w:r>
         <w:t>”</w:t>
       </w:r>
@@ -4529,6 +3915,188 @@
       <w:r>
         <w:t>When set to false, user is taken back to where they assigned order from. Either Unassigned Order tab or within another route when reassigning.</w:t>
       </w:r>
+    </w:p>
+    <w:p>
+      <w:pPr>
+        <w:pStyle w:val="EsriBullet"/>
+      </w:pPr>
+      <w:r>
+        <w:t>“routeHeaderFields”</w:t>
+      </w:r>
+    </w:p>
+    <w:p>
+      <w:pPr>
+        <w:pStyle w:val="EsriBullet"/>
+        <w:numPr>
+          <w:ilvl w:val="1"/>
+          <w:numId w:val="10"/>
+        </w:numPr>
+      </w:pPr>
+      <w:r>
+        <w:t>Allows configuration of which fields to display when inside a Route.</w:t>
+      </w:r>
+    </w:p>
+    <w:p>
+      <w:pPr>
+        <w:pStyle w:val="EsriBullet"/>
+        <w:numPr>
+          <w:ilvl w:val="0"/>
+          <w:numId w:val="0"/>
+        </w:numPr>
+        <w:ind w:left="720" w:hanging="360"/>
+      </w:pPr>
+      <w:r>
+        <w:rPr>
+          <w:noProof/>
+        </w:rPr>
+        <w:drawing>
+          <wp:inline distT="0" distB="0" distL="0" distR="0" wp14:anchorId="014E002A" wp14:editId="5981992B">
+            <wp:extent cx="6267450" cy="702767"/>
+            <wp:effectExtent l="152400" t="152400" r="361950" b="364490"/>
+            <wp:docPr id="1519780155" name="Picture 1"/>
+            <wp:cNvGraphicFramePr>
+              <a:graphicFrameLocks xmlns:a="http://schemas.openxmlformats.org/drawingml/2006/main" noChangeAspect="1"/>
+            </wp:cNvGraphicFramePr>
+            <a:graphic xmlns:a="http://schemas.openxmlformats.org/drawingml/2006/main">
+              <a:graphicData uri="http://schemas.openxmlformats.org/drawingml/2006/picture">
+                <pic:pic xmlns:pic="http://schemas.openxmlformats.org/drawingml/2006/picture">
+                  <pic:nvPicPr>
+                    <pic:cNvPr id="1519780155" name=""/>
+                    <pic:cNvPicPr/>
+                  </pic:nvPicPr>
+                  <pic:blipFill>
+                    <a:blip r:embed="rId16"/>
+                    <a:stretch>
+                      <a:fillRect/>
+                    </a:stretch>
+                  </pic:blipFill>
+                  <pic:spPr>
+                    <a:xfrm>
+                      <a:off x="0" y="0"/>
+                      <a:ext cx="6291134" cy="705423"/>
+                    </a:xfrm>
+                    <a:prstGeom prst="rect">
+                      <a:avLst/>
+                    </a:prstGeom>
+                    <a:ln>
+                      <a:noFill/>
+                    </a:ln>
+                    <a:effectLst>
+                      <a:outerShdw blurRad="292100" dist="139700" dir="2700000" algn="tl" rotWithShape="0">
+                        <a:srgbClr val="333333">
+                          <a:alpha val="65000"/>
+                        </a:srgbClr>
+                      </a:outerShdw>
+                    </a:effectLst>
+                  </pic:spPr>
+                </pic:pic>
+              </a:graphicData>
+            </a:graphic>
+          </wp:inline>
+        </w:drawing>
+      </w:r>
+    </w:p>
+    <w:p>
+      <w:pPr>
+        <w:pStyle w:val="EsriBullet"/>
+        <w:numPr>
+          <w:ilvl w:val="1"/>
+          <w:numId w:val="10"/>
+        </w:numPr>
+      </w:pPr>
+      <w:r>
+        <w:t xml:space="preserve">Enter array of field names. The alias of the field </w:t>
+      </w:r>
+      <w:r>
+        <w:t xml:space="preserve">set in config_data.json </w:t>
+      </w:r>
+      <w:r>
+        <w:t>will be displayed.</w:t>
+      </w:r>
+    </w:p>
+    <w:p>
+      <w:pPr>
+        <w:pStyle w:val="EsriBullet"/>
+        <w:numPr>
+          <w:ilvl w:val="0"/>
+          <w:numId w:val="0"/>
+        </w:numPr>
+        <w:ind w:left="720" w:hanging="360"/>
+        <w:jc w:val="center"/>
+      </w:pPr>
+      <w:r>
+        <w:rPr>
+          <w:noProof/>
+        </w:rPr>
+        <w:drawing>
+          <wp:inline distT="0" distB="0" distL="0" distR="0" wp14:anchorId="3C57C62A" wp14:editId="142154CE">
+            <wp:extent cx="1056459" cy="1514475"/>
+            <wp:effectExtent l="152400" t="152400" r="353695" b="352425"/>
+            <wp:docPr id="402814573" name="Picture 1" descr="A screenshot of a computer&#10;&#10;AI-generated content may be incorrect."/>
+            <wp:cNvGraphicFramePr>
+              <a:graphicFrameLocks xmlns:a="http://schemas.openxmlformats.org/drawingml/2006/main" noChangeAspect="1"/>
+            </wp:cNvGraphicFramePr>
+            <a:graphic xmlns:a="http://schemas.openxmlformats.org/drawingml/2006/main">
+              <a:graphicData uri="http://schemas.openxmlformats.org/drawingml/2006/picture">
+                <pic:pic xmlns:pic="http://schemas.openxmlformats.org/drawingml/2006/picture">
+                  <pic:nvPicPr>
+                    <pic:cNvPr id="402814573" name="Picture 1" descr="A screenshot of a computer&#10;&#10;AI-generated content may be incorrect."/>
+                    <pic:cNvPicPr/>
+                  </pic:nvPicPr>
+                  <pic:blipFill>
+                    <a:blip r:embed="rId17"/>
+                    <a:stretch>
+                      <a:fillRect/>
+                    </a:stretch>
+                  </pic:blipFill>
+                  <pic:spPr>
+                    <a:xfrm>
+                      <a:off x="0" y="0"/>
+                      <a:ext cx="1072135" cy="1536947"/>
+                    </a:xfrm>
+                    <a:prstGeom prst="rect">
+                      <a:avLst/>
+                    </a:prstGeom>
+                    <a:ln>
+                      <a:noFill/>
+                    </a:ln>
+                    <a:effectLst>
+                      <a:outerShdw blurRad="292100" dist="139700" dir="2700000" algn="tl" rotWithShape="0">
+                        <a:srgbClr val="333333">
+                          <a:alpha val="65000"/>
+                        </a:srgbClr>
+                      </a:outerShdw>
+                    </a:effectLst>
+                  </pic:spPr>
+                </pic:pic>
+              </a:graphicData>
+            </a:graphic>
+          </wp:inline>
+        </w:drawing>
+      </w:r>
+    </w:p>
+    <w:p>
+      <w:pPr>
+        <w:pStyle w:val="EsriBullet"/>
+        <w:numPr>
+          <w:ilvl w:val="1"/>
+          <w:numId w:val="10"/>
+        </w:numPr>
+      </w:pPr>
+      <w:r>
+        <w:lastRenderedPageBreak/>
+        <w:t>If left blank, will display the “default” values: Specialty, Orders, Earliest Start Time, Total Cost, Total Time.</w:t>
+      </w:r>
+    </w:p>
+    <w:p>
+      <w:pPr>
+        <w:pStyle w:val="EsriBullet"/>
+        <w:numPr>
+          <w:ilvl w:val="0"/>
+          <w:numId w:val="0"/>
+        </w:numPr>
+        <w:ind w:left="720" w:hanging="360"/>
+      </w:pPr>
     </w:p>
     <w:p>
       <w:pPr>
@@ -4616,14 +4184,12 @@
         </w:rPr>
         <w:t>“</w:t>
       </w:r>
-      <w:proofErr w:type="spellStart"/>
       <w:r>
         <w:rPr>
           <w:rFonts w:cs="Times New Roman"/>
         </w:rPr>
         <w:t>primarySolveMode</w:t>
       </w:r>
-      <w:proofErr w:type="spellEnd"/>
       <w:r>
         <w:rPr>
           <w:rFonts w:cs="Times New Roman"/>
@@ -4646,21 +4212,7 @@
         <w:rPr>
           <w:rFonts w:cs="Times New Roman"/>
         </w:rPr>
-        <w:t xml:space="preserve">Sets which solve mode </w:t>
-      </w:r>
-      <w:proofErr w:type="gramStart"/>
-      <w:r>
-        <w:rPr>
-          <w:rFonts w:cs="Times New Roman"/>
-        </w:rPr>
-        <w:t>is</w:t>
-      </w:r>
-      <w:proofErr w:type="gramEnd"/>
-      <w:r>
-        <w:rPr>
-          <w:rFonts w:cs="Times New Roman"/>
-        </w:rPr>
-        <w:t xml:space="preserve"> used when you click the Optimize button without going into the dropdown</w:t>
+        <w:t>Sets which solve mode is used when you click the Optimize button without going into the dropdown</w:t>
       </w:r>
     </w:p>
     <w:p>
@@ -4678,35 +4230,13 @@
         <w:rPr>
           <w:rFonts w:cs="Times New Roman"/>
         </w:rPr>
-        <w:t xml:space="preserve">By </w:t>
-      </w:r>
-      <w:proofErr w:type="gramStart"/>
-      <w:r>
-        <w:rPr>
-          <w:rFonts w:cs="Times New Roman"/>
-        </w:rPr>
-        <w:t>default</w:t>
-      </w:r>
-      <w:proofErr w:type="gramEnd"/>
-      <w:r>
-        <w:rPr>
-          <w:rFonts w:cs="Times New Roman"/>
-        </w:rPr>
-        <w:t xml:space="preserve"> it is blank. This will </w:t>
-      </w:r>
-      <w:proofErr w:type="gramStart"/>
-      <w:r>
-        <w:rPr>
-          <w:rFonts w:cs="Times New Roman"/>
-        </w:rPr>
-        <w:t>set</w:t>
-      </w:r>
-      <w:proofErr w:type="gramEnd"/>
-      <w:r>
-        <w:rPr>
-          <w:rFonts w:cs="Times New Roman"/>
-        </w:rPr>
-        <w:t xml:space="preserve"> to Optimize Routes.</w:t>
+        <w:t xml:space="preserve">By default it is blank. This will </w:t>
+      </w:r>
+      <w:r>
+        <w:rPr>
+          <w:rFonts w:cs="Times New Roman"/>
+        </w:rPr>
+        <w:t>set to Optimize Routes.</w:t>
       </w:r>
     </w:p>
     <w:p>
@@ -4798,7 +4328,6 @@
           <w:rFonts w:cs="Times New Roman"/>
         </w:rPr>
       </w:pPr>
-      <w:proofErr w:type="spellStart"/>
       <w:r>
         <w:rPr>
           <w:rFonts w:cs="Times New Roman"/>
@@ -4823,7 +4352,6 @@
         </w:rPr>
         <w:t>outes</w:t>
       </w:r>
-      <w:proofErr w:type="spellEnd"/>
     </w:p>
     <w:p>
       <w:pPr>
@@ -4836,7 +4364,6 @@
           <w:rFonts w:cs="Times New Roman"/>
         </w:rPr>
       </w:pPr>
-      <w:proofErr w:type="spellStart"/>
       <w:r>
         <w:rPr>
           <w:rFonts w:cs="Times New Roman"/>
@@ -4867,7 +4394,6 @@
         </w:rPr>
         <w:t>_orders</w:t>
       </w:r>
-      <w:proofErr w:type="spellEnd"/>
     </w:p>
     <w:p>
       <w:pPr>
@@ -4880,7 +4406,6 @@
           <w:rFonts w:cs="Times New Roman"/>
         </w:rPr>
       </w:pPr>
-      <w:proofErr w:type="spellStart"/>
       <w:r>
         <w:rPr>
           <w:rFonts w:cs="Times New Roman"/>
@@ -4905,7 +4430,6 @@
         </w:rPr>
         <w:t>outes</w:t>
       </w:r>
-      <w:proofErr w:type="spellEnd"/>
     </w:p>
     <w:p>
       <w:pPr>
@@ -4918,7 +4442,6 @@
           <w:rFonts w:cs="Times New Roman"/>
         </w:rPr>
       </w:pPr>
-      <w:proofErr w:type="spellStart"/>
       <w:r>
         <w:rPr>
           <w:rFonts w:cs="Times New Roman"/>
@@ -4943,7 +4466,6 @@
         </w:rPr>
         <w:t>outes</w:t>
       </w:r>
-      <w:proofErr w:type="spellEnd"/>
     </w:p>
     <w:p>
       <w:pPr>
@@ -4960,21 +4482,7 @@
         <w:rPr>
           <w:rFonts w:cs="Times New Roman"/>
         </w:rPr>
-        <w:t>“</w:t>
-      </w:r>
-      <w:proofErr w:type="spellStart"/>
-      <w:r>
-        <w:rPr>
-          <w:rFonts w:cs="Times New Roman"/>
-        </w:rPr>
-        <w:t>useSolveModes</w:t>
-      </w:r>
-      <w:proofErr w:type="spellEnd"/>
-      <w:r>
-        <w:rPr>
-          <w:rFonts w:cs="Times New Roman"/>
-        </w:rPr>
-        <w:t>”</w:t>
+        <w:t>“useSolveModes”</w:t>
       </w:r>
     </w:p>
     <w:p>
@@ -5006,14 +4514,12 @@
           <w:rFonts w:cs="Times New Roman"/>
         </w:rPr>
       </w:pPr>
-      <w:proofErr w:type="spellStart"/>
       <w:r>
         <w:rPr>
           <w:rFonts w:cs="Times New Roman"/>
         </w:rPr>
         <w:t>showOptimizeRoutes</w:t>
       </w:r>
-      <w:proofErr w:type="spellEnd"/>
     </w:p>
     <w:p>
       <w:pPr>
@@ -5074,14 +4580,12 @@
           <w:rFonts w:cs="Times New Roman"/>
         </w:rPr>
       </w:pPr>
-      <w:proofErr w:type="spellStart"/>
       <w:r>
         <w:rPr>
           <w:rFonts w:cs="Times New Roman"/>
         </w:rPr>
         <w:t>showOptimizeAssigned</w:t>
       </w:r>
-      <w:proofErr w:type="spellEnd"/>
     </w:p>
     <w:p>
       <w:pPr>
@@ -5116,21 +4620,7 @@
         <w:rPr>
           <w:rFonts w:cs="Times New Roman"/>
         </w:rPr>
-        <w:t xml:space="preserve">This mode sends only the orders already assigned to routes to the VRP. If a subset of routes is selected, only orders on those routes are sent. No unassigned orders are included with the </w:t>
-      </w:r>
-      <w:proofErr w:type="gramStart"/>
-      <w:r>
-        <w:rPr>
-          <w:rFonts w:cs="Times New Roman"/>
-        </w:rPr>
-        <w:t>solve</w:t>
-      </w:r>
-      <w:proofErr w:type="gramEnd"/>
-      <w:r>
-        <w:rPr>
-          <w:rFonts w:cs="Times New Roman"/>
-        </w:rPr>
-        <w:t>.</w:t>
+        <w:t>This mode sends only the orders already assigned to routes to the VRP. If a subset of routes is selected, only orders on those routes are sent. No unassigned orders are included with the solve.</w:t>
       </w:r>
     </w:p>
     <w:p>
@@ -5144,14 +4634,12 @@
           <w:rFonts w:cs="Times New Roman"/>
         </w:rPr>
       </w:pPr>
-      <w:proofErr w:type="spellStart"/>
       <w:r>
         <w:rPr>
           <w:rFonts w:cs="Times New Roman"/>
         </w:rPr>
         <w:t>showResequenceRoutes</w:t>
       </w:r>
-      <w:proofErr w:type="spellEnd"/>
     </w:p>
     <w:p>
       <w:pPr>
@@ -5168,21 +4656,7 @@
         <w:rPr>
           <w:rFonts w:cs="Times New Roman"/>
         </w:rPr>
-        <w:t>Exposes the “</w:t>
-      </w:r>
-      <w:proofErr w:type="spellStart"/>
-      <w:r>
-        <w:rPr>
-          <w:rFonts w:cs="Times New Roman"/>
-        </w:rPr>
-        <w:t>Resequence</w:t>
-      </w:r>
-      <w:proofErr w:type="spellEnd"/>
-      <w:r>
-        <w:rPr>
-          <w:rFonts w:cs="Times New Roman"/>
-        </w:rPr>
-        <w:t xml:space="preserve"> Routes” solve mode option in the Run Route Optimization dropdown menu.</w:t>
+        <w:t>Exposes the “Resequence Routes” solve mode option in the Run Route Optimization dropdown menu.</w:t>
       </w:r>
     </w:p>
     <w:p>
@@ -5200,35 +4674,7 @@
         <w:rPr>
           <w:rFonts w:cs="Times New Roman"/>
         </w:rPr>
-        <w:t xml:space="preserve">This mode sends only orders already assigned to routes to the VRP and treats them all as if their Assignment Rule = Preserve Route. If a subset of routes is selected, only orders on those routes are sent. No unassigned orders are included with the </w:t>
-      </w:r>
-      <w:proofErr w:type="gramStart"/>
-      <w:r>
-        <w:rPr>
-          <w:rFonts w:cs="Times New Roman"/>
-        </w:rPr>
-        <w:t>solve</w:t>
-      </w:r>
-      <w:proofErr w:type="gramEnd"/>
-      <w:r>
-        <w:rPr>
-          <w:rFonts w:cs="Times New Roman"/>
-        </w:rPr>
-        <w:t xml:space="preserve">. The Assignment Rule adjustment is </w:t>
-      </w:r>
-      <w:proofErr w:type="gramStart"/>
-      <w:r>
-        <w:rPr>
-          <w:rFonts w:cs="Times New Roman"/>
-        </w:rPr>
-        <w:t>virtual,</w:t>
-      </w:r>
-      <w:proofErr w:type="gramEnd"/>
-      <w:r>
-        <w:rPr>
-          <w:rFonts w:cs="Times New Roman"/>
-        </w:rPr>
-        <w:t xml:space="preserve"> no values are changed in the Plan.</w:t>
+        <w:t>This mode sends only orders already assigned to routes to the VRP and treats them all as if their Assignment Rule = Preserve Route. If a subset of routes is selected, only orders on those routes are sent. No unassigned orders are included with the solve. The Assignment Rule adjustment is virtual, no values are changed in the Plan.</w:t>
       </w:r>
     </w:p>
     <w:p>
@@ -5242,14 +4688,12 @@
           <w:rFonts w:cs="Times New Roman"/>
         </w:rPr>
       </w:pPr>
-      <w:proofErr w:type="spellStart"/>
       <w:r>
         <w:rPr>
           <w:rFonts w:cs="Times New Roman"/>
         </w:rPr>
         <w:t>showValidateRoutes</w:t>
       </w:r>
-      <w:proofErr w:type="spellEnd"/>
     </w:p>
     <w:p>
       <w:pPr>
@@ -5285,49 +4729,7 @@
           <w:rFonts w:cs="Times New Roman"/>
         </w:rPr>
         <w:lastRenderedPageBreak/>
-        <w:t xml:space="preserve">This mode sends only orders already assigned to routes to the VRP and treats them all </w:t>
-      </w:r>
-      <w:proofErr w:type="gramStart"/>
-      <w:r>
-        <w:rPr>
-          <w:rFonts w:cs="Times New Roman"/>
-        </w:rPr>
-        <w:t>as if</w:t>
-      </w:r>
-      <w:proofErr w:type="gramEnd"/>
-      <w:r>
-        <w:rPr>
-          <w:rFonts w:cs="Times New Roman"/>
-        </w:rPr>
-        <w:t xml:space="preserve"> their Assignment Rule = Preserve Route and Relative Sequence. If a subset of routes is selected, only orders on those routes are sent. No unassigned orders are included with the </w:t>
-      </w:r>
-      <w:proofErr w:type="gramStart"/>
-      <w:r>
-        <w:rPr>
-          <w:rFonts w:cs="Times New Roman"/>
-        </w:rPr>
-        <w:t>solve</w:t>
-      </w:r>
-      <w:proofErr w:type="gramEnd"/>
-      <w:r>
-        <w:rPr>
-          <w:rFonts w:cs="Times New Roman"/>
-        </w:rPr>
-        <w:t xml:space="preserve">. The Assignment Rule adjustment is </w:t>
-      </w:r>
-      <w:proofErr w:type="gramStart"/>
-      <w:r>
-        <w:rPr>
-          <w:rFonts w:cs="Times New Roman"/>
-        </w:rPr>
-        <w:t>virtual,</w:t>
-      </w:r>
-      <w:proofErr w:type="gramEnd"/>
-      <w:r>
-        <w:rPr>
-          <w:rFonts w:cs="Times New Roman"/>
-        </w:rPr>
-        <w:t xml:space="preserve"> no values are changed in the Plan.</w:t>
+        <w:t>This mode sends only orders already assigned to routes to the VRP and treats them all as if their Assignment Rule = Preserve Route and Relative Sequence. If a subset of routes is selected, only orders on those routes are sent. No unassigned orders are included with the solve. The Assignment Rule adjustment is virtual, no values are changed in the Plan.</w:t>
       </w:r>
     </w:p>
     <w:p>
@@ -5368,21 +4770,11 @@
         </w:rPr>
         <w:t>“</w:t>
       </w:r>
-      <w:proofErr w:type="spellStart"/>
-      <w:proofErr w:type="gramStart"/>
-      <w:r>
-        <w:rPr>
-          <w:rFonts w:cs="Times New Roman"/>
-        </w:rPr>
-        <w:t>resequence</w:t>
-      </w:r>
-      <w:proofErr w:type="spellEnd"/>
-      <w:proofErr w:type="gramEnd"/>
-      <w:r>
-        <w:rPr>
-          <w:rFonts w:cs="Times New Roman"/>
-        </w:rPr>
-        <w:t xml:space="preserve"> routes”</w:t>
+      <w:r>
+        <w:rPr>
+          <w:rFonts w:cs="Times New Roman"/>
+        </w:rPr>
+        <w:t>resequence routes”</w:t>
       </w:r>
     </w:p>
     <w:p>
@@ -5400,21 +4792,7 @@
         <w:rPr>
           <w:rFonts w:cs="Times New Roman"/>
         </w:rPr>
-        <w:t>Exposes the “</w:t>
-      </w:r>
-      <w:proofErr w:type="spellStart"/>
-      <w:r>
-        <w:rPr>
-          <w:rFonts w:cs="Times New Roman"/>
-        </w:rPr>
-        <w:t>Resequence</w:t>
-      </w:r>
-      <w:proofErr w:type="spellEnd"/>
-      <w:r>
-        <w:rPr>
-          <w:rFonts w:cs="Times New Roman"/>
-        </w:rPr>
-        <w:t xml:space="preserve"> Routes” solve mode option in the Run Route Optimization dropdown menu.</w:t>
+        <w:t>Exposes the “Resequence Routes” solve mode option in the Run Route Optimization dropdown menu.</w:t>
       </w:r>
     </w:p>
     <w:p>
@@ -5432,35 +4810,7 @@
         <w:rPr>
           <w:rFonts w:cs="Times New Roman"/>
         </w:rPr>
-        <w:t xml:space="preserve">This mode sends only orders already assigned to routes to the VRP and treats them all as if their Assignment Rule = Preserve Route. If a subset of routes is selected, only orders on those routes are sent. No unassigned orders are included with the </w:t>
-      </w:r>
-      <w:proofErr w:type="gramStart"/>
-      <w:r>
-        <w:rPr>
-          <w:rFonts w:cs="Times New Roman"/>
-        </w:rPr>
-        <w:t>solve</w:t>
-      </w:r>
-      <w:proofErr w:type="gramEnd"/>
-      <w:r>
-        <w:rPr>
-          <w:rFonts w:cs="Times New Roman"/>
-        </w:rPr>
-        <w:t xml:space="preserve">. The Assignment Rule adjustment is </w:t>
-      </w:r>
-      <w:proofErr w:type="gramStart"/>
-      <w:r>
-        <w:rPr>
-          <w:rFonts w:cs="Times New Roman"/>
-        </w:rPr>
-        <w:t>virtual,</w:t>
-      </w:r>
-      <w:proofErr w:type="gramEnd"/>
-      <w:r>
-        <w:rPr>
-          <w:rFonts w:cs="Times New Roman"/>
-        </w:rPr>
-        <w:t xml:space="preserve"> no values are changed in the Plan.</w:t>
+        <w:t>This mode sends only orders already assigned to routes to the VRP and treats them all as if their Assignment Rule = Preserve Route. If a subset of routes is selected, only orders on those routes are sent. No unassigned orders are included with the solve. The Assignment Rule adjustment is virtual, no values are changed in the Plan.</w:t>
       </w:r>
     </w:p>
     <w:p>
@@ -5478,21 +4828,7 @@
         <w:rPr>
           <w:rFonts w:cs="Times New Roman"/>
         </w:rPr>
-        <w:t>“</w:t>
-      </w:r>
-      <w:proofErr w:type="gramStart"/>
-      <w:r>
-        <w:rPr>
-          <w:rFonts w:cs="Times New Roman"/>
-        </w:rPr>
-        <w:t>validate</w:t>
-      </w:r>
-      <w:proofErr w:type="gramEnd"/>
-      <w:r>
-        <w:rPr>
-          <w:rFonts w:cs="Times New Roman"/>
-        </w:rPr>
-        <w:t xml:space="preserve"> routes”</w:t>
+        <w:t>“validate routes”</w:t>
       </w:r>
     </w:p>
     <w:p>
@@ -5528,49 +4864,7 @@
         <w:rPr>
           <w:rFonts w:cs="Times New Roman"/>
         </w:rPr>
-        <w:t xml:space="preserve">This mode sends only orders already assigned to routes to the VRP and treats them all </w:t>
-      </w:r>
-      <w:proofErr w:type="gramStart"/>
-      <w:r>
-        <w:rPr>
-          <w:rFonts w:cs="Times New Roman"/>
-        </w:rPr>
-        <w:t>as if</w:t>
-      </w:r>
-      <w:proofErr w:type="gramEnd"/>
-      <w:r>
-        <w:rPr>
-          <w:rFonts w:cs="Times New Roman"/>
-        </w:rPr>
-        <w:t xml:space="preserve"> their Assignment Rule = Preserve Route and Relative Sequence. If a subset of routes is selected, only orders on those routes are sent. No unassigned orders are included with the </w:t>
-      </w:r>
-      <w:proofErr w:type="gramStart"/>
-      <w:r>
-        <w:rPr>
-          <w:rFonts w:cs="Times New Roman"/>
-        </w:rPr>
-        <w:t>solve</w:t>
-      </w:r>
-      <w:proofErr w:type="gramEnd"/>
-      <w:r>
-        <w:rPr>
-          <w:rFonts w:cs="Times New Roman"/>
-        </w:rPr>
-        <w:t xml:space="preserve">. The Assignment Rule adjustment is </w:t>
-      </w:r>
-      <w:proofErr w:type="gramStart"/>
-      <w:r>
-        <w:rPr>
-          <w:rFonts w:cs="Times New Roman"/>
-        </w:rPr>
-        <w:t>virtual,</w:t>
-      </w:r>
-      <w:proofErr w:type="gramEnd"/>
-      <w:r>
-        <w:rPr>
-          <w:rFonts w:cs="Times New Roman"/>
-        </w:rPr>
-        <w:t xml:space="preserve"> no values are changed in the Plan.</w:t>
+        <w:t>This mode sends only orders already assigned to routes to the VRP and treats them all as if their Assignment Rule = Preserve Route and Relative Sequence. If a subset of routes is selected, only orders on those routes are sent. No unassigned orders are included with the solve. The Assignment Rule adjustment is virtual, no values are changed in the Plan.</w:t>
       </w:r>
     </w:p>
     <w:p>
@@ -5621,7 +4915,7 @@
                     <pic:cNvPicPr/>
                   </pic:nvPicPr>
                   <pic:blipFill>
-                    <a:blip r:embed="rId16"/>
+                    <a:blip r:embed="rId18"/>
                     <a:stretch>
                       <a:fillRect/>
                     </a:stretch>
@@ -5668,21 +4962,7 @@
         <w:rPr>
           <w:rFonts w:cs="Times New Roman"/>
         </w:rPr>
-        <w:t>“</w:t>
-      </w:r>
-      <w:proofErr w:type="spellStart"/>
-      <w:r>
-        <w:rPr>
-          <w:rFonts w:cs="Times New Roman"/>
-        </w:rPr>
-        <w:t>routeHighlightOptions</w:t>
-      </w:r>
-      <w:proofErr w:type="spellEnd"/>
-      <w:r>
-        <w:rPr>
-          <w:rFonts w:cs="Times New Roman"/>
-        </w:rPr>
-        <w:t>”</w:t>
+        <w:t>“routeHighlightOptions”</w:t>
       </w:r>
     </w:p>
     <w:p>
@@ -5718,21 +4998,7 @@
         <w:rPr>
           <w:rFonts w:cs="Times New Roman"/>
         </w:rPr>
-        <w:t>“</w:t>
-      </w:r>
-      <w:proofErr w:type="spellStart"/>
-      <w:r>
-        <w:rPr>
-          <w:rFonts w:cs="Times New Roman"/>
-        </w:rPr>
-        <w:t>orderHighlightOptions</w:t>
-      </w:r>
-      <w:proofErr w:type="spellEnd"/>
-      <w:r>
-        <w:rPr>
-          <w:rFonts w:cs="Times New Roman"/>
-        </w:rPr>
-        <w:t>”</w:t>
+        <w:t>“orderHighlightOptions”</w:t>
       </w:r>
     </w:p>
     <w:p>
@@ -5769,21 +5035,7 @@
         <w:rPr>
           <w:rFonts w:cs="Times New Roman"/>
         </w:rPr>
-        <w:t>“</w:t>
-      </w:r>
-      <w:proofErr w:type="spellStart"/>
-      <w:r>
-        <w:rPr>
-          <w:rFonts w:cs="Times New Roman"/>
-        </w:rPr>
-        <w:t>fillOpacity</w:t>
-      </w:r>
-      <w:proofErr w:type="spellEnd"/>
-      <w:r>
-        <w:rPr>
-          <w:rFonts w:cs="Times New Roman"/>
-        </w:rPr>
-        <w:t>”</w:t>
+        <w:t>“fillOpacity”</w:t>
       </w:r>
     </w:p>
     <w:p>
@@ -5837,21 +5089,7 @@
         <w:rPr>
           <w:rFonts w:cs="Times New Roman"/>
         </w:rPr>
-        <w:t>“</w:t>
-      </w:r>
-      <w:proofErr w:type="spellStart"/>
-      <w:r>
-        <w:rPr>
-          <w:rFonts w:cs="Times New Roman"/>
-        </w:rPr>
-        <w:t>haloOpacity</w:t>
-      </w:r>
-      <w:proofErr w:type="spellEnd"/>
-      <w:r>
-        <w:rPr>
-          <w:rFonts w:cs="Times New Roman"/>
-        </w:rPr>
-        <w:t>”</w:t>
+        <w:t>“haloOpacity”</w:t>
       </w:r>
     </w:p>
     <w:p>
@@ -5925,33 +5163,11 @@
           <w:rFonts w:cs="Times New Roman"/>
         </w:rPr>
       </w:pPr>
-      <w:proofErr w:type="gramStart"/>
-      <w:r>
-        <w:rPr>
-          <w:rFonts w:cs="Times New Roman"/>
-        </w:rPr>
-        <w:t>First</w:t>
-      </w:r>
-      <w:proofErr w:type="gramEnd"/>
-      <w:r>
-        <w:rPr>
-          <w:rFonts w:cs="Times New Roman"/>
-        </w:rPr>
-        <w:t xml:space="preserve"> 3 values </w:t>
-      </w:r>
-      <w:proofErr w:type="gramStart"/>
-      <w:r>
-        <w:rPr>
-          <w:rFonts w:cs="Times New Roman"/>
-        </w:rPr>
-        <w:t>sets</w:t>
-      </w:r>
-      <w:proofErr w:type="gramEnd"/>
-      <w:r>
-        <w:rPr>
-          <w:rFonts w:cs="Times New Roman"/>
-        </w:rPr>
-        <w:t xml:space="preserve"> RGB color code.</w:t>
+      <w:r>
+        <w:rPr>
+          <w:rFonts w:cs="Times New Roman"/>
+        </w:rPr>
+        <w:t>First 3 values sets RGB color code.</w:t>
       </w:r>
     </w:p>
     <w:p>
@@ -5975,35 +5191,7 @@
         <w:rPr>
           <w:rFonts w:cs="Times New Roman"/>
         </w:rPr>
-        <w:t xml:space="preserve"> </w:t>
-      </w:r>
-      <w:proofErr w:type="gramStart"/>
-      <w:r>
-        <w:rPr>
-          <w:rFonts w:cs="Times New Roman"/>
-        </w:rPr>
-        <w:t>Recommend</w:t>
-      </w:r>
-      <w:proofErr w:type="gramEnd"/>
-      <w:r>
-        <w:rPr>
-          <w:rFonts w:cs="Times New Roman"/>
-        </w:rPr>
-        <w:t xml:space="preserve"> </w:t>
-      </w:r>
-      <w:proofErr w:type="gramStart"/>
-      <w:r>
-        <w:rPr>
-          <w:rFonts w:cs="Times New Roman"/>
-        </w:rPr>
-        <w:t>to leave</w:t>
-      </w:r>
-      <w:proofErr w:type="gramEnd"/>
-      <w:r>
-        <w:rPr>
-          <w:rFonts w:cs="Times New Roman"/>
-        </w:rPr>
-        <w:t xml:space="preserve"> at 1 and change only the Opacity values.</w:t>
+        <w:t xml:space="preserve"> Recommend to leave at 1 and change only the Opacity values.</w:t>
       </w:r>
       <w:bookmarkEnd w:id="11"/>
     </w:p>
@@ -6035,18 +5223,11 @@
         <w:pStyle w:val="EsriHeading1"/>
       </w:pPr>
       <w:bookmarkStart w:id="12" w:name="_Toc171683401"/>
-      <w:proofErr w:type="spellStart"/>
       <w:r>
         <w:lastRenderedPageBreak/>
-        <w:t>Config_</w:t>
-      </w:r>
-      <w:proofErr w:type="gramStart"/>
-      <w:r>
-        <w:t>data.json</w:t>
+        <w:t>Config_data.json</w:t>
       </w:r>
       <w:bookmarkEnd w:id="12"/>
-      <w:proofErr w:type="spellEnd"/>
-      <w:proofErr w:type="gramEnd"/>
     </w:p>
     <w:p>
       <w:pPr>
@@ -6081,15 +5262,7 @@
         </w:numPr>
       </w:pPr>
       <w:r>
-        <w:t>"</w:t>
-      </w:r>
-      <w:proofErr w:type="spellStart"/>
-      <w:r>
-        <w:t>planTableFields</w:t>
-      </w:r>
-      <w:proofErr w:type="spellEnd"/>
-      <w:r>
-        <w:t xml:space="preserve">" </w:t>
+        <w:t xml:space="preserve">"planTableFields" </w:t>
       </w:r>
     </w:p>
     <w:p>
@@ -6112,11 +5285,9 @@
       <w:r>
         <w:t xml:space="preserve">for the </w:t>
       </w:r>
-      <w:proofErr w:type="gramStart"/>
       <w:r>
         <w:t>All Plans</w:t>
       </w:r>
-      <w:proofErr w:type="gramEnd"/>
       <w:r>
         <w:t xml:space="preserve"> table</w:t>
       </w:r>
@@ -6226,15 +5397,7 @@
     </w:p>
     <w:p>
       <w:r>
-        <w:t xml:space="preserve">These are basic </w:t>
-      </w:r>
-      <w:proofErr w:type="gramStart"/>
-      <w:r>
-        <w:t>configuration</w:t>
-      </w:r>
-      <w:proofErr w:type="gramEnd"/>
-      <w:r>
-        <w:t xml:space="preserve"> for each field.</w:t>
+        <w:t>These are basic configuration for each field.</w:t>
       </w:r>
     </w:p>
     <w:p>
@@ -6348,15 +5511,7 @@
         </w:numPr>
       </w:pPr>
       <w:r>
-        <w:t xml:space="preserve">When true, the field is turned off by </w:t>
-      </w:r>
-      <w:proofErr w:type="gramStart"/>
-      <w:r>
-        <w:t>default</w:t>
-      </w:r>
-      <w:proofErr w:type="gramEnd"/>
-      <w:r>
-        <w:t xml:space="preserve"> but the user can turn on </w:t>
+        <w:t xml:space="preserve">When true, the field is turned off by default but the user can turn on </w:t>
       </w:r>
       <w:r>
         <w:t>in the Hide/Show section</w:t>
@@ -6371,15 +5526,7 @@
         </w:numPr>
       </w:pPr>
       <w:r>
-        <w:t>“</w:t>
-      </w:r>
-      <w:proofErr w:type="spellStart"/>
-      <w:r>
-        <w:t>hiddenAlways</w:t>
-      </w:r>
-      <w:proofErr w:type="spellEnd"/>
-      <w:r>
-        <w:t>”</w:t>
+        <w:t>“hiddenAlways”</w:t>
       </w:r>
     </w:p>
     <w:p>
@@ -6391,15 +5538,7 @@
         </w:numPr>
       </w:pPr>
       <w:r>
-        <w:t xml:space="preserve">When </w:t>
-      </w:r>
-      <w:proofErr w:type="gramStart"/>
-      <w:r>
-        <w:t>true</w:t>
-      </w:r>
-      <w:proofErr w:type="gramEnd"/>
-      <w:r>
-        <w:t xml:space="preserve">, the user never sees the field. </w:t>
+        <w:t xml:space="preserve">When true, the user never sees the field. </w:t>
       </w:r>
       <w:r>
         <w:t>Note that the application will still see the field so if it is used for any calculations hiding always will not affect functionality.</w:t>
@@ -7408,15 +6547,7 @@
     </w:p>
     <w:p>
       <w:r>
-        <w:t>In the “orders” table, there is a unique field “_</w:t>
-      </w:r>
-      <w:proofErr w:type="spellStart"/>
-      <w:r>
-        <w:t>editLocation</w:t>
-      </w:r>
-      <w:proofErr w:type="spellEnd"/>
-      <w:r>
-        <w:t xml:space="preserve">” that controls whether the </w:t>
+        <w:t xml:space="preserve">In the “orders” table, there is a unique field “_editLocation” that controls whether the </w:t>
       </w:r>
       <w:r>
         <w:t>user can edit the physical location of an order point. And what type of edit can be made. Each type can be further divided by order type.</w:t>
@@ -7442,37 +6573,8 @@
           <w:numId w:val="25"/>
         </w:numPr>
       </w:pPr>
-      <w:proofErr w:type="gramStart"/>
-      <w:r>
-        <w:t>If</w:t>
-      </w:r>
-      <w:proofErr w:type="gramEnd"/>
-      <w:r>
-        <w:t xml:space="preserve"> set to true, </w:t>
-      </w:r>
-      <w:proofErr w:type="gramStart"/>
-      <w:r>
-        <w:t>user</w:t>
-      </w:r>
-      <w:proofErr w:type="gramEnd"/>
-      <w:r>
-        <w:t xml:space="preserve"> will have </w:t>
-      </w:r>
-      <w:proofErr w:type="gramStart"/>
-      <w:r>
-        <w:t>option</w:t>
-      </w:r>
-      <w:proofErr w:type="gramEnd"/>
-      <w:r>
-        <w:t xml:space="preserve"> of moving </w:t>
-      </w:r>
-      <w:proofErr w:type="gramStart"/>
-      <w:r>
-        <w:t>order</w:t>
-      </w:r>
-      <w:proofErr w:type="gramEnd"/>
-      <w:r>
-        <w:t xml:space="preserve"> location by clicking on the map.</w:t>
+      <w:r>
+        <w:t>If set to true, user will have option of moving order location by clicking on the map.</w:t>
       </w:r>
     </w:p>
     <w:p>
@@ -7496,15 +6598,7 @@
         </w:numPr>
       </w:pPr>
       <w:r>
-        <w:t xml:space="preserve">If set to true, user will have </w:t>
-      </w:r>
-      <w:proofErr w:type="gramStart"/>
-      <w:r>
-        <w:t>option</w:t>
-      </w:r>
-      <w:proofErr w:type="gramEnd"/>
-      <w:r>
-        <w:t xml:space="preserve"> to choose from a list of locations and can select to move order to that point.</w:t>
+        <w:t>If set to true, user will have option to choose from a list of locations and can select to move order to that point.</w:t>
       </w:r>
     </w:p>
     <w:p>
@@ -10015,15 +9109,7 @@
     </w:p>
     <w:p>
       <w:r>
-        <w:t xml:space="preserve">For fields, a </w:t>
-      </w:r>
-      <w:proofErr w:type="gramStart"/>
-      <w:r>
-        <w:t>type</w:t>
-      </w:r>
-      <w:proofErr w:type="gramEnd"/>
-      <w:r>
-        <w:t xml:space="preserve"> can be defined. If the type is not listed below, it is only reflecting the type in the feature service</w:t>
+        <w:t>For fields, a type can be defined. If the type is not listed below, it is only reflecting the type in the feature service</w:t>
       </w:r>
       <w:r>
         <w:t xml:space="preserve"> and is a placeholder for possible future functionality.</w:t>
@@ -10038,15 +9124,7 @@
         </w:numPr>
       </w:pPr>
       <w:r>
-        <w:t>“</w:t>
-      </w:r>
-      <w:proofErr w:type="spellStart"/>
-      <w:r>
-        <w:t>fieldTypeTime</w:t>
-      </w:r>
-      <w:proofErr w:type="spellEnd"/>
-      <w:r>
-        <w:t>”</w:t>
+        <w:t>“fieldTypeTime”</w:t>
       </w:r>
     </w:p>
     <w:p>
@@ -10061,15 +9139,7 @@
         <w:t xml:space="preserve">If field has this type, </w:t>
       </w:r>
       <w:r>
-        <w:t xml:space="preserve">Route Planner will convert to display in HH:MM or </w:t>
-      </w:r>
-      <w:proofErr w:type="gramStart"/>
-      <w:r>
-        <w:t>DD:HH</w:t>
-      </w:r>
-      <w:proofErr w:type="gramEnd"/>
-      <w:r>
-        <w:t>:MM format.</w:t>
+        <w:t>Route Planner will convert to display in HH:MM or DD:HH:MM format.</w:t>
       </w:r>
     </w:p>
     <w:p>
@@ -10084,23 +9154,7 @@
         <w:t>Is</w:t>
       </w:r>
       <w:r>
-        <w:t xml:space="preserve"> used in conjunction with “</w:t>
-      </w:r>
-      <w:proofErr w:type="spellStart"/>
-      <w:r>
-        <w:t>timeUnits</w:t>
-      </w:r>
-      <w:proofErr w:type="spellEnd"/>
-      <w:r>
-        <w:t>” and “</w:t>
-      </w:r>
-      <w:proofErr w:type="spellStart"/>
-      <w:r>
-        <w:t>displayDays</w:t>
-      </w:r>
-      <w:proofErr w:type="spellEnd"/>
-      <w:r>
-        <w:t xml:space="preserve">” </w:t>
+        <w:t xml:space="preserve"> used in conjunction with “timeUnits” and “displayDays” </w:t>
       </w:r>
       <w:r>
         <w:t>settings</w:t>
@@ -10130,28 +9184,18 @@
         <w:pStyle w:val="EsriHeading2"/>
       </w:pPr>
       <w:bookmarkStart w:id="21" w:name="_Toc171683410"/>
-      <w:proofErr w:type="gramStart"/>
       <w:r>
         <w:lastRenderedPageBreak/>
         <w:t>Popups</w:t>
       </w:r>
       <w:bookmarkEnd w:id="21"/>
-      <w:proofErr w:type="gramEnd"/>
     </w:p>
     <w:p>
       <w:r>
         <w:t>The attributes that are displayed in popups when you click on a</w:t>
       </w:r>
       <w:r>
-        <w:t xml:space="preserve"> feature in the map are configured in the “</w:t>
-      </w:r>
-      <w:proofErr w:type="spellStart"/>
-      <w:r>
-        <w:t>popupTemplates</w:t>
-      </w:r>
-      <w:proofErr w:type="spellEnd"/>
-      <w:r>
-        <w:t>” section. There is a section for “orders” and “routes”.</w:t>
+        <w:t xml:space="preserve"> feature in the map are configured in the “popupTemplates” section. There is a section for “orders” and “routes”.</w:t>
       </w:r>
     </w:p>
     <w:p>
@@ -10189,13 +9233,8 @@
       <w:r>
         <w:t>“</w:t>
       </w:r>
-      <w:proofErr w:type="spellStart"/>
-      <w:r>
-        <w:t>fieldInfos</w:t>
-      </w:r>
-      <w:proofErr w:type="spellEnd"/>
-      <w:r>
-        <w:t>”</w:t>
+      <w:r>
+        <w:t>fieldInfos”</w:t>
       </w:r>
     </w:p>
     <w:p>
@@ -10258,15 +9297,7 @@
         </w:numPr>
       </w:pPr>
       <w:r>
-        <w:t xml:space="preserve">This will be set to OrderID for Orders and </w:t>
-      </w:r>
-      <w:proofErr w:type="spellStart"/>
-      <w:r>
-        <w:t>RouteName</w:t>
-      </w:r>
-      <w:proofErr w:type="spellEnd"/>
-      <w:r>
-        <w:t xml:space="preserve"> for Routes. Values should not be changed, are needed to pass values between map and table with the View in Table functionality.</w:t>
+        <w:t>This will be set to OrderID for Orders and RouteName for Routes. Values should not be changed, are needed to pass values between map and table with the View in Table functionality.</w:t>
       </w:r>
     </w:p>
     <w:p/>
@@ -11126,15 +10157,7 @@
         <w:t xml:space="preserve">In the data section, there </w:t>
       </w:r>
       <w:r>
-        <w:t xml:space="preserve">is a place to set the index values for the different layers. These are based on the </w:t>
-      </w:r>
-      <w:proofErr w:type="spellStart"/>
-      <w:r>
-        <w:t>ERM_Plan_Template</w:t>
-      </w:r>
-      <w:proofErr w:type="spellEnd"/>
-      <w:r>
-        <w:t xml:space="preserve"> feature service.</w:t>
+        <w:t>is a place to set the index values for the different layers. These are based on the ERM_Plan_Template feature service.</w:t>
       </w:r>
     </w:p>
     <w:p>
@@ -11146,15 +10169,7 @@
         </w:numPr>
       </w:pPr>
       <w:r>
-        <w:t>"</w:t>
-      </w:r>
-      <w:proofErr w:type="spellStart"/>
-      <w:r>
-        <w:t>planRoutesLayerId</w:t>
-      </w:r>
-      <w:proofErr w:type="spellEnd"/>
-      <w:r>
-        <w:t>"</w:t>
+        <w:t>"planRoutesLayerId"</w:t>
       </w:r>
     </w:p>
     <w:p>
@@ -11166,15 +10181,7 @@
         </w:numPr>
       </w:pPr>
       <w:r>
-        <w:t>"</w:t>
-      </w:r>
-      <w:proofErr w:type="spellStart"/>
-      <w:r>
-        <w:t>planOrdersLayerId</w:t>
-      </w:r>
-      <w:proofErr w:type="spellEnd"/>
-      <w:r>
-        <w:t>"</w:t>
+        <w:t>"planOrdersLayerId"</w:t>
       </w:r>
     </w:p>
     <w:p>
@@ -11186,15 +10193,7 @@
         </w:numPr>
       </w:pPr>
       <w:r>
-        <w:t>"</w:t>
-      </w:r>
-      <w:proofErr w:type="spellStart"/>
-      <w:r>
-        <w:t>planCollectionsLayerId</w:t>
-      </w:r>
-      <w:proofErr w:type="spellEnd"/>
-      <w:r>
-        <w:t>"</w:t>
+        <w:t>"planCollectionsLayerId"</w:t>
       </w:r>
     </w:p>
     <w:p>
@@ -11206,15 +10205,7 @@
         </w:numPr>
       </w:pPr>
       <w:r>
-        <w:t>"</w:t>
-      </w:r>
-      <w:proofErr w:type="spellStart"/>
-      <w:r>
-        <w:t>planSpecialtiesLayerId</w:t>
-      </w:r>
-      <w:proofErr w:type="spellEnd"/>
-      <w:r>
-        <w:t>"</w:t>
+        <w:t>"planSpecialtiesLayerId"</w:t>
       </w:r>
     </w:p>
     <w:p>
@@ -11226,15 +10217,7 @@
         </w:numPr>
       </w:pPr>
       <w:r>
-        <w:t>"</w:t>
-      </w:r>
-      <w:proofErr w:type="spellStart"/>
-      <w:r>
-        <w:t>planZonesLayerId</w:t>
-      </w:r>
-      <w:proofErr w:type="spellEnd"/>
-      <w:r>
-        <w:t>"</w:t>
+        <w:t>"planZonesLayerId"</w:t>
       </w:r>
     </w:p>
     <w:p>
@@ -11246,15 +10229,7 @@
         </w:numPr>
       </w:pPr>
       <w:r>
-        <w:t>"</w:t>
-      </w:r>
-      <w:proofErr w:type="spellStart"/>
-      <w:r>
-        <w:t>planMetadataLayerId</w:t>
-      </w:r>
-      <w:proofErr w:type="spellEnd"/>
-      <w:r>
-        <w:t>"</w:t>
+        <w:t>"planMetadataLayerId"</w:t>
       </w:r>
     </w:p>
     <w:p>
@@ -11266,15 +10241,7 @@
         </w:numPr>
       </w:pPr>
       <w:r>
-        <w:t>"</w:t>
-      </w:r>
-      <w:proofErr w:type="spellStart"/>
-      <w:r>
-        <w:t>orderPairsLayerId</w:t>
-      </w:r>
-      <w:proofErr w:type="spellEnd"/>
-      <w:r>
-        <w:t>"</w:t>
+        <w:t>"orderPairsLayerId"</w:t>
       </w:r>
     </w:p>
     <w:p/>
@@ -11284,8 +10251,8 @@
       </w:pPr>
     </w:p>
     <w:sectPr>
-      <w:headerReference w:type="default" r:id="rId17"/>
-      <w:footerReference w:type="default" r:id="rId18"/>
+      <w:headerReference w:type="default" r:id="rId19"/>
+      <w:footerReference w:type="default" r:id="rId20"/>
       <w:pgSz w:w="12240" w:h="15840"/>
       <w:pgMar w:top="720" w:right="720" w:bottom="720" w:left="720" w:header="720" w:footer="936" w:gutter="0"/>
       <w:cols w:space="720"/>
@@ -11501,7 +10468,7 @@
                   </a:ln>
                   <a:extLst>
                     <a:ext uri="{FAA26D3D-D897-4be2-8F04-BA451C77F1D7}">
-                      <ma14:placeholderFlag xmlns:ma14="http://schemas.microsoft.com/office/mac/drawingml/2011/main" xmlns:w="http://schemas.openxmlformats.org/wordprocessingml/2006/main" xmlns:w10="urn:schemas-microsoft-com:office:word" xmlns:v="urn:schemas-microsoft-com:vml" xmlns:o="urn:schemas-microsoft-com:office:office" xmlns:mv="urn:schemas-microsoft-com:mac:vml" xmlns:mo="http://schemas.microsoft.com/office/mac/office/2008/main" xmlns="" xmlns:arto="http://schemas.microsoft.com/office/word/2006/arto" xmlns:a14="http://schemas.microsoft.com/office/drawing/2010/main"/>
+                      <ma14:placeholderFlag xmlns:a14="http://schemas.microsoft.com/office/drawing/2010/main" xmlns:arto="http://schemas.microsoft.com/office/word/2006/arto" xmlns="" xmlns:mo="http://schemas.microsoft.com/office/mac/office/2008/main" xmlns:mv="urn:schemas-microsoft-com:mac:vml" xmlns:o="urn:schemas-microsoft-com:office:office" xmlns:v="urn:schemas-microsoft-com:vml" xmlns:w10="urn:schemas-microsoft-com:office:word" xmlns:w="http://schemas.openxmlformats.org/wordprocessingml/2006/main" xmlns:ma14="http://schemas.microsoft.com/office/mac/drawingml/2011/main"/>
                     </a:ext>
                   </a:extLst>
                 </pic:spPr>
@@ -17528,16 +16495,15 @@
 </file>
 
 <file path=customXml/item1.xml><?xml version="1.0" encoding="utf-8"?>
-<p:properties xmlns:p="http://schemas.microsoft.com/office/2006/metadata/properties" xmlns:xsi="http://www.w3.org/2001/XMLSchema-instance" xmlns:pc="http://schemas.microsoft.com/office/infopath/2007/PartnerControls">
-  <documentManagement/>
-</p:properties>
+<?mso-contentType ?>
+<FormTemplates xmlns="http://schemas.microsoft.com/sharepoint/v3/contenttype/forms">
+  <Display>DocumentLibraryForm</Display>
+  <Edit>DocumentLibraryForm</Edit>
+  <New>DocumentLibraryForm</New>
+</FormTemplates>
 </file>
 
 <file path=customXml/item2.xml><?xml version="1.0" encoding="utf-8"?>
-<b:Sources xmlns:b="http://schemas.openxmlformats.org/officeDocument/2006/bibliography" xmlns="http://schemas.openxmlformats.org/officeDocument/2006/bibliography" SelectedStyle="\APASixthEditionOfficeOnline.xsl" StyleName="APA" Version="6"/>
-</file>
-
-<file path=customXml/item3.xml><?xml version="1.0" encoding="utf-8"?>
 <ct:contentTypeSchema xmlns:ct="http://schemas.microsoft.com/office/2006/metadata/contentType" xmlns:ma="http://schemas.microsoft.com/office/2006/metadata/properties/metaAttributes" ct:_="" ma:_="" ma:contentTypeName="Document" ma:contentTypeID="0x0101001474C48ACCEBF74AB6B5D245D4F75B4D" ma:contentTypeVersion="12" ma:contentTypeDescription="Create a new document." ma:contentTypeScope="" ma:versionID="ed33310014b9ed52e760a02db898315e">
   <xsd:schema xmlns:xsd="http://www.w3.org/2001/XMLSchema" xmlns:xs="http://www.w3.org/2001/XMLSchema" xmlns:p="http://schemas.microsoft.com/office/2006/metadata/properties" xmlns:ns2="3b231bd9-362e-4b4a-b934-a8e14959ce6d" xmlns:ns3="969634b1-bb27-4400-acd6-86276217b3b6" targetNamespace="http://schemas.microsoft.com/office/2006/metadata/properties" ma:root="true" ma:fieldsID="ec6aa9dfe3a44c12ea66b241de8500b0" ns2:_="" ns3:_="">
     <xsd:import namespace="3b231bd9-362e-4b4a-b934-a8e14959ce6d"/>
@@ -17754,33 +16720,25 @@
 </ct:contentTypeSchema>
 </file>
 
+<file path=customXml/item3.xml><?xml version="1.0" encoding="utf-8"?>
+<b:Sources xmlns:b="http://schemas.openxmlformats.org/officeDocument/2006/bibliography" xmlns="http://schemas.openxmlformats.org/officeDocument/2006/bibliography" SelectedStyle="\APASixthEditionOfficeOnline.xsl" StyleName="APA" Version="6"/>
+</file>
+
 <file path=customXml/item4.xml><?xml version="1.0" encoding="utf-8"?>
-<?mso-contentType ?>
-<FormTemplates xmlns="http://schemas.microsoft.com/sharepoint/v3/contenttype/forms">
-  <Display>DocumentLibraryForm</Display>
-  <Edit>DocumentLibraryForm</Edit>
-  <New>DocumentLibraryForm</New>
-</FormTemplates>
+<p:properties xmlns:p="http://schemas.microsoft.com/office/2006/metadata/properties" xmlns:xsi="http://www.w3.org/2001/XMLSchema-instance" xmlns:pc="http://schemas.microsoft.com/office/infopath/2007/PartnerControls">
+  <documentManagement/>
+</p:properties>
 </file>
 
 <file path=customXml/itemProps1.xml><?xml version="1.0" encoding="utf-8"?>
-<ds:datastoreItem xmlns:ds="http://schemas.openxmlformats.org/officeDocument/2006/customXml" ds:itemID="{87A18308-A969-4D6E-BB09-05765A639619}">
+<ds:datastoreItem xmlns:ds="http://schemas.openxmlformats.org/officeDocument/2006/customXml" ds:itemID="{2080074E-29EC-4151-9623-994429932D6D}">
   <ds:schemaRefs>
-    <ds:schemaRef ds:uri="http://schemas.microsoft.com/office/2006/metadata/properties"/>
-    <ds:schemaRef ds:uri="http://schemas.microsoft.com/office/infopath/2007/PartnerControls"/>
+    <ds:schemaRef ds:uri="http://schemas.microsoft.com/sharepoint/v3/contenttype/forms"/>
   </ds:schemaRefs>
 </ds:datastoreItem>
 </file>
 
 <file path=customXml/itemProps2.xml><?xml version="1.0" encoding="utf-8"?>
-<ds:datastoreItem xmlns:ds="http://schemas.openxmlformats.org/officeDocument/2006/customXml" ds:itemID="{66611CF9-9C88-410D-9E2F-AB734F7B1560}">
-  <ds:schemaRefs>
-    <ds:schemaRef ds:uri="http://schemas.openxmlformats.org/officeDocument/2006/bibliography"/>
-  </ds:schemaRefs>
-</ds:datastoreItem>
-</file>
-
-<file path=customXml/itemProps3.xml><?xml version="1.0" encoding="utf-8"?>
 <ds:datastoreItem xmlns:ds="http://schemas.openxmlformats.org/officeDocument/2006/customXml" ds:itemID="{260E9FF8-CC55-4F2D-90CA-0FF649318086}">
   <ds:schemaRefs>
     <ds:schemaRef ds:uri="http://schemas.microsoft.com/office/2006/metadata/contentType"/>
@@ -17799,10 +16757,19 @@
 </ds:datastoreItem>
 </file>
 
+<file path=customXml/itemProps3.xml><?xml version="1.0" encoding="utf-8"?>
+<ds:datastoreItem xmlns:ds="http://schemas.openxmlformats.org/officeDocument/2006/customXml" ds:itemID="{66611CF9-9C88-410D-9E2F-AB734F7B1560}">
+  <ds:schemaRefs>
+    <ds:schemaRef ds:uri="http://schemas.openxmlformats.org/officeDocument/2006/bibliography"/>
+  </ds:schemaRefs>
+</ds:datastoreItem>
+</file>
+
 <file path=customXml/itemProps4.xml><?xml version="1.0" encoding="utf-8"?>
-<ds:datastoreItem xmlns:ds="http://schemas.openxmlformats.org/officeDocument/2006/customXml" ds:itemID="{2080074E-29EC-4151-9623-994429932D6D}">
+<ds:datastoreItem xmlns:ds="http://schemas.openxmlformats.org/officeDocument/2006/customXml" ds:itemID="{87A18308-A969-4D6E-BB09-05765A639619}">
   <ds:schemaRefs>
-    <ds:schemaRef ds:uri="http://schemas.microsoft.com/sharepoint/v3/contenttype/forms"/>
+    <ds:schemaRef ds:uri="http://schemas.microsoft.com/office/2006/metadata/properties"/>
+    <ds:schemaRef ds:uri="http://schemas.microsoft.com/office/infopath/2007/PartnerControls"/>
   </ds:schemaRefs>
 </ds:datastoreItem>
 </file>
</xml_diff>